<commit_message>
Added notes of Functional Programming
</commit_message>
<xml_diff>
--- a/2. Java OOPs.docx
+++ b/2. Java OOPs.docx
@@ -1939,13 +1939,13 @@
         <w:tblLook w:val="04A0" w:firstRow="1" w:lastRow="0" w:firstColumn="1" w:lastColumn="0" w:noHBand="0" w:noVBand="1"/>
       </w:tblPr>
       <w:tblGrid>
-        <w:gridCol w:w="1980"/>
-        <w:gridCol w:w="8476"/>
+        <w:gridCol w:w="2830"/>
+        <w:gridCol w:w="7626"/>
       </w:tblGrid>
       <w:tr>
         <w:tc>
           <w:tcPr>
-            <w:tcW w:w="1980" w:type="dxa"/>
+            <w:tcW w:w="2830" w:type="dxa"/>
             <w:vAlign w:val="center"/>
           </w:tcPr>
           <w:p>
@@ -1967,7 +1967,7 @@
         </w:tc>
         <w:tc>
           <w:tcPr>
-            <w:tcW w:w="8476" w:type="dxa"/>
+            <w:tcW w:w="7626" w:type="dxa"/>
           </w:tcPr>
           <w:p>
             <w:pPr>
@@ -1998,7 +1998,7 @@
       <w:tr>
         <w:tc>
           <w:tcPr>
-            <w:tcW w:w="1980" w:type="dxa"/>
+            <w:tcW w:w="2830" w:type="dxa"/>
             <w:vAlign w:val="center"/>
           </w:tcPr>
           <w:p>
@@ -2020,7 +2020,7 @@
         </w:tc>
         <w:tc>
           <w:tcPr>
-            <w:tcW w:w="8476" w:type="dxa"/>
+            <w:tcW w:w="7626" w:type="dxa"/>
           </w:tcPr>
           <w:p>
             <w:pPr>
@@ -2080,7 +2080,7 @@
       <w:tr>
         <w:tc>
           <w:tcPr>
-            <w:tcW w:w="1980" w:type="dxa"/>
+            <w:tcW w:w="2830" w:type="dxa"/>
             <w:tcBorders>
               <w:bottom w:val="single" w:sz="4" w:space="0" w:color="auto"/>
             </w:tcBorders>
@@ -2105,7 +2105,7 @@
         </w:tc>
         <w:tc>
           <w:tcPr>
-            <w:tcW w:w="8476" w:type="dxa"/>
+            <w:tcW w:w="7626" w:type="dxa"/>
           </w:tcPr>
           <w:p>
             <w:pPr>
@@ -2136,7 +2136,7 @@
       <w:tr>
         <w:tc>
           <w:tcPr>
-            <w:tcW w:w="1980" w:type="dxa"/>
+            <w:tcW w:w="2830" w:type="dxa"/>
             <w:vAlign w:val="center"/>
           </w:tcPr>
           <w:p>
@@ -2158,7 +2158,7 @@
         </w:tc>
         <w:tc>
           <w:tcPr>
-            <w:tcW w:w="8476" w:type="dxa"/>
+            <w:tcW w:w="7626" w:type="dxa"/>
           </w:tcPr>
           <w:p>
             <w:pPr>
@@ -4308,7 +4308,13 @@
         <w:rPr>
           <w:color w:val="7A7E85"/>
         </w:rPr>
-        <w:t>// Default Constructor</w:t>
+        <w:t xml:space="preserve">// </w:t>
+      </w:r>
+      <w:r>
+        <w:rPr>
+          <w:color w:val="7A7E85"/>
+        </w:rPr>
+        <w:t>Constructor</w:t>
       </w:r>
       <w:r>
         <w:rPr>
@@ -13849,7 +13855,19 @@
           <w:lang w:eastAsia="en-IN"/>
         </w:rPr>
         <w:lastRenderedPageBreak/>
-        <w:t>3. Encapsulation</w:t>
+        <w:t>3. Encaps</w:t>
+      </w:r>
+      <w:bookmarkStart w:id="11" w:name="_GoBack"/>
+      <w:bookmarkEnd w:id="11"/>
+      <w:r>
+        <w:rPr>
+          <w:rFonts w:eastAsia="Times New Roman"/>
+          <w:b/>
+          <w:color w:val="1F4E79" w:themeColor="accent5" w:themeShade="80"/>
+          <w:sz w:val="40"/>
+          <w:lang w:eastAsia="en-IN"/>
+        </w:rPr>
+        <w:t>ulation</w:t>
       </w:r>
       <w:bookmarkEnd w:id="10"/>
     </w:p>
@@ -13942,7 +13960,7 @@
           <w:szCs w:val="32"/>
         </w:rPr>
       </w:pPr>
-      <w:bookmarkStart w:id="11" w:name="_Toc183285257"/>
+      <w:bookmarkStart w:id="12" w:name="_Toc183285257"/>
       <w:r>
         <w:rPr>
           <w:rFonts w:asciiTheme="majorHAnsi" w:hAnsiTheme="majorHAnsi" w:cstheme="majorHAnsi"/>
@@ -13961,7 +13979,7 @@
         </w:rPr>
         <w:t>Access Modifiers</w:t>
       </w:r>
-      <w:bookmarkEnd w:id="11"/>
+      <w:bookmarkEnd w:id="12"/>
     </w:p>
     <w:p>
       <w:pPr>
@@ -14927,14 +14945,7 @@
           <w:sz w:val="24"/>
           <w:lang w:eastAsia="en-IN"/>
         </w:rPr>
-        <w:t xml:space="preserve"> </w:t>
-      </w:r>
-      <w:r>
-        <w:rPr>
-          <w:sz w:val="24"/>
-          <w:lang w:eastAsia="en-IN"/>
-        </w:rPr>
-        <w:t>Only one class in the file can be declared as public.</w:t>
+        <w:t xml:space="preserve"> Only one class in the file can be declared as public.</w:t>
       </w:r>
     </w:p>
     <w:p>
@@ -15081,7 +15092,7 @@
           <w:szCs w:val="32"/>
         </w:rPr>
       </w:pPr>
-      <w:bookmarkStart w:id="12" w:name="_Toc183285258"/>
+      <w:bookmarkStart w:id="13" w:name="_Toc183285258"/>
       <w:r>
         <w:rPr>
           <w:rFonts w:asciiTheme="majorHAnsi" w:hAnsiTheme="majorHAnsi" w:cstheme="majorHAnsi"/>
@@ -15101,7 +15112,7 @@
         </w:rPr>
         <w:t>Getters and Setters</w:t>
       </w:r>
-      <w:bookmarkEnd w:id="12"/>
+      <w:bookmarkEnd w:id="13"/>
     </w:p>
     <w:p>
       <w:pPr>
@@ -16488,7 +16499,7 @@
           <w:lang w:eastAsia="en-IN"/>
         </w:rPr>
       </w:pPr>
-      <w:bookmarkStart w:id="13" w:name="_Toc183285259"/>
+      <w:bookmarkStart w:id="14" w:name="_Toc183285259"/>
       <w:r>
         <w:rPr>
           <w:rFonts w:eastAsia="Times New Roman"/>
@@ -16500,7 +16511,7 @@
         <w:lastRenderedPageBreak/>
         <w:t>4. Inheritance</w:t>
       </w:r>
-      <w:bookmarkEnd w:id="13"/>
+      <w:bookmarkEnd w:id="14"/>
     </w:p>
     <w:p>
       <w:pPr>
@@ -16892,7 +16903,7 @@
           <w:szCs w:val="32"/>
         </w:rPr>
       </w:pPr>
-      <w:bookmarkStart w:id="14" w:name="_Toc183285260"/>
+      <w:bookmarkStart w:id="15" w:name="_Toc183285260"/>
       <w:r>
         <w:rPr>
           <w:rFonts w:asciiTheme="majorHAnsi" w:hAnsiTheme="majorHAnsi" w:cstheme="majorHAnsi"/>
@@ -16911,7 +16922,7 @@
         </w:rPr>
         <w:t>Super Keyword</w:t>
       </w:r>
-      <w:bookmarkEnd w:id="14"/>
+      <w:bookmarkEnd w:id="15"/>
     </w:p>
     <w:p>
       <w:pPr>
@@ -19263,7 +19274,7 @@
           <w:vertAlign w:val="subscript"/>
         </w:rPr>
       </w:pPr>
-      <w:bookmarkStart w:id="15" w:name="_Toc183285261"/>
+      <w:bookmarkStart w:id="16" w:name="_Toc183285261"/>
       <w:r>
         <w:rPr>
           <w:rFonts w:asciiTheme="majorHAnsi" w:hAnsiTheme="majorHAnsi" w:cstheme="majorHAnsi"/>
@@ -19275,17 +19286,18 @@
         <w:lastRenderedPageBreak/>
         <w:t># Types of Inheritance</w:t>
       </w:r>
-      <w:bookmarkEnd w:id="15"/>
-    </w:p>
-    <w:p>
-      <w:pPr>
-        <w:rPr>
-          <w:sz w:val="24"/>
-          <w:lang w:eastAsia="en-IN"/>
-        </w:rPr>
-      </w:pPr>
-      <w:r>
-        <w:rPr>
+      <w:bookmarkEnd w:id="16"/>
+    </w:p>
+    <w:p>
+      <w:pPr>
+        <w:rPr>
+          <w:sz w:val="24"/>
+          <w:lang w:eastAsia="en-IN"/>
+        </w:rPr>
+      </w:pPr>
+      <w:r>
+        <w:rPr>
+          <w:noProof/>
           <w:sz w:val="24"/>
           <w:lang w:eastAsia="en-IN"/>
         </w:rPr>
@@ -20510,7 +20522,6 @@
           <w:sz w:val="22"/>
         </w:rPr>
       </w:pPr>
-      <w:bookmarkStart w:id="16" w:name="_GoBack"/>
       <w:r>
         <w:rPr>
           <w:color w:val="CF8E6D"/>
@@ -20964,7 +20975,6 @@
         </w:rPr>
       </w:pPr>
     </w:p>
-    <w:bookmarkEnd w:id="16"/>
     <w:p>
       <w:pPr>
         <w:rPr>
@@ -22123,6 +22133,7 @@
       </w:pPr>
       <w:r>
         <w:rPr>
+          <w:noProof/>
           <w:sz w:val="24"/>
           <w:lang w:eastAsia="en-IN"/>
         </w:rPr>
@@ -22401,7 +22412,7 @@
           <w:rPr>
             <w:noProof/>
           </w:rPr>
-          <w:t>20</w:t>
+          <w:t>6</w:t>
         </w:r>
         <w:r>
           <w:rPr>
@@ -29575,7 +29586,7 @@
 </file>
 
 <file path=customXml/itemProps1.xml><?xml version="1.0" encoding="utf-8"?>
-<ds:datastoreItem xmlns:ds="http://schemas.openxmlformats.org/officeDocument/2006/customXml" ds:itemID="{369695EA-B909-400B-BE52-87D759D89112}">
+<ds:datastoreItem xmlns:ds="http://schemas.openxmlformats.org/officeDocument/2006/customXml" ds:itemID="{E21687C4-BF0E-4239-BCC3-C02574B2412B}">
   <ds:schemaRefs>
     <ds:schemaRef ds:uri="http://schemas.openxmlformats.org/officeDocument/2006/bibliography"/>
   </ds:schemaRefs>

</xml_diff>

<commit_message>
Added notes for Exception handling
</commit_message>
<xml_diff>
--- a/2. Java OOPs.docx
+++ b/2. Java OOPs.docx
@@ -2225,8 +2225,6 @@
           <w:lang w:eastAsia="en-IN"/>
         </w:rPr>
       </w:pPr>
-      <w:bookmarkStart w:id="0" w:name="_GoBack"/>
-      <w:bookmarkEnd w:id="0"/>
     </w:p>
     <w:p>
       <w:pPr>
@@ -2240,8 +2238,8 @@
           <w:lang w:eastAsia="en-IN"/>
         </w:rPr>
       </w:pPr>
-      <w:bookmarkStart w:id="1" w:name="_Toc158098017"/>
-      <w:bookmarkStart w:id="2" w:name="_Toc184310926"/>
+      <w:bookmarkStart w:id="0" w:name="_Toc158098017"/>
+      <w:bookmarkStart w:id="1" w:name="_Toc184310926"/>
       <w:r>
         <w:rPr>
           <w:rFonts w:eastAsia="Times New Roman"/>
@@ -2253,7 +2251,7 @@
         <w:lastRenderedPageBreak/>
         <w:t xml:space="preserve">1. </w:t>
       </w:r>
-      <w:bookmarkEnd w:id="1"/>
+      <w:bookmarkEnd w:id="0"/>
       <w:r>
         <w:rPr>
           <w:rFonts w:eastAsia="Times New Roman"/>
@@ -2264,7 +2262,7 @@
         </w:rPr>
         <w:t>What is OOPs?</w:t>
       </w:r>
-      <w:bookmarkEnd w:id="2"/>
+      <w:bookmarkEnd w:id="1"/>
     </w:p>
     <w:p>
       <w:pPr>
@@ -2305,7 +2303,7 @@
           <w:szCs w:val="32"/>
         </w:rPr>
       </w:pPr>
-      <w:bookmarkStart w:id="3" w:name="_Toc184310927"/>
+      <w:bookmarkStart w:id="2" w:name="_Toc184310927"/>
       <w:r>
         <w:rPr>
           <w:rFonts w:asciiTheme="majorHAnsi" w:hAnsiTheme="majorHAnsi" w:cstheme="majorHAnsi"/>
@@ -2342,7 +2340,7 @@
         </w:rPr>
         <w:t>s of OOPs</w:t>
       </w:r>
-      <w:bookmarkEnd w:id="3"/>
+      <w:bookmarkEnd w:id="2"/>
       <w:r>
         <w:rPr>
           <w:rFonts w:asciiTheme="majorHAnsi" w:hAnsiTheme="majorHAnsi" w:cstheme="majorHAnsi"/>
@@ -2519,7 +2517,7 @@
           <w:szCs w:val="32"/>
         </w:rPr>
       </w:pPr>
-      <w:bookmarkStart w:id="4" w:name="_Toc184310928"/>
+      <w:bookmarkStart w:id="3" w:name="_Toc184310928"/>
       <w:r>
         <w:rPr>
           <w:rFonts w:asciiTheme="majorHAnsi" w:hAnsiTheme="majorHAnsi" w:cstheme="majorHAnsi"/>
@@ -2529,7 +2527,7 @@
         </w:rPr>
         <w:t># Main features of OOPs</w:t>
       </w:r>
-      <w:bookmarkEnd w:id="4"/>
+      <w:bookmarkEnd w:id="3"/>
       <w:r>
         <w:rPr>
           <w:rFonts w:asciiTheme="majorHAnsi" w:hAnsiTheme="majorHAnsi" w:cstheme="majorHAnsi"/>
@@ -2791,6 +2789,7 @@
               </w:rPr>
               <w:t xml:space="preserve">E.g. A person can be sometimes a father and sometime </w:t>
             </w:r>
+            <w:proofErr w:type="spellStart"/>
             <w:proofErr w:type="gramStart"/>
             <w:r>
               <w:rPr>
@@ -2799,6 +2798,7 @@
               </w:rPr>
               <w:t>a</w:t>
             </w:r>
+            <w:proofErr w:type="spellEnd"/>
             <w:proofErr w:type="gramEnd"/>
             <w:r>
               <w:rPr>
@@ -2982,7 +2982,7 @@
           <w:lang w:eastAsia="en-IN"/>
         </w:rPr>
       </w:pPr>
-      <w:bookmarkStart w:id="5" w:name="_Toc184310929"/>
+      <w:bookmarkStart w:id="4" w:name="_Toc184310929"/>
       <w:r>
         <w:rPr>
           <w:rFonts w:eastAsia="Times New Roman"/>
@@ -3014,7 +3014,7 @@
         </w:rPr>
         <w:t>Basic Terminologies</w:t>
       </w:r>
-      <w:bookmarkEnd w:id="5"/>
+      <w:bookmarkEnd w:id="4"/>
     </w:p>
     <w:p>
       <w:pPr>
@@ -3055,7 +3055,7 @@
           <w:szCs w:val="32"/>
         </w:rPr>
       </w:pPr>
-      <w:bookmarkStart w:id="6" w:name="_Toc184310930"/>
+      <w:bookmarkStart w:id="5" w:name="_Toc184310930"/>
       <w:r>
         <w:rPr>
           <w:rFonts w:asciiTheme="majorHAnsi" w:hAnsiTheme="majorHAnsi" w:cstheme="majorHAnsi"/>
@@ -3063,7 +3063,7 @@
           <w:sz w:val="32"/>
           <w:szCs w:val="32"/>
         </w:rPr>
-        <w:t xml:space="preserve"># </w:t>
+        <w:t xml:space="preserve"> </w:t>
       </w:r>
       <w:r>
         <w:rPr>
@@ -3072,9 +3072,8 @@
           <w:sz w:val="32"/>
           <w:szCs w:val="32"/>
         </w:rPr>
-        <w:t>Class</w:t>
-      </w:r>
-      <w:bookmarkEnd w:id="6"/>
+        <w:t xml:space="preserve"># </w:t>
+      </w:r>
       <w:r>
         <w:rPr>
           <w:rFonts w:asciiTheme="majorHAnsi" w:hAnsiTheme="majorHAnsi" w:cstheme="majorHAnsi"/>
@@ -3082,66 +3081,67 @@
           <w:sz w:val="32"/>
           <w:szCs w:val="32"/>
         </w:rPr>
-        <w:t xml:space="preserve"> </w:t>
-      </w:r>
-    </w:p>
-    <w:p>
-      <w:pPr>
-        <w:rPr>
-          <w:sz w:val="24"/>
-          <w:lang w:eastAsia="en-IN"/>
-        </w:rPr>
-      </w:pPr>
-      <w:r>
-        <w:rPr>
-          <w:sz w:val="24"/>
-          <w:lang w:eastAsia="en-IN"/>
-        </w:rPr>
-        <w:t>A class is a building block of OOP. It is a user defined data type that contains the data members and member functions that operates on the data members. It is like a blueprint or template of objects having common properties and methods.</w:t>
-      </w:r>
-    </w:p>
-    <w:p>
-      <w:pPr>
-        <w:rPr>
-          <w:sz w:val="24"/>
-          <w:lang w:eastAsia="en-IN"/>
-        </w:rPr>
-      </w:pPr>
-      <w:r>
-        <w:rPr>
-          <w:sz w:val="24"/>
-          <w:lang w:eastAsia="en-IN"/>
-        </w:rPr>
-        <w:t>Object</w:t>
-      </w:r>
-      <w:r>
-        <w:rPr>
-          <w:sz w:val="24"/>
-          <w:lang w:eastAsia="en-IN"/>
-        </w:rPr>
-        <w:t xml:space="preserve"> refers to instance of class, which contains the instance of members and behaviour defined in the class template. Object is like the actual entity to which user interacts.</w:t>
-      </w:r>
-    </w:p>
-    <w:p>
-      <w:pPr>
-        <w:pStyle w:val="Heading3"/>
+        <w:t>Class</w:t>
+      </w:r>
+      <w:bookmarkEnd w:id="5"/>
+      <w:r>
         <w:rPr>
           <w:rFonts w:asciiTheme="majorHAnsi" w:hAnsiTheme="majorHAnsi" w:cstheme="majorHAnsi"/>
           <w:color w:val="2E74B5" w:themeColor="accent5" w:themeShade="BF"/>
           <w:sz w:val="32"/>
           <w:szCs w:val="32"/>
         </w:rPr>
-      </w:pPr>
-      <w:bookmarkStart w:id="7" w:name="_Toc184310931"/>
-      <w:r>
+        <w:t xml:space="preserve"> </w:t>
+      </w:r>
+    </w:p>
+    <w:p>
+      <w:pPr>
+        <w:rPr>
+          <w:sz w:val="24"/>
+          <w:lang w:eastAsia="en-IN"/>
+        </w:rPr>
+      </w:pPr>
+      <w:r>
+        <w:rPr>
+          <w:sz w:val="24"/>
+          <w:lang w:eastAsia="en-IN"/>
+        </w:rPr>
+        <w:t>A class is a building block of OOP. It is a user defined data type that contains the data members and member functions that operates on the data members. It is like a blueprint or template of objects having common properties and methods.</w:t>
+      </w:r>
+    </w:p>
+    <w:p>
+      <w:pPr>
+        <w:rPr>
+          <w:sz w:val="24"/>
+          <w:lang w:eastAsia="en-IN"/>
+        </w:rPr>
+      </w:pPr>
+      <w:r>
+        <w:rPr>
+          <w:sz w:val="24"/>
+          <w:lang w:eastAsia="en-IN"/>
+        </w:rPr>
+        <w:t>Object</w:t>
+      </w:r>
+      <w:r>
+        <w:rPr>
+          <w:sz w:val="24"/>
+          <w:lang w:eastAsia="en-IN"/>
+        </w:rPr>
+        <w:t xml:space="preserve"> refers to instance of class, which contains the instance of members and behaviour defined in the class template. Object is like the actual entity to which user interacts.</w:t>
+      </w:r>
+    </w:p>
+    <w:p>
+      <w:pPr>
+        <w:pStyle w:val="Heading3"/>
         <w:rPr>
           <w:rFonts w:asciiTheme="majorHAnsi" w:hAnsiTheme="majorHAnsi" w:cstheme="majorHAnsi"/>
           <w:color w:val="2E74B5" w:themeColor="accent5" w:themeShade="BF"/>
           <w:sz w:val="32"/>
           <w:szCs w:val="32"/>
         </w:rPr>
-        <w:t xml:space="preserve"># </w:t>
-      </w:r>
+      </w:pPr>
+      <w:bookmarkStart w:id="6" w:name="_Toc184310931"/>
       <w:r>
         <w:rPr>
           <w:rFonts w:asciiTheme="majorHAnsi" w:hAnsiTheme="majorHAnsi" w:cstheme="majorHAnsi"/>
@@ -3149,9 +3149,18 @@
           <w:sz w:val="32"/>
           <w:szCs w:val="32"/>
         </w:rPr>
+        <w:t xml:space="preserve"># </w:t>
+      </w:r>
+      <w:r>
+        <w:rPr>
+          <w:rFonts w:asciiTheme="majorHAnsi" w:hAnsiTheme="majorHAnsi" w:cstheme="majorHAnsi"/>
+          <w:color w:val="2E74B5" w:themeColor="accent5" w:themeShade="BF"/>
+          <w:sz w:val="32"/>
+          <w:szCs w:val="32"/>
+        </w:rPr>
         <w:t>Attributes and methods</w:t>
       </w:r>
-      <w:bookmarkEnd w:id="7"/>
+      <w:bookmarkEnd w:id="6"/>
     </w:p>
     <w:p>
       <w:pPr>
@@ -4174,12 +4183,21 @@
           <w:lang w:eastAsia="en-IN"/>
         </w:rPr>
       </w:pPr>
-      <w:r>
-        <w:rPr>
-          <w:sz w:val="24"/>
-          <w:lang w:eastAsia="en-IN"/>
-        </w:rPr>
-        <w:t>this cannot be used in static methods, as this is associated with the current instance, and static methods do not operate on instance data.</w:t>
+      <w:proofErr w:type="gramStart"/>
+      <w:r>
+        <w:rPr>
+          <w:sz w:val="24"/>
+          <w:lang w:eastAsia="en-IN"/>
+        </w:rPr>
+        <w:t>this</w:t>
+      </w:r>
+      <w:proofErr w:type="gramEnd"/>
+      <w:r>
+        <w:rPr>
+          <w:sz w:val="24"/>
+          <w:lang w:eastAsia="en-IN"/>
+        </w:rPr>
+        <w:t xml:space="preserve"> cannot be used in static methods, as this is associated with the current instance, and static methods do not operate on instance data.</w:t>
       </w:r>
     </w:p>
     <w:p>
@@ -4273,7 +4291,7 @@
           <w:szCs w:val="32"/>
         </w:rPr>
       </w:pPr>
-      <w:bookmarkStart w:id="8" w:name="_Toc184310932"/>
+      <w:bookmarkStart w:id="7" w:name="_Toc184310932"/>
       <w:r>
         <w:rPr>
           <w:rFonts w:asciiTheme="majorHAnsi" w:hAnsiTheme="majorHAnsi" w:cstheme="majorHAnsi"/>
@@ -4293,7 +4311,7 @@
         </w:rPr>
         <w:t>Constructor</w:t>
       </w:r>
-      <w:bookmarkEnd w:id="8"/>
+      <w:bookmarkEnd w:id="7"/>
     </w:p>
     <w:p>
       <w:pPr>
@@ -9734,7 +9752,7 @@
           <w:szCs w:val="32"/>
         </w:rPr>
       </w:pPr>
-      <w:bookmarkStart w:id="9" w:name="_Toc184310933"/>
+      <w:bookmarkStart w:id="8" w:name="_Toc184310933"/>
       <w:r>
         <w:rPr>
           <w:rFonts w:asciiTheme="majorHAnsi" w:hAnsiTheme="majorHAnsi" w:cstheme="majorHAnsi"/>
@@ -9754,7 +9772,7 @@
         </w:rPr>
         <w:t>Destructor</w:t>
       </w:r>
-      <w:bookmarkEnd w:id="9"/>
+      <w:bookmarkEnd w:id="8"/>
     </w:p>
     <w:p>
       <w:pPr>
@@ -10380,7 +10398,7 @@
           <w:szCs w:val="32"/>
         </w:rPr>
       </w:pPr>
-      <w:bookmarkStart w:id="10" w:name="_Toc184310934"/>
+      <w:bookmarkStart w:id="9" w:name="_Toc184310934"/>
       <w:r>
         <w:rPr>
           <w:rFonts w:asciiTheme="majorHAnsi" w:hAnsiTheme="majorHAnsi" w:cstheme="majorHAnsi"/>
@@ -10400,7 +10418,7 @@
         </w:rPr>
         <w:t>Static Keyword</w:t>
       </w:r>
-      <w:bookmarkEnd w:id="10"/>
+      <w:bookmarkEnd w:id="9"/>
     </w:p>
     <w:p>
       <w:pPr>
@@ -13555,6 +13573,7 @@
           <w:lang w:eastAsia="en-IN"/>
         </w:rPr>
       </w:pPr>
+      <w:proofErr w:type="spellStart"/>
       <w:r>
         <w:rPr>
           <w:rFonts w:eastAsia="Times New Roman" w:cstheme="minorHAnsi"/>
@@ -13562,8 +13581,9 @@
           <w:sz w:val="24"/>
           <w:lang w:eastAsia="en-IN"/>
         </w:rPr>
-        <w:t>InnerHelper is scoped inside Outer class, so for 1 instance of Outer, static InnerHelper is crated only once</w:t>
-      </w:r>
+        <w:t>InnerHelper</w:t>
+      </w:r>
+      <w:proofErr w:type="spellEnd"/>
       <w:r>
         <w:rPr>
           <w:rFonts w:eastAsia="Times New Roman" w:cstheme="minorHAnsi"/>
@@ -13571,8 +13591,9 @@
           <w:sz w:val="24"/>
           <w:lang w:eastAsia="en-IN"/>
         </w:rPr>
-        <w:t>.</w:t>
-      </w:r>
+        <w:t xml:space="preserve"> is scoped inside Outer class, so for 1 instance of Outer, static </w:t>
+      </w:r>
+      <w:proofErr w:type="spellStart"/>
       <w:r>
         <w:rPr>
           <w:rFonts w:eastAsia="Times New Roman" w:cstheme="minorHAnsi"/>
@@ -13580,8 +13601,9 @@
           <w:sz w:val="24"/>
           <w:lang w:eastAsia="en-IN"/>
         </w:rPr>
-        <w:t xml:space="preserve"> </w:t>
-      </w:r>
+        <w:t>InnerHelper</w:t>
+      </w:r>
+      <w:proofErr w:type="spellEnd"/>
       <w:r>
         <w:rPr>
           <w:rFonts w:eastAsia="Times New Roman" w:cstheme="minorHAnsi"/>
@@ -13589,7 +13611,7 @@
           <w:sz w:val="24"/>
           <w:lang w:eastAsia="en-IN"/>
         </w:rPr>
-        <w:t>But we can create multiple instances of InnerHelper</w:t>
+        <w:t xml:space="preserve"> is crated only once</w:t>
       </w:r>
       <w:r>
         <w:rPr>
@@ -13598,6 +13620,44 @@
           <w:sz w:val="24"/>
           <w:lang w:eastAsia="en-IN"/>
         </w:rPr>
+        <w:t>.</w:t>
+      </w:r>
+      <w:r>
+        <w:rPr>
+          <w:rFonts w:eastAsia="Times New Roman" w:cstheme="minorHAnsi"/>
+          <w:color w:val="000000"/>
+          <w:sz w:val="24"/>
+          <w:lang w:eastAsia="en-IN"/>
+        </w:rPr>
+        <w:t xml:space="preserve"> </w:t>
+      </w:r>
+      <w:r>
+        <w:rPr>
+          <w:rFonts w:eastAsia="Times New Roman" w:cstheme="minorHAnsi"/>
+          <w:color w:val="000000"/>
+          <w:sz w:val="24"/>
+          <w:lang w:eastAsia="en-IN"/>
+        </w:rPr>
+        <w:t xml:space="preserve">But we can create multiple instances of </w:t>
+      </w:r>
+      <w:proofErr w:type="spellStart"/>
+      <w:r>
+        <w:rPr>
+          <w:rFonts w:eastAsia="Times New Roman" w:cstheme="minorHAnsi"/>
+          <w:color w:val="000000"/>
+          <w:sz w:val="24"/>
+          <w:lang w:eastAsia="en-IN"/>
+        </w:rPr>
+        <w:t>InnerHelper</w:t>
+      </w:r>
+      <w:proofErr w:type="spellEnd"/>
+      <w:r>
+        <w:rPr>
+          <w:rFonts w:eastAsia="Times New Roman" w:cstheme="minorHAnsi"/>
+          <w:color w:val="000000"/>
+          <w:sz w:val="24"/>
+          <w:lang w:eastAsia="en-IN"/>
+        </w:rPr>
         <w:t xml:space="preserve">. </w:t>
       </w:r>
     </w:p>
@@ -13667,11 +13727,19 @@
         </w:rPr>
         <w:t xml:space="preserve">static class </w:t>
       </w:r>
-      <w:r>
-        <w:rPr>
-          <w:color w:val="BCBEC4"/>
-        </w:rPr>
-        <w:t>InnerHelper {</w:t>
+      <w:proofErr w:type="spellStart"/>
+      <w:r>
+        <w:rPr>
+          <w:color w:val="BCBEC4"/>
+        </w:rPr>
+        <w:t>InnerHelper</w:t>
+      </w:r>
+      <w:proofErr w:type="spellEnd"/>
+      <w:r>
+        <w:rPr>
+          <w:color w:val="BCBEC4"/>
+        </w:rPr>
+        <w:t xml:space="preserve"> {</w:t>
       </w:r>
       <w:r>
         <w:rPr>
@@ -13711,11 +13779,19 @@
         </w:rPr>
         <w:t xml:space="preserve">public </w:t>
       </w:r>
+      <w:proofErr w:type="spellStart"/>
       <w:r>
         <w:rPr>
           <w:color w:val="56A8F5"/>
         </w:rPr>
-        <w:t xml:space="preserve">InnerHelper </w:t>
+        <w:t>InnerHelper</w:t>
+      </w:r>
+      <w:proofErr w:type="spellEnd"/>
+      <w:r>
+        <w:rPr>
+          <w:color w:val="56A8F5"/>
+        </w:rPr>
+        <w:t xml:space="preserve"> </w:t>
       </w:r>
       <w:r>
         <w:rPr>
@@ -14469,7 +14545,7 @@
           <w:lang w:eastAsia="en-IN"/>
         </w:rPr>
       </w:pPr>
-      <w:bookmarkStart w:id="11" w:name="_Toc184310935"/>
+      <w:bookmarkStart w:id="10" w:name="_Toc184310935"/>
       <w:r>
         <w:rPr>
           <w:rFonts w:eastAsia="Times New Roman"/>
@@ -14481,7 +14557,7 @@
         <w:lastRenderedPageBreak/>
         <w:t>3. Encapsulation</w:t>
       </w:r>
-      <w:bookmarkEnd w:id="11"/>
+      <w:bookmarkEnd w:id="10"/>
     </w:p>
     <w:p>
       <w:pPr>
@@ -14572,7 +14648,7 @@
           <w:szCs w:val="32"/>
         </w:rPr>
       </w:pPr>
-      <w:bookmarkStart w:id="12" w:name="_Toc184310936"/>
+      <w:bookmarkStart w:id="11" w:name="_Toc184310936"/>
       <w:r>
         <w:rPr>
           <w:rFonts w:asciiTheme="majorHAnsi" w:hAnsiTheme="majorHAnsi" w:cstheme="majorHAnsi"/>
@@ -14591,7 +14667,7 @@
         </w:rPr>
         <w:t>Access Modifiers</w:t>
       </w:r>
-      <w:bookmarkEnd w:id="12"/>
+      <w:bookmarkEnd w:id="11"/>
     </w:p>
     <w:p>
       <w:pPr>
@@ -15704,7 +15780,7 @@
           <w:szCs w:val="32"/>
         </w:rPr>
       </w:pPr>
-      <w:bookmarkStart w:id="13" w:name="_Toc184310937"/>
+      <w:bookmarkStart w:id="12" w:name="_Toc184310937"/>
       <w:r>
         <w:rPr>
           <w:rFonts w:asciiTheme="majorHAnsi" w:hAnsiTheme="majorHAnsi" w:cstheme="majorHAnsi"/>
@@ -15724,7 +15800,7 @@
         </w:rPr>
         <w:t>Getters and Setters</w:t>
       </w:r>
-      <w:bookmarkEnd w:id="13"/>
+      <w:bookmarkEnd w:id="12"/>
     </w:p>
     <w:p>
       <w:pPr>
@@ -17110,7 +17186,7 @@
           <w:szCs w:val="32"/>
         </w:rPr>
       </w:pPr>
-      <w:bookmarkStart w:id="14" w:name="_Toc184310938"/>
+      <w:bookmarkStart w:id="13" w:name="_Toc184310938"/>
       <w:r>
         <w:rPr>
           <w:rFonts w:asciiTheme="majorHAnsi" w:hAnsiTheme="majorHAnsi" w:cstheme="majorHAnsi"/>
@@ -17130,7 +17206,7 @@
         </w:rPr>
         <w:t>Final keyword</w:t>
       </w:r>
-      <w:bookmarkEnd w:id="14"/>
+      <w:bookmarkEnd w:id="13"/>
     </w:p>
     <w:p>
       <w:pPr>
@@ -17309,9 +17385,8 @@
           <w:szCs w:val="24"/>
           <w:lang w:eastAsia="en-IN"/>
         </w:rPr>
-        <w:t xml:space="preserve">: Restricts </w:t>
-      </w:r>
-      <w:proofErr w:type="spellStart"/>
+        <w:t xml:space="preserve">: </w:t>
+      </w:r>
       <w:r>
         <w:rPr>
           <w:rFonts w:eastAsia="Times New Roman" w:cstheme="minorHAnsi"/>
@@ -17319,9 +17394,10 @@
           <w:szCs w:val="24"/>
           <w:lang w:eastAsia="en-IN"/>
         </w:rPr>
-        <w:t>subclassing</w:t>
-      </w:r>
-      <w:proofErr w:type="spellEnd"/>
+        <w:t>Can</w:t>
+      </w:r>
+      <w:bookmarkStart w:id="14" w:name="_GoBack"/>
+      <w:bookmarkEnd w:id="14"/>
       <w:r>
         <w:rPr>
           <w:rFonts w:eastAsia="Times New Roman" w:cstheme="minorHAnsi"/>
@@ -17329,7 +17405,7 @@
           <w:szCs w:val="24"/>
           <w:lang w:eastAsia="en-IN"/>
         </w:rPr>
-        <w:t xml:space="preserve"> of the class via its constructor.</w:t>
+        <w:t>not use final keyword here.</w:t>
       </w:r>
     </w:p>
     <w:p>
@@ -17906,7 +17982,23 @@
           <w:sz w:val="24"/>
           <w:szCs w:val="24"/>
         </w:rPr>
-        <w:t xml:space="preserve"> method cannot be overridden by subclasses. This ensures that the method's implementation is preserved and cannot be changed in derived classes.</w:t>
+        <w:t xml:space="preserve"> method cannot be overridden by subclasses. This ensures that the method's </w:t>
+      </w:r>
+      <w:proofErr w:type="gramStart"/>
+      <w:r>
+        <w:rPr>
+          <w:sz w:val="24"/>
+          <w:szCs w:val="24"/>
+        </w:rPr>
+        <w:t>implementation</w:t>
+      </w:r>
+      <w:proofErr w:type="gramEnd"/>
+      <w:r>
+        <w:rPr>
+          <w:sz w:val="24"/>
+          <w:szCs w:val="24"/>
+        </w:rPr>
+        <w:t xml:space="preserve"> is preserved and cannot be changed in derived classes.</w:t>
       </w:r>
     </w:p>
     <w:p>
@@ -28437,30 +28529,29 @@
     </w:p>
     <w:p>
       <w:pPr>
-        <w:pStyle w:val="ListParagraph"/>
-        <w:numPr>
-          <w:ilvl w:val="0"/>
-          <w:numId w:val="30"/>
-        </w:numPr>
-        <w:spacing w:after="0" w:line="276" w:lineRule="auto"/>
+        <w:spacing w:after="0" w:line="240" w:lineRule="auto"/>
         <w:rPr>
           <w:rFonts w:eastAsia="Times New Roman" w:cstheme="minorHAnsi"/>
+          <w:b/>
           <w:color w:val="000000"/>
           <w:sz w:val="24"/>
           <w:szCs w:val="24"/>
           <w:lang w:eastAsia="en-IN"/>
         </w:rPr>
       </w:pPr>
-      <w:r>
+    </w:p>
+    <w:p>
+      <w:pPr>
+        <w:spacing w:after="0" w:line="240" w:lineRule="auto"/>
         <w:rPr>
           <w:rFonts w:eastAsia="Times New Roman" w:cstheme="minorHAnsi"/>
+          <w:b/>
           <w:color w:val="000000"/>
           <w:sz w:val="24"/>
           <w:szCs w:val="24"/>
           <w:lang w:eastAsia="en-IN"/>
         </w:rPr>
-        <w:t>Default methods are not inherited by subclasses of an implementing class unless explicitly overridden.</w:t>
-      </w:r>
+      </w:pPr>
     </w:p>
     <w:p>
       <w:pPr>
@@ -45772,7 +45863,7 @@
           <w:rPr>
             <w:noProof/>
           </w:rPr>
-          <w:t>2</w:t>
+          <w:t>16</w:t>
         </w:r>
         <w:r>
           <w:rPr>
@@ -53210,7 +53301,7 @@
 </file>
 
 <file path=customXml/itemProps1.xml><?xml version="1.0" encoding="utf-8"?>
-<ds:datastoreItem xmlns:ds="http://schemas.openxmlformats.org/officeDocument/2006/customXml" ds:itemID="{3E48690B-D45D-4F62-AE36-E7CAF1124102}">
+<ds:datastoreItem xmlns:ds="http://schemas.openxmlformats.org/officeDocument/2006/customXml" ds:itemID="{AC6CCE30-A651-4BB4-8782-7DD15D4F7C59}">
   <ds:schemaRefs>
     <ds:schemaRef ds:uri="http://schemas.openxmlformats.org/officeDocument/2006/bibliography"/>
   </ds:schemaRefs>

</xml_diff>

<commit_message>
added few java oops questions
</commit_message>
<xml_diff>
--- a/2. Java OOPs.docx
+++ b/2. Java OOPs.docx
@@ -126,7 +126,7 @@
           <w:r>
             <w:fldChar w:fldCharType="separate"/>
           </w:r>
-          <w:hyperlink w:anchor="_Toc195196656" w:history="1">
+          <w:hyperlink w:anchor="_Toc213433454" w:history="1">
             <w:r>
               <w:rPr>
                 <w:rStyle w:val="Hyperlink"/>
@@ -156,7 +156,7 @@
                 <w:noProof/>
                 <w:webHidden/>
               </w:rPr>
-              <w:instrText xml:space="preserve"> PAGEREF _Toc195196656 \h </w:instrText>
+              <w:instrText xml:space="preserve"> PAGEREF _Toc213433454 \h </w:instrText>
             </w:r>
             <w:r>
               <w:rPr>
@@ -199,7 +199,7 @@
               <w:lang w:eastAsia="en-IN"/>
             </w:rPr>
           </w:pPr>
-          <w:hyperlink w:anchor="_Toc195196657" w:history="1">
+          <w:hyperlink w:anchor="_Toc213433455" w:history="1">
             <w:r>
               <w:rPr>
                 <w:rStyle w:val="Hyperlink"/>
@@ -227,7 +227,7 @@
                 <w:noProof/>
                 <w:webHidden/>
               </w:rPr>
-              <w:instrText xml:space="preserve"> PAGEREF _Toc195196657 \h </w:instrText>
+              <w:instrText xml:space="preserve"> PAGEREF _Toc213433455 \h </w:instrText>
             </w:r>
             <w:r>
               <w:rPr>
@@ -270,7 +270,7 @@
               <w:lang w:eastAsia="en-IN"/>
             </w:rPr>
           </w:pPr>
-          <w:hyperlink w:anchor="_Toc195196658" w:history="1">
+          <w:hyperlink w:anchor="_Toc213433456" w:history="1">
             <w:r>
               <w:rPr>
                 <w:rStyle w:val="Hyperlink"/>
@@ -298,7 +298,7 @@
                 <w:noProof/>
                 <w:webHidden/>
               </w:rPr>
-              <w:instrText xml:space="preserve"> PAGEREF _Toc195196658 \h </w:instrText>
+              <w:instrText xml:space="preserve"> PAGEREF _Toc213433456 \h </w:instrText>
             </w:r>
             <w:r>
               <w:rPr>
@@ -341,7 +341,7 @@
               <w:lang w:eastAsia="en-IN"/>
             </w:rPr>
           </w:pPr>
-          <w:hyperlink w:anchor="_Toc195196659" w:history="1">
+          <w:hyperlink w:anchor="_Toc213433457" w:history="1">
             <w:r>
               <w:rPr>
                 <w:rStyle w:val="Hyperlink"/>
@@ -371,7 +371,7 @@
                 <w:noProof/>
                 <w:webHidden/>
               </w:rPr>
-              <w:instrText xml:space="preserve"> PAGEREF _Toc195196659 \h </w:instrText>
+              <w:instrText xml:space="preserve"> PAGEREF _Toc213433457 \h </w:instrText>
             </w:r>
             <w:r>
               <w:rPr>
@@ -414,7 +414,7 @@
               <w:lang w:eastAsia="en-IN"/>
             </w:rPr>
           </w:pPr>
-          <w:hyperlink w:anchor="_Toc195196660" w:history="1">
+          <w:hyperlink w:anchor="_Toc213433458" w:history="1">
             <w:r>
               <w:rPr>
                 <w:rStyle w:val="Hyperlink"/>
@@ -442,7 +442,7 @@
                 <w:noProof/>
                 <w:webHidden/>
               </w:rPr>
-              <w:instrText xml:space="preserve"> PAGEREF _Toc195196660 \h </w:instrText>
+              <w:instrText xml:space="preserve"> PAGEREF _Toc213433458 \h </w:instrText>
             </w:r>
             <w:r>
               <w:rPr>
@@ -485,7 +485,7 @@
               <w:lang w:eastAsia="en-IN"/>
             </w:rPr>
           </w:pPr>
-          <w:hyperlink w:anchor="_Toc195196661" w:history="1">
+          <w:hyperlink w:anchor="_Toc213433459" w:history="1">
             <w:r>
               <w:rPr>
                 <w:rStyle w:val="Hyperlink"/>
@@ -513,7 +513,7 @@
                 <w:noProof/>
                 <w:webHidden/>
               </w:rPr>
-              <w:instrText xml:space="preserve"> PAGEREF _Toc195196661 \h </w:instrText>
+              <w:instrText xml:space="preserve"> PAGEREF _Toc213433459 \h </w:instrText>
             </w:r>
             <w:r>
               <w:rPr>
@@ -556,7 +556,7 @@
               <w:lang w:eastAsia="en-IN"/>
             </w:rPr>
           </w:pPr>
-          <w:hyperlink w:anchor="_Toc195196662" w:history="1">
+          <w:hyperlink w:anchor="_Toc213433460" w:history="1">
             <w:r>
               <w:rPr>
                 <w:rStyle w:val="Hyperlink"/>
@@ -584,7 +584,7 @@
                 <w:noProof/>
                 <w:webHidden/>
               </w:rPr>
-              <w:instrText xml:space="preserve"> PAGEREF _Toc195196662 \h </w:instrText>
+              <w:instrText xml:space="preserve"> PAGEREF _Toc213433460 \h </w:instrText>
             </w:r>
             <w:r>
               <w:rPr>
@@ -627,7 +627,7 @@
               <w:lang w:eastAsia="en-IN"/>
             </w:rPr>
           </w:pPr>
-          <w:hyperlink w:anchor="_Toc195196663" w:history="1">
+          <w:hyperlink w:anchor="_Toc213433461" w:history="1">
             <w:r>
               <w:rPr>
                 <w:rStyle w:val="Hyperlink"/>
@@ -655,7 +655,7 @@
                 <w:noProof/>
                 <w:webHidden/>
               </w:rPr>
-              <w:instrText xml:space="preserve"> PAGEREF _Toc195196663 \h </w:instrText>
+              <w:instrText xml:space="preserve"> PAGEREF _Toc213433461 \h </w:instrText>
             </w:r>
             <w:r>
               <w:rPr>
@@ -698,7 +698,7 @@
               <w:lang w:eastAsia="en-IN"/>
             </w:rPr>
           </w:pPr>
-          <w:hyperlink w:anchor="_Toc195196664" w:history="1">
+          <w:hyperlink w:anchor="_Toc213433462" w:history="1">
             <w:r>
               <w:rPr>
                 <w:rStyle w:val="Hyperlink"/>
@@ -726,7 +726,7 @@
                 <w:noProof/>
                 <w:webHidden/>
               </w:rPr>
-              <w:instrText xml:space="preserve"> PAGEREF _Toc195196664 \h </w:instrText>
+              <w:instrText xml:space="preserve"> PAGEREF _Toc213433462 \h </w:instrText>
             </w:r>
             <w:r>
               <w:rPr>
@@ -769,7 +769,7 @@
               <w:lang w:eastAsia="en-IN"/>
             </w:rPr>
           </w:pPr>
-          <w:hyperlink w:anchor="_Toc195196665" w:history="1">
+          <w:hyperlink w:anchor="_Toc213433463" w:history="1">
             <w:r>
               <w:rPr>
                 <w:rStyle w:val="Hyperlink"/>
@@ -799,7 +799,7 @@
                 <w:noProof/>
                 <w:webHidden/>
               </w:rPr>
-              <w:instrText xml:space="preserve"> PAGEREF _Toc195196665 \h </w:instrText>
+              <w:instrText xml:space="preserve"> PAGEREF _Toc213433463 \h </w:instrText>
             </w:r>
             <w:r>
               <w:rPr>
@@ -842,7 +842,7 @@
               <w:lang w:eastAsia="en-IN"/>
             </w:rPr>
           </w:pPr>
-          <w:hyperlink w:anchor="_Toc195196666" w:history="1">
+          <w:hyperlink w:anchor="_Toc213433464" w:history="1">
             <w:r>
               <w:rPr>
                 <w:rStyle w:val="Hyperlink"/>
@@ -870,7 +870,7 @@
                 <w:noProof/>
                 <w:webHidden/>
               </w:rPr>
-              <w:instrText xml:space="preserve"> PAGEREF _Toc195196666 \h </w:instrText>
+              <w:instrText xml:space="preserve"> PAGEREF _Toc213433464 \h </w:instrText>
             </w:r>
             <w:r>
               <w:rPr>
@@ -913,7 +913,7 @@
               <w:lang w:eastAsia="en-IN"/>
             </w:rPr>
           </w:pPr>
-          <w:hyperlink w:anchor="_Toc195196667" w:history="1">
+          <w:hyperlink w:anchor="_Toc213433465" w:history="1">
             <w:r>
               <w:rPr>
                 <w:rStyle w:val="Hyperlink"/>
@@ -941,7 +941,7 @@
                 <w:noProof/>
                 <w:webHidden/>
               </w:rPr>
-              <w:instrText xml:space="preserve"> PAGEREF _Toc195196667 \h </w:instrText>
+              <w:instrText xml:space="preserve"> PAGEREF _Toc213433465 \h </w:instrText>
             </w:r>
             <w:r>
               <w:rPr>
@@ -984,7 +984,7 @@
               <w:lang w:eastAsia="en-IN"/>
             </w:rPr>
           </w:pPr>
-          <w:hyperlink w:anchor="_Toc195196668" w:history="1">
+          <w:hyperlink w:anchor="_Toc213433466" w:history="1">
             <w:r>
               <w:rPr>
                 <w:rStyle w:val="Hyperlink"/>
@@ -1012,7 +1012,7 @@
                 <w:noProof/>
                 <w:webHidden/>
               </w:rPr>
-              <w:instrText xml:space="preserve"> PAGEREF _Toc195196668 \h </w:instrText>
+              <w:instrText xml:space="preserve"> PAGEREF _Toc213433466 \h </w:instrText>
             </w:r>
             <w:r>
               <w:rPr>
@@ -1055,7 +1055,7 @@
               <w:lang w:eastAsia="en-IN"/>
             </w:rPr>
           </w:pPr>
-          <w:hyperlink w:anchor="_Toc195196669" w:history="1">
+          <w:hyperlink w:anchor="_Toc213433467" w:history="1">
             <w:r>
               <w:rPr>
                 <w:rStyle w:val="Hyperlink"/>
@@ -1085,7 +1085,7 @@
                 <w:noProof/>
                 <w:webHidden/>
               </w:rPr>
-              <w:instrText xml:space="preserve"> PAGEREF _Toc195196669 \h </w:instrText>
+              <w:instrText xml:space="preserve"> PAGEREF _Toc213433467 \h </w:instrText>
             </w:r>
             <w:r>
               <w:rPr>
@@ -1128,7 +1128,7 @@
               <w:lang w:eastAsia="en-IN"/>
             </w:rPr>
           </w:pPr>
-          <w:hyperlink w:anchor="_Toc195196670" w:history="1">
+          <w:hyperlink w:anchor="_Toc213433468" w:history="1">
             <w:r>
               <w:rPr>
                 <w:rStyle w:val="Hyperlink"/>
@@ -1156,7 +1156,7 @@
                 <w:noProof/>
                 <w:webHidden/>
               </w:rPr>
-              <w:instrText xml:space="preserve"> PAGEREF _Toc195196670 \h </w:instrText>
+              <w:instrText xml:space="preserve"> PAGEREF _Toc213433468 \h </w:instrText>
             </w:r>
             <w:r>
               <w:rPr>
@@ -1199,7 +1199,7 @@
               <w:lang w:eastAsia="en-IN"/>
             </w:rPr>
           </w:pPr>
-          <w:hyperlink w:anchor="_Toc195196671" w:history="1">
+          <w:hyperlink w:anchor="_Toc213433469" w:history="1">
             <w:r>
               <w:rPr>
                 <w:rStyle w:val="Hyperlink"/>
@@ -1227,7 +1227,7 @@
                 <w:noProof/>
                 <w:webHidden/>
               </w:rPr>
-              <w:instrText xml:space="preserve"> PAGEREF _Toc195196671 \h </w:instrText>
+              <w:instrText xml:space="preserve"> PAGEREF _Toc213433469 \h </w:instrText>
             </w:r>
             <w:r>
               <w:rPr>
@@ -1270,7 +1270,7 @@
               <w:lang w:eastAsia="en-IN"/>
             </w:rPr>
           </w:pPr>
-          <w:hyperlink w:anchor="_Toc195196672" w:history="1">
+          <w:hyperlink w:anchor="_Toc213433470" w:history="1">
             <w:r>
               <w:rPr>
                 <w:rStyle w:val="Hyperlink"/>
@@ -1298,7 +1298,7 @@
                 <w:noProof/>
                 <w:webHidden/>
               </w:rPr>
-              <w:instrText xml:space="preserve"> PAGEREF _Toc195196672 \h </w:instrText>
+              <w:instrText xml:space="preserve"> PAGEREF _Toc213433470 \h </w:instrText>
             </w:r>
             <w:r>
               <w:rPr>
@@ -1341,7 +1341,7 @@
               <w:lang w:eastAsia="en-IN"/>
             </w:rPr>
           </w:pPr>
-          <w:hyperlink w:anchor="_Toc195196673" w:history="1">
+          <w:hyperlink w:anchor="_Toc213433471" w:history="1">
             <w:r>
               <w:rPr>
                 <w:rStyle w:val="Hyperlink"/>
@@ -1369,7 +1369,7 @@
                 <w:noProof/>
                 <w:webHidden/>
               </w:rPr>
-              <w:instrText xml:space="preserve"> PAGEREF _Toc195196673 \h </w:instrText>
+              <w:instrText xml:space="preserve"> PAGEREF _Toc213433471 \h </w:instrText>
             </w:r>
             <w:r>
               <w:rPr>
@@ -1412,7 +1412,7 @@
               <w:lang w:eastAsia="en-IN"/>
             </w:rPr>
           </w:pPr>
-          <w:hyperlink w:anchor="_Toc195196674" w:history="1">
+          <w:hyperlink w:anchor="_Toc213433472" w:history="1">
             <w:r>
               <w:rPr>
                 <w:rStyle w:val="Hyperlink"/>
@@ -1440,7 +1440,7 @@
                 <w:noProof/>
                 <w:webHidden/>
               </w:rPr>
-              <w:instrText xml:space="preserve"> PAGEREF _Toc195196674 \h </w:instrText>
+              <w:instrText xml:space="preserve"> PAGEREF _Toc213433472 \h </w:instrText>
             </w:r>
             <w:r>
               <w:rPr>
@@ -1483,7 +1483,7 @@
               <w:lang w:eastAsia="en-IN"/>
             </w:rPr>
           </w:pPr>
-          <w:hyperlink w:anchor="_Toc195196675" w:history="1">
+          <w:hyperlink w:anchor="_Toc213433473" w:history="1">
             <w:r>
               <w:rPr>
                 <w:rStyle w:val="Hyperlink"/>
@@ -1511,7 +1511,7 @@
                 <w:noProof/>
                 <w:webHidden/>
               </w:rPr>
-              <w:instrText xml:space="preserve"> PAGEREF _Toc195196675 \h </w:instrText>
+              <w:instrText xml:space="preserve"> PAGEREF _Toc213433473 \h </w:instrText>
             </w:r>
             <w:r>
               <w:rPr>
@@ -1554,7 +1554,7 @@
               <w:lang w:eastAsia="en-IN"/>
             </w:rPr>
           </w:pPr>
-          <w:hyperlink w:anchor="_Toc195196676" w:history="1">
+          <w:hyperlink w:anchor="_Toc213433474" w:history="1">
             <w:r>
               <w:rPr>
                 <w:rStyle w:val="Hyperlink"/>
@@ -1582,7 +1582,7 @@
                 <w:noProof/>
                 <w:webHidden/>
               </w:rPr>
-              <w:instrText xml:space="preserve"> PAGEREF _Toc195196676 \h </w:instrText>
+              <w:instrText xml:space="preserve"> PAGEREF _Toc213433474 \h </w:instrText>
             </w:r>
             <w:r>
               <w:rPr>
@@ -1625,7 +1625,7 @@
               <w:lang w:eastAsia="en-IN"/>
             </w:rPr>
           </w:pPr>
-          <w:hyperlink w:anchor="_Toc195196677" w:history="1">
+          <w:hyperlink w:anchor="_Toc213433475" w:history="1">
             <w:r>
               <w:rPr>
                 <w:rStyle w:val="Hyperlink"/>
@@ -1655,7 +1655,7 @@
                 <w:noProof/>
                 <w:webHidden/>
               </w:rPr>
-              <w:instrText xml:space="preserve"> PAGEREF _Toc195196677 \h </w:instrText>
+              <w:instrText xml:space="preserve"> PAGEREF _Toc213433475 \h </w:instrText>
             </w:r>
             <w:r>
               <w:rPr>
@@ -1698,7 +1698,7 @@
               <w:lang w:eastAsia="en-IN"/>
             </w:rPr>
           </w:pPr>
-          <w:hyperlink w:anchor="_Toc195196678" w:history="1">
+          <w:hyperlink w:anchor="_Toc213433476" w:history="1">
             <w:r>
               <w:rPr>
                 <w:rStyle w:val="Hyperlink"/>
@@ -1726,7 +1726,7 @@
                 <w:noProof/>
                 <w:webHidden/>
               </w:rPr>
-              <w:instrText xml:space="preserve"> PAGEREF _Toc195196678 \h </w:instrText>
+              <w:instrText xml:space="preserve"> PAGEREF _Toc213433476 \h </w:instrText>
             </w:r>
             <w:r>
               <w:rPr>
@@ -1769,7 +1769,7 @@
               <w:lang w:eastAsia="en-IN"/>
             </w:rPr>
           </w:pPr>
-          <w:hyperlink w:anchor="_Toc195196679" w:history="1">
+          <w:hyperlink w:anchor="_Toc213433477" w:history="1">
             <w:r>
               <w:rPr>
                 <w:rStyle w:val="Hyperlink"/>
@@ -1797,7 +1797,7 @@
                 <w:noProof/>
                 <w:webHidden/>
               </w:rPr>
-              <w:instrText xml:space="preserve"> PAGEREF _Toc195196679 \h </w:instrText>
+              <w:instrText xml:space="preserve"> PAGEREF _Toc213433477 \h </w:instrText>
             </w:r>
             <w:r>
               <w:rPr>
@@ -1840,7 +1840,7 @@
               <w:lang w:eastAsia="en-IN"/>
             </w:rPr>
           </w:pPr>
-          <w:hyperlink w:anchor="_Toc195196680" w:history="1">
+          <w:hyperlink w:anchor="_Toc213433478" w:history="1">
             <w:r>
               <w:rPr>
                 <w:rStyle w:val="Hyperlink"/>
@@ -1870,7 +1870,7 @@
                 <w:noProof/>
                 <w:webHidden/>
               </w:rPr>
-              <w:instrText xml:space="preserve"> PAGEREF _Toc195196680 \h </w:instrText>
+              <w:instrText xml:space="preserve"> PAGEREF _Toc213433478 \h </w:instrText>
             </w:r>
             <w:r>
               <w:rPr>
@@ -1913,7 +1913,7 @@
               <w:lang w:eastAsia="en-IN"/>
             </w:rPr>
           </w:pPr>
-          <w:hyperlink w:anchor="_Toc195196681" w:history="1">
+          <w:hyperlink w:anchor="_Toc213433479" w:history="1">
             <w:r>
               <w:rPr>
                 <w:rStyle w:val="Hyperlink"/>
@@ -1943,7 +1943,7 @@
                 <w:noProof/>
                 <w:webHidden/>
               </w:rPr>
-              <w:instrText xml:space="preserve"> PAGEREF _Toc195196681 \h </w:instrText>
+              <w:instrText xml:space="preserve"> PAGEREF _Toc213433479 \h </w:instrText>
             </w:r>
             <w:r>
               <w:rPr>
@@ -1986,7 +1986,7 @@
               <w:lang w:eastAsia="en-IN"/>
             </w:rPr>
           </w:pPr>
-          <w:hyperlink w:anchor="_Toc195196682" w:history="1">
+          <w:hyperlink w:anchor="_Toc213433480" w:history="1">
             <w:r>
               <w:rPr>
                 <w:rStyle w:val="Hyperlink"/>
@@ -2014,7 +2014,7 @@
                 <w:noProof/>
                 <w:webHidden/>
               </w:rPr>
-              <w:instrText xml:space="preserve"> PAGEREF _Toc195196682 \h </w:instrText>
+              <w:instrText xml:space="preserve"> PAGEREF _Toc213433480 \h </w:instrText>
             </w:r>
             <w:r>
               <w:rPr>
@@ -2057,7 +2057,7 @@
               <w:lang w:eastAsia="en-IN"/>
             </w:rPr>
           </w:pPr>
-          <w:hyperlink w:anchor="_Toc195196683" w:history="1">
+          <w:hyperlink w:anchor="_Toc213433481" w:history="1">
             <w:r>
               <w:rPr>
                 <w:rStyle w:val="Hyperlink"/>
@@ -2085,7 +2085,7 @@
                 <w:noProof/>
                 <w:webHidden/>
               </w:rPr>
-              <w:instrText xml:space="preserve"> PAGEREF _Toc195196683 \h </w:instrText>
+              <w:instrText xml:space="preserve"> PAGEREF _Toc213433481 \h </w:instrText>
             </w:r>
             <w:r>
               <w:rPr>
@@ -2118,7 +2118,7 @@
         </w:p>
         <w:p>
           <w:pPr>
-            <w:pStyle w:val="TOC2"/>
+            <w:pStyle w:val="TOC3"/>
             <w:tabs>
               <w:tab w:val="right" w:leader="dot" w:pos="10456"/>
             </w:tabs>
@@ -2128,16 +2128,14 @@
               <w:lang w:eastAsia="en-IN"/>
             </w:rPr>
           </w:pPr>
-          <w:hyperlink w:anchor="_Toc195196684" w:history="1">
+          <w:hyperlink w:anchor="_Toc213433482" w:history="1">
             <w:r>
               <w:rPr>
                 <w:rStyle w:val="Hyperlink"/>
-                <w:rFonts w:eastAsia="Times New Roman"/>
-                <w:b/>
+                <w:rFonts w:asciiTheme="majorHAnsi" w:hAnsiTheme="majorHAnsi" w:cstheme="majorHAnsi"/>
                 <w:noProof/>
-                <w:lang w:eastAsia="en-IN"/>
               </w:rPr>
-              <w:t>8. Interview Questions</w:t>
+              <w:t># Types of Interfaces</w:t>
             </w:r>
             <w:r>
               <w:rPr>
@@ -2158,7 +2156,7 @@
                 <w:noProof/>
                 <w:webHidden/>
               </w:rPr>
-              <w:instrText xml:space="preserve"> PAGEREF _Toc195196684 \h </w:instrText>
+              <w:instrText xml:space="preserve"> PAGEREF _Toc213433482 \h </w:instrText>
             </w:r>
             <w:r>
               <w:rPr>
@@ -2190,6 +2188,79 @@
           </w:hyperlink>
         </w:p>
         <w:p>
+          <w:pPr>
+            <w:pStyle w:val="TOC2"/>
+            <w:tabs>
+              <w:tab w:val="right" w:leader="dot" w:pos="10456"/>
+            </w:tabs>
+            <w:rPr>
+              <w:rFonts w:eastAsiaTheme="minorEastAsia"/>
+              <w:noProof/>
+              <w:lang w:eastAsia="en-IN"/>
+            </w:rPr>
+          </w:pPr>
+          <w:hyperlink w:anchor="_Toc213433483" w:history="1">
+            <w:r>
+              <w:rPr>
+                <w:rStyle w:val="Hyperlink"/>
+                <w:rFonts w:eastAsia="Times New Roman"/>
+                <w:b/>
+                <w:noProof/>
+                <w:lang w:eastAsia="en-IN"/>
+              </w:rPr>
+              <w:t>8. Interview Questions</w:t>
+            </w:r>
+            <w:r>
+              <w:rPr>
+                <w:noProof/>
+                <w:webHidden/>
+              </w:rPr>
+              <w:tab/>
+            </w:r>
+            <w:r>
+              <w:rPr>
+                <w:noProof/>
+                <w:webHidden/>
+              </w:rPr>
+              <w:fldChar w:fldCharType="begin"/>
+            </w:r>
+            <w:r>
+              <w:rPr>
+                <w:noProof/>
+                <w:webHidden/>
+              </w:rPr>
+              <w:instrText xml:space="preserve"> PAGEREF _Toc213433483 \h </w:instrText>
+            </w:r>
+            <w:r>
+              <w:rPr>
+                <w:noProof/>
+                <w:webHidden/>
+              </w:rPr>
+            </w:r>
+            <w:r>
+              <w:rPr>
+                <w:noProof/>
+                <w:webHidden/>
+              </w:rPr>
+              <w:fldChar w:fldCharType="separate"/>
+            </w:r>
+            <w:r>
+              <w:rPr>
+                <w:noProof/>
+                <w:webHidden/>
+              </w:rPr>
+              <w:t>42</w:t>
+            </w:r>
+            <w:r>
+              <w:rPr>
+                <w:noProof/>
+                <w:webHidden/>
+              </w:rPr>
+              <w:fldChar w:fldCharType="end"/>
+            </w:r>
+          </w:hyperlink>
+        </w:p>
+        <w:p>
           <w:r>
             <w:rPr>
               <w:b/>
@@ -2251,42 +2322,6 @@
     </w:p>
     <w:p>
       <w:pPr>
-        <w:spacing w:after="0" w:line="240" w:lineRule="auto"/>
-        <w:rPr>
-          <w:rFonts w:ascii="Arial" w:eastAsia="Times New Roman" w:hAnsi="Arial" w:cs="Arial"/>
-          <w:color w:val="000000"/>
-          <w:sz w:val="18"/>
-          <w:szCs w:val="18"/>
-          <w:lang w:eastAsia="en-IN"/>
-        </w:rPr>
-      </w:pPr>
-    </w:p>
-    <w:p>
-      <w:pPr>
-        <w:spacing w:after="0" w:line="240" w:lineRule="auto"/>
-        <w:rPr>
-          <w:rFonts w:ascii="Arial" w:eastAsia="Times New Roman" w:hAnsi="Arial" w:cs="Arial"/>
-          <w:color w:val="000000"/>
-          <w:sz w:val="18"/>
-          <w:szCs w:val="18"/>
-          <w:lang w:eastAsia="en-IN"/>
-        </w:rPr>
-      </w:pPr>
-    </w:p>
-    <w:p>
-      <w:pPr>
-        <w:spacing w:after="0" w:line="240" w:lineRule="auto"/>
-        <w:rPr>
-          <w:rFonts w:ascii="Arial" w:eastAsia="Times New Roman" w:hAnsi="Arial" w:cs="Arial"/>
-          <w:color w:val="000000"/>
-          <w:sz w:val="18"/>
-          <w:szCs w:val="18"/>
-          <w:lang w:eastAsia="en-IN"/>
-        </w:rPr>
-      </w:pPr>
-    </w:p>
-    <w:p>
-      <w:pPr>
         <w:pStyle w:val="Heading2"/>
         <w:spacing w:after="240"/>
         <w:rPr>
@@ -2298,7 +2333,7 @@
         </w:rPr>
       </w:pPr>
       <w:bookmarkStart w:id="0" w:name="_Toc158098017"/>
-      <w:bookmarkStart w:id="1" w:name="_Toc195196656"/>
+      <w:bookmarkStart w:id="1" w:name="_Toc213433454"/>
       <w:r>
         <w:rPr>
           <w:rFonts w:eastAsia="Times New Roman"/>
@@ -2307,6 +2342,7 @@
           <w:sz w:val="40"/>
           <w:lang w:eastAsia="en-IN"/>
         </w:rPr>
+        <w:lastRenderedPageBreak/>
         <w:t xml:space="preserve">1. </w:t>
       </w:r>
       <w:bookmarkEnd w:id="0"/>
@@ -2361,7 +2397,7 @@
           <w:szCs w:val="32"/>
         </w:rPr>
       </w:pPr>
-      <w:bookmarkStart w:id="2" w:name="_Toc195196657"/>
+      <w:bookmarkStart w:id="2" w:name="_Toc213433455"/>
       <w:r>
         <w:rPr>
           <w:rFonts w:asciiTheme="majorHAnsi" w:hAnsiTheme="majorHAnsi" w:cstheme="majorHAnsi"/>
@@ -2575,7 +2611,7 @@
           <w:szCs w:val="32"/>
         </w:rPr>
       </w:pPr>
-      <w:bookmarkStart w:id="3" w:name="_Toc195196658"/>
+      <w:bookmarkStart w:id="3" w:name="_Toc213433456"/>
       <w:r>
         <w:rPr>
           <w:rFonts w:asciiTheme="majorHAnsi" w:hAnsiTheme="majorHAnsi" w:cstheme="majorHAnsi"/>
@@ -3030,7 +3066,7 @@
           <w:lang w:eastAsia="en-IN"/>
         </w:rPr>
       </w:pPr>
-      <w:bookmarkStart w:id="4" w:name="_Toc195196659"/>
+      <w:bookmarkStart w:id="4" w:name="_Toc213433457"/>
       <w:r>
         <w:rPr>
           <w:rFonts w:eastAsia="Times New Roman"/>
@@ -3083,7 +3119,7 @@
         </w:rPr>
         <w:t xml:space="preserve"> </w:t>
       </w:r>
-      <w:bookmarkStart w:id="5" w:name="_Toc195196660"/>
+      <w:bookmarkStart w:id="5" w:name="_Toc213433458"/>
       <w:r>
         <w:rPr>
           <w:rFonts w:asciiTheme="majorHAnsi" w:hAnsiTheme="majorHAnsi" w:cstheme="majorHAnsi"/>
@@ -3175,7 +3211,7 @@
           <w:szCs w:val="32"/>
         </w:rPr>
       </w:pPr>
-      <w:bookmarkStart w:id="6" w:name="_Toc195196661"/>
+      <w:bookmarkStart w:id="6" w:name="_Toc213433459"/>
       <w:r>
         <w:rPr>
           <w:rFonts w:asciiTheme="majorHAnsi" w:hAnsiTheme="majorHAnsi" w:cstheme="majorHAnsi"/>
@@ -4323,7 +4359,7 @@
           <w:szCs w:val="32"/>
         </w:rPr>
       </w:pPr>
-      <w:bookmarkStart w:id="7" w:name="_Toc195196662"/>
+      <w:bookmarkStart w:id="7" w:name="_Toc213433460"/>
       <w:r>
         <w:rPr>
           <w:rFonts w:asciiTheme="majorHAnsi" w:hAnsiTheme="majorHAnsi" w:cstheme="majorHAnsi"/>
@@ -9754,7 +9790,7 @@
           <w:szCs w:val="32"/>
         </w:rPr>
       </w:pPr>
-      <w:bookmarkStart w:id="8" w:name="_Toc195196663"/>
+      <w:bookmarkStart w:id="8" w:name="_Toc213433461"/>
       <w:r>
         <w:rPr>
           <w:rFonts w:asciiTheme="majorHAnsi" w:hAnsiTheme="majorHAnsi" w:cstheme="majorHAnsi"/>
@@ -10400,7 +10436,7 @@
           <w:szCs w:val="32"/>
         </w:rPr>
       </w:pPr>
-      <w:bookmarkStart w:id="9" w:name="_Toc195196664"/>
+      <w:bookmarkStart w:id="9" w:name="_Toc213433462"/>
       <w:r>
         <w:rPr>
           <w:rFonts w:asciiTheme="majorHAnsi" w:hAnsiTheme="majorHAnsi" w:cstheme="majorHAnsi"/>
@@ -10658,7 +10694,20 @@
         <w:rPr>
           <w:sz w:val="24"/>
         </w:rPr>
-        <w:t>Static variables are shared across all instances of a class, meaning that only one copy of a static variable exists, regardless of how many objects are created.</w:t>
+        <w:t>Static variables are</w:t>
+      </w:r>
+      <w:r>
+        <w:rPr>
+          <w:b/>
+          <w:sz w:val="24"/>
+        </w:rPr>
+        <w:t xml:space="preserve"> shared across all instances of a class</w:t>
+      </w:r>
+      <w:r>
+        <w:rPr>
+          <w:sz w:val="24"/>
+        </w:rPr>
+        <w:t>, meaning that only one copy of a static variable exists, regardless of how many objects are created.</w:t>
       </w:r>
     </w:p>
     <w:p>
@@ -14565,7 +14614,7 @@
           <w:lang w:eastAsia="en-IN"/>
         </w:rPr>
       </w:pPr>
-      <w:bookmarkStart w:id="10" w:name="_Toc195196665"/>
+      <w:bookmarkStart w:id="10" w:name="_Toc213433463"/>
       <w:r>
         <w:rPr>
           <w:rFonts w:eastAsia="Times New Roman"/>
@@ -14682,7 +14731,7 @@
           <w:szCs w:val="32"/>
         </w:rPr>
       </w:pPr>
-      <w:bookmarkStart w:id="11" w:name="_Toc195196666"/>
+      <w:bookmarkStart w:id="11" w:name="_Toc213433464"/>
       <w:r>
         <w:rPr>
           <w:rFonts w:asciiTheme="majorHAnsi" w:hAnsiTheme="majorHAnsi" w:cstheme="majorHAnsi"/>
@@ -15814,7 +15863,7 @@
           <w:szCs w:val="32"/>
         </w:rPr>
       </w:pPr>
-      <w:bookmarkStart w:id="12" w:name="_Toc195196667"/>
+      <w:bookmarkStart w:id="12" w:name="_Toc213433465"/>
       <w:r>
         <w:rPr>
           <w:rFonts w:asciiTheme="majorHAnsi" w:hAnsiTheme="majorHAnsi" w:cstheme="majorHAnsi"/>
@@ -17234,7 +17283,7 @@
           <w:szCs w:val="32"/>
         </w:rPr>
       </w:pPr>
-      <w:bookmarkStart w:id="13" w:name="_Toc195196668"/>
+      <w:bookmarkStart w:id="13" w:name="_Toc213433466"/>
       <w:r>
         <w:rPr>
           <w:rFonts w:asciiTheme="majorHAnsi" w:hAnsiTheme="majorHAnsi" w:cstheme="majorHAnsi"/>
@@ -19010,7 +19059,7 @@
           <w:lang w:eastAsia="en-IN"/>
         </w:rPr>
       </w:pPr>
-      <w:bookmarkStart w:id="14" w:name="_Toc195196669"/>
+      <w:bookmarkStart w:id="14" w:name="_Toc213433467"/>
       <w:r>
         <w:rPr>
           <w:rFonts w:eastAsia="Times New Roman"/>
@@ -19445,7 +19494,7 @@
           <w:szCs w:val="32"/>
         </w:rPr>
       </w:pPr>
-      <w:bookmarkStart w:id="15" w:name="_Toc195196670"/>
+      <w:bookmarkStart w:id="15" w:name="_Toc213433468"/>
       <w:r>
         <w:rPr>
           <w:rFonts w:asciiTheme="majorHAnsi" w:hAnsiTheme="majorHAnsi" w:cstheme="majorHAnsi"/>
@@ -21815,7 +21864,7 @@
           <w:szCs w:val="32"/>
         </w:rPr>
       </w:pPr>
-      <w:bookmarkStart w:id="16" w:name="_Toc195196671"/>
+      <w:bookmarkStart w:id="16" w:name="_Toc213433469"/>
       <w:r>
         <w:rPr>
           <w:rFonts w:asciiTheme="majorHAnsi" w:hAnsiTheme="majorHAnsi" w:cstheme="majorHAnsi"/>
@@ -22928,7 +22977,7 @@
           <w:szCs w:val="32"/>
         </w:rPr>
       </w:pPr>
-      <w:bookmarkStart w:id="17" w:name="_Toc195196672"/>
+      <w:bookmarkStart w:id="17" w:name="_Toc213433470"/>
       <w:r>
         <w:rPr>
           <w:rFonts w:asciiTheme="majorHAnsi" w:hAnsiTheme="majorHAnsi" w:cstheme="majorHAnsi"/>
@@ -23555,7 +23604,7 @@
           <w:szCs w:val="32"/>
         </w:rPr>
       </w:pPr>
-      <w:bookmarkStart w:id="18" w:name="_Toc195196673"/>
+      <w:bookmarkStart w:id="18" w:name="_Toc213433471"/>
       <w:r>
         <w:rPr>
           <w:rFonts w:asciiTheme="majorHAnsi" w:hAnsiTheme="majorHAnsi" w:cstheme="majorHAnsi"/>
@@ -28336,7 +28385,7 @@
           <w:szCs w:val="32"/>
         </w:rPr>
       </w:pPr>
-      <w:bookmarkStart w:id="19" w:name="_Toc195196674"/>
+      <w:bookmarkStart w:id="19" w:name="_Toc213433472"/>
       <w:r>
         <w:rPr>
           <w:rFonts w:asciiTheme="majorHAnsi" w:hAnsiTheme="majorHAnsi" w:cstheme="majorHAnsi"/>
@@ -31106,7 +31155,7 @@
           <w:szCs w:val="32"/>
         </w:rPr>
       </w:pPr>
-      <w:bookmarkStart w:id="20" w:name="_Toc195196675"/>
+      <w:bookmarkStart w:id="20" w:name="_Toc213433473"/>
       <w:r>
         <w:rPr>
           <w:rFonts w:asciiTheme="majorHAnsi" w:hAnsiTheme="majorHAnsi" w:cstheme="majorHAnsi"/>
@@ -33162,7 +33211,7 @@
           <w:szCs w:val="32"/>
         </w:rPr>
       </w:pPr>
-      <w:bookmarkStart w:id="21" w:name="_Toc195196676"/>
+      <w:bookmarkStart w:id="21" w:name="_Toc213433474"/>
       <w:r>
         <w:rPr>
           <w:rFonts w:asciiTheme="majorHAnsi" w:hAnsiTheme="majorHAnsi" w:cstheme="majorHAnsi"/>
@@ -34699,7 +34748,7 @@
           <w:lang w:eastAsia="en-IN"/>
         </w:rPr>
       </w:pPr>
-      <w:bookmarkStart w:id="22" w:name="_Toc195196677"/>
+      <w:bookmarkStart w:id="22" w:name="_Toc213433475"/>
       <w:r>
         <w:rPr>
           <w:rFonts w:eastAsia="Times New Roman"/>
@@ -35083,7 +35132,7 @@
           <w:szCs w:val="32"/>
         </w:rPr>
       </w:pPr>
-      <w:bookmarkStart w:id="23" w:name="_Toc195196678"/>
+      <w:bookmarkStart w:id="23" w:name="_Toc213433476"/>
       <w:r>
         <w:rPr>
           <w:rFonts w:asciiTheme="majorHAnsi" w:hAnsiTheme="majorHAnsi" w:cstheme="majorHAnsi"/>
@@ -37344,7 +37393,7 @@
           <w:szCs w:val="32"/>
         </w:rPr>
       </w:pPr>
-      <w:bookmarkStart w:id="24" w:name="_Toc195196679"/>
+      <w:bookmarkStart w:id="24" w:name="_Toc213433477"/>
       <w:r>
         <w:rPr>
           <w:rFonts w:asciiTheme="majorHAnsi" w:hAnsiTheme="majorHAnsi" w:cstheme="majorHAnsi"/>
@@ -38402,7 +38451,7 @@
           <w:lang w:eastAsia="en-IN"/>
         </w:rPr>
       </w:pPr>
-      <w:bookmarkStart w:id="25" w:name="_Toc195196680"/>
+      <w:bookmarkStart w:id="25" w:name="_Toc213433478"/>
       <w:r>
         <w:rPr>
           <w:rFonts w:eastAsia="Times New Roman"/>
@@ -40175,7 +40224,7 @@
           <w:lang w:eastAsia="en-IN"/>
         </w:rPr>
       </w:pPr>
-      <w:bookmarkStart w:id="26" w:name="_Toc195196681"/>
+      <w:bookmarkStart w:id="26" w:name="_Toc213433479"/>
       <w:r>
         <w:rPr>
           <w:rFonts w:eastAsia="Times New Roman"/>
@@ -40208,7 +40257,7 @@
           <w:szCs w:val="32"/>
         </w:rPr>
       </w:pPr>
-      <w:bookmarkStart w:id="27" w:name="_Toc195196682"/>
+      <w:bookmarkStart w:id="27" w:name="_Toc213433480"/>
       <w:r>
         <w:rPr>
           <w:rFonts w:asciiTheme="majorHAnsi" w:hAnsiTheme="majorHAnsi" w:cstheme="majorHAnsi"/>
@@ -43225,7 +43274,7 @@
           <w:szCs w:val="32"/>
         </w:rPr>
       </w:pPr>
-      <w:bookmarkStart w:id="28" w:name="_Toc195196683"/>
+      <w:bookmarkStart w:id="28" w:name="_Toc213433481"/>
       <w:r>
         <w:rPr>
           <w:rFonts w:asciiTheme="majorHAnsi" w:hAnsiTheme="majorHAnsi" w:cstheme="majorHAnsi"/>
@@ -44242,7 +44291,6 @@
         <w:br/>
         <w:t>}</w:t>
       </w:r>
-      <w:bookmarkStart w:id="29" w:name="_Toc195196684"/>
     </w:p>
     <w:p>
       <w:pPr>
@@ -44255,6 +44303,7 @@
           <w:szCs w:val="32"/>
         </w:rPr>
       </w:pPr>
+      <w:bookmarkStart w:id="29" w:name="_Toc213433482"/>
       <w:r>
         <w:rPr>
           <w:rFonts w:asciiTheme="majorHAnsi" w:hAnsiTheme="majorHAnsi" w:cstheme="majorHAnsi"/>
@@ -44274,6 +44323,7 @@
         </w:rPr>
         <w:t>Types of Interfaces</w:t>
       </w:r>
+      <w:bookmarkEnd w:id="29"/>
     </w:p>
     <w:p>
       <w:pPr>
@@ -45902,6 +45952,7 @@
       </w:pPr>
       <w:r>
         <w:rPr>
+          <w:noProof/>
           <w:lang w:eastAsia="en-IN"/>
         </w:rPr>
         <w:lastRenderedPageBreak/>
@@ -45970,15 +46021,7 @@
           <w:sz w:val="28"/>
           <w:lang w:eastAsia="en-IN"/>
         </w:rPr>
-        <w:t>Serializable</w:t>
-      </w:r>
-      <w:r>
-        <w:rPr>
-          <w:color w:val="4472C4" w:themeColor="accent1"/>
-          <w:sz w:val="28"/>
-          <w:lang w:eastAsia="en-IN"/>
-        </w:rPr>
-        <w:t xml:space="preserve"> Interface</w:t>
+        <w:t>Serializable Interface</w:t>
       </w:r>
     </w:p>
     <w:p>
@@ -46369,7 +46412,6 @@
         </w:rPr>
         <w:br/>
       </w:r>
-      <w:proofErr w:type="spellStart"/>
       <w:r>
         <w:rPr>
           <w:rFonts w:ascii="Courier New" w:eastAsia="Times New Roman" w:hAnsi="Courier New" w:cs="Courier New"/>
@@ -46378,18 +46420,7 @@
           <w:szCs w:val="20"/>
           <w:lang w:eastAsia="en-IN"/>
         </w:rPr>
-        <w:t>interface</w:t>
-      </w:r>
-      <w:proofErr w:type="spellEnd"/>
-      <w:r>
-        <w:rPr>
-          <w:rFonts w:ascii="Courier New" w:eastAsia="Times New Roman" w:hAnsi="Courier New" w:cs="Courier New"/>
-          <w:color w:val="CF8E6D"/>
-          <w:sz w:val="20"/>
-          <w:szCs w:val="20"/>
-          <w:lang w:eastAsia="en-IN"/>
-        </w:rPr>
-        <w:t xml:space="preserve"> </w:t>
+        <w:t xml:space="preserve">interface </w:t>
       </w:r>
       <w:r>
         <w:rPr>
@@ -48974,8 +49005,7 @@
           <w:lang w:eastAsia="en-IN"/>
         </w:rPr>
       </w:pPr>
-      <w:bookmarkStart w:id="30" w:name="_GoBack"/>
-      <w:bookmarkEnd w:id="30"/>
+      <w:bookmarkStart w:id="30" w:name="_Toc213433483"/>
       <w:r>
         <w:rPr>
           <w:rFonts w:eastAsia="Times New Roman"/>
@@ -49007,7 +49037,7 @@
         </w:rPr>
         <w:t>Interview Questions</w:t>
       </w:r>
-      <w:bookmarkEnd w:id="29"/>
+      <w:bookmarkEnd w:id="30"/>
     </w:p>
     <w:p>
       <w:pPr>
@@ -49339,6 +49369,8 @@
           <w:lang w:eastAsia="en-IN"/>
         </w:rPr>
       </w:pPr>
+      <w:bookmarkStart w:id="31" w:name="_GoBack"/>
+      <w:bookmarkEnd w:id="31"/>
     </w:p>
     <w:p>
       <w:pPr>
@@ -53616,6 +53648,903 @@
         </w:rPr>
       </w:pPr>
     </w:p>
+    <w:p>
+      <w:pPr>
+        <w:rPr>
+          <w:b/>
+          <w:sz w:val="24"/>
+          <w:lang w:eastAsia="en-IN"/>
+        </w:rPr>
+      </w:pPr>
+      <w:r>
+        <w:rPr>
+          <w:b/>
+          <w:sz w:val="24"/>
+          <w:lang w:eastAsia="en-IN"/>
+        </w:rPr>
+        <w:lastRenderedPageBreak/>
+        <w:t>21</w:t>
+      </w:r>
+      <w:r>
+        <w:rPr>
+          <w:b/>
+          <w:sz w:val="24"/>
+          <w:lang w:eastAsia="en-IN"/>
+        </w:rPr>
+        <w:t xml:space="preserve">. </w:t>
+      </w:r>
+      <w:r>
+        <w:rPr>
+          <w:b/>
+          <w:sz w:val="24"/>
+          <w:lang w:eastAsia="en-IN"/>
+        </w:rPr>
+        <w:t>How to create immutable class in java?</w:t>
+      </w:r>
+    </w:p>
+    <w:p>
+      <w:pPr>
+        <w:spacing w:after="0"/>
+        <w:rPr>
+          <w:sz w:val="24"/>
+          <w:lang w:eastAsia="en-IN"/>
+        </w:rPr>
+      </w:pPr>
+      <w:r>
+        <w:rPr>
+          <w:sz w:val="24"/>
+          <w:lang w:eastAsia="en-IN"/>
+        </w:rPr>
+        <w:t xml:space="preserve">Immutability means </w:t>
+      </w:r>
+      <w:r>
+        <w:rPr>
+          <w:b/>
+          <w:bCs/>
+          <w:sz w:val="24"/>
+          <w:lang w:eastAsia="en-IN"/>
+        </w:rPr>
+        <w:t>once an object is created, its state (data) cannot be changed</w:t>
+      </w:r>
+      <w:r>
+        <w:rPr>
+          <w:sz w:val="24"/>
+          <w:lang w:eastAsia="en-IN"/>
+        </w:rPr>
+        <w:t>.</w:t>
+      </w:r>
+    </w:p>
+    <w:p>
+      <w:pPr>
+        <w:spacing w:after="0"/>
+        <w:rPr>
+          <w:sz w:val="24"/>
+          <w:lang w:eastAsia="en-IN"/>
+        </w:rPr>
+      </w:pPr>
+      <w:r>
+        <w:rPr>
+          <w:b/>
+          <w:sz w:val="24"/>
+          <w:lang w:eastAsia="en-IN"/>
+        </w:rPr>
+        <w:t>How to Create an Immutable Class</w:t>
+      </w:r>
+      <w:r>
+        <w:rPr>
+          <w:sz w:val="24"/>
+          <w:lang w:eastAsia="en-IN"/>
+        </w:rPr>
+        <w:t>:</w:t>
+      </w:r>
+    </w:p>
+    <w:p>
+      <w:pPr>
+        <w:numPr>
+          <w:ilvl w:val="0"/>
+          <w:numId w:val="47"/>
+        </w:numPr>
+        <w:spacing w:after="0"/>
+        <w:rPr>
+          <w:sz w:val="24"/>
+          <w:lang w:eastAsia="en-IN"/>
+        </w:rPr>
+      </w:pPr>
+      <w:r>
+        <w:rPr>
+          <w:sz w:val="24"/>
+          <w:lang w:eastAsia="en-IN"/>
+        </w:rPr>
+        <w:t xml:space="preserve">Mark the class as final (so it can’t be </w:t>
+      </w:r>
+      <w:proofErr w:type="spellStart"/>
+      <w:r>
+        <w:rPr>
+          <w:sz w:val="24"/>
+          <w:lang w:eastAsia="en-IN"/>
+        </w:rPr>
+        <w:t>subclassed</w:t>
+      </w:r>
+      <w:proofErr w:type="spellEnd"/>
+      <w:r>
+        <w:rPr>
+          <w:sz w:val="24"/>
+          <w:lang w:eastAsia="en-IN"/>
+        </w:rPr>
+        <w:t>).</w:t>
+      </w:r>
+    </w:p>
+    <w:p>
+      <w:pPr>
+        <w:numPr>
+          <w:ilvl w:val="0"/>
+          <w:numId w:val="47"/>
+        </w:numPr>
+        <w:spacing w:after="0"/>
+        <w:rPr>
+          <w:sz w:val="24"/>
+          <w:lang w:eastAsia="en-IN"/>
+        </w:rPr>
+      </w:pPr>
+      <w:r>
+        <w:rPr>
+          <w:sz w:val="24"/>
+          <w:lang w:eastAsia="en-IN"/>
+        </w:rPr>
+        <w:t>Make all fields private and final.</w:t>
+      </w:r>
+    </w:p>
+    <w:p>
+      <w:pPr>
+        <w:numPr>
+          <w:ilvl w:val="0"/>
+          <w:numId w:val="47"/>
+        </w:numPr>
+        <w:spacing w:after="0"/>
+        <w:rPr>
+          <w:sz w:val="24"/>
+          <w:lang w:eastAsia="en-IN"/>
+        </w:rPr>
+      </w:pPr>
+      <w:r>
+        <w:rPr>
+          <w:sz w:val="24"/>
+          <w:lang w:eastAsia="en-IN"/>
+        </w:rPr>
+        <w:t>Initialize all fields via constructor.</w:t>
+      </w:r>
+    </w:p>
+    <w:p>
+      <w:pPr>
+        <w:numPr>
+          <w:ilvl w:val="0"/>
+          <w:numId w:val="47"/>
+        </w:numPr>
+        <w:spacing w:after="0"/>
+        <w:rPr>
+          <w:sz w:val="24"/>
+          <w:lang w:eastAsia="en-IN"/>
+        </w:rPr>
+      </w:pPr>
+      <w:r>
+        <w:rPr>
+          <w:sz w:val="24"/>
+          <w:lang w:eastAsia="en-IN"/>
+        </w:rPr>
+        <w:t>Don’t provide setters.</w:t>
+      </w:r>
+    </w:p>
+    <w:p>
+      <w:pPr>
+        <w:numPr>
+          <w:ilvl w:val="0"/>
+          <w:numId w:val="47"/>
+        </w:numPr>
+        <w:spacing w:after="0"/>
+        <w:rPr>
+          <w:sz w:val="24"/>
+          <w:lang w:eastAsia="en-IN"/>
+        </w:rPr>
+      </w:pPr>
+      <w:r>
+        <w:rPr>
+          <w:sz w:val="24"/>
+          <w:lang w:eastAsia="en-IN"/>
+        </w:rPr>
+        <w:t xml:space="preserve">If a field is mutable (like a List), return a </w:t>
+      </w:r>
+      <w:r>
+        <w:rPr>
+          <w:b/>
+          <w:bCs/>
+          <w:sz w:val="24"/>
+          <w:lang w:eastAsia="en-IN"/>
+        </w:rPr>
+        <w:t>defensive copy</w:t>
+      </w:r>
+      <w:r>
+        <w:rPr>
+          <w:sz w:val="24"/>
+          <w:lang w:eastAsia="en-IN"/>
+        </w:rPr>
+        <w:t xml:space="preserve"> in the getter.</w:t>
+      </w:r>
+    </w:p>
+    <w:p>
+      <w:pPr>
+        <w:spacing w:after="0"/>
+        <w:rPr>
+          <w:sz w:val="24"/>
+          <w:lang w:eastAsia="en-IN"/>
+        </w:rPr>
+      </w:pPr>
+    </w:p>
+    <w:p>
+      <w:pPr>
+        <w:pStyle w:val="HTMLPreformatted"/>
+        <w:shd w:val="clear" w:color="auto" w:fill="1E1F22"/>
+        <w:rPr>
+          <w:color w:val="CF8E6D"/>
+        </w:rPr>
+      </w:pPr>
+    </w:p>
+    <w:p>
+      <w:pPr>
+        <w:pStyle w:val="HTMLPreformatted"/>
+        <w:shd w:val="clear" w:color="auto" w:fill="1E1F22"/>
+        <w:rPr>
+          <w:color w:val="BCBEC4"/>
+        </w:rPr>
+      </w:pPr>
+      <w:r>
+        <w:rPr>
+          <w:color w:val="CF8E6D"/>
+        </w:rPr>
+        <w:t xml:space="preserve">import </w:t>
+      </w:r>
+      <w:proofErr w:type="spellStart"/>
+      <w:r>
+        <w:rPr>
+          <w:color w:val="BCBEC4"/>
+        </w:rPr>
+        <w:t>java.util.List</w:t>
+      </w:r>
+      <w:proofErr w:type="spellEnd"/>
+      <w:r>
+        <w:rPr>
+          <w:color w:val="BCBEC4"/>
+        </w:rPr>
+        <w:t>;</w:t>
+      </w:r>
+      <w:r>
+        <w:rPr>
+          <w:color w:val="BCBEC4"/>
+        </w:rPr>
+        <w:br/>
+      </w:r>
+      <w:r>
+        <w:rPr>
+          <w:color w:val="CF8E6D"/>
+        </w:rPr>
+        <w:t xml:space="preserve">import </w:t>
+      </w:r>
+      <w:proofErr w:type="spellStart"/>
+      <w:r>
+        <w:rPr>
+          <w:color w:val="BCBEC4"/>
+        </w:rPr>
+        <w:t>java.util.ArrayList</w:t>
+      </w:r>
+      <w:proofErr w:type="spellEnd"/>
+      <w:r>
+        <w:rPr>
+          <w:color w:val="BCBEC4"/>
+        </w:rPr>
+        <w:t>;</w:t>
+      </w:r>
+      <w:r>
+        <w:rPr>
+          <w:color w:val="BCBEC4"/>
+        </w:rPr>
+        <w:br/>
+      </w:r>
+      <w:r>
+        <w:rPr>
+          <w:color w:val="CF8E6D"/>
+        </w:rPr>
+        <w:t xml:space="preserve">import </w:t>
+      </w:r>
+      <w:proofErr w:type="spellStart"/>
+      <w:r>
+        <w:rPr>
+          <w:color w:val="BCBEC4"/>
+        </w:rPr>
+        <w:t>java.util.Collections</w:t>
+      </w:r>
+      <w:proofErr w:type="spellEnd"/>
+      <w:r>
+        <w:rPr>
+          <w:color w:val="BCBEC4"/>
+        </w:rPr>
+        <w:t>;</w:t>
+      </w:r>
+      <w:r>
+        <w:rPr>
+          <w:color w:val="BCBEC4"/>
+        </w:rPr>
+        <w:br/>
+      </w:r>
+      <w:r>
+        <w:rPr>
+          <w:color w:val="BCBEC4"/>
+        </w:rPr>
+        <w:br/>
+      </w:r>
+      <w:r>
+        <w:rPr>
+          <w:color w:val="CF8E6D"/>
+        </w:rPr>
+        <w:t xml:space="preserve">public final class </w:t>
+      </w:r>
+      <w:r>
+        <w:rPr>
+          <w:color w:val="BCBEC4"/>
+        </w:rPr>
+        <w:t>Person {</w:t>
+      </w:r>
+      <w:r>
+        <w:rPr>
+          <w:color w:val="BCBEC4"/>
+        </w:rPr>
+        <w:br/>
+        <w:t xml:space="preserve">    </w:t>
+      </w:r>
+      <w:r>
+        <w:rPr>
+          <w:color w:val="CF8E6D"/>
+        </w:rPr>
+        <w:t xml:space="preserve">private final </w:t>
+      </w:r>
+      <w:r>
+        <w:rPr>
+          <w:color w:val="BCBEC4"/>
+        </w:rPr>
+        <w:t xml:space="preserve">String </w:t>
+      </w:r>
+      <w:r>
+        <w:rPr>
+          <w:color w:val="C77DBB"/>
+        </w:rPr>
+        <w:t>name</w:t>
+      </w:r>
+      <w:r>
+        <w:rPr>
+          <w:color w:val="BCBEC4"/>
+        </w:rPr>
+        <w:t>;</w:t>
+      </w:r>
+      <w:r>
+        <w:rPr>
+          <w:color w:val="BCBEC4"/>
+        </w:rPr>
+        <w:br/>
+        <w:t xml:space="preserve">    </w:t>
+      </w:r>
+      <w:r>
+        <w:rPr>
+          <w:color w:val="CF8E6D"/>
+        </w:rPr>
+        <w:t xml:space="preserve">private final </w:t>
+      </w:r>
+      <w:proofErr w:type="spellStart"/>
+      <w:r>
+        <w:rPr>
+          <w:color w:val="CF8E6D"/>
+        </w:rPr>
+        <w:t>int</w:t>
+      </w:r>
+      <w:proofErr w:type="spellEnd"/>
+      <w:r>
+        <w:rPr>
+          <w:color w:val="CF8E6D"/>
+        </w:rPr>
+        <w:t xml:space="preserve"> </w:t>
+      </w:r>
+      <w:r>
+        <w:rPr>
+          <w:color w:val="C77DBB"/>
+        </w:rPr>
+        <w:t>age</w:t>
+      </w:r>
+      <w:r>
+        <w:rPr>
+          <w:color w:val="BCBEC4"/>
+        </w:rPr>
+        <w:t>;</w:t>
+      </w:r>
+      <w:r>
+        <w:rPr>
+          <w:color w:val="BCBEC4"/>
+        </w:rPr>
+        <w:br/>
+        <w:t xml:space="preserve">    </w:t>
+      </w:r>
+      <w:r>
+        <w:rPr>
+          <w:color w:val="CF8E6D"/>
+        </w:rPr>
+        <w:t xml:space="preserve">private final </w:t>
+      </w:r>
+      <w:r>
+        <w:rPr>
+          <w:color w:val="BCBEC4"/>
+        </w:rPr>
+        <w:t xml:space="preserve">List&lt;String&gt; </w:t>
+      </w:r>
+      <w:r>
+        <w:rPr>
+          <w:color w:val="C77DBB"/>
+        </w:rPr>
+        <w:t>hobbies</w:t>
+      </w:r>
+      <w:r>
+        <w:rPr>
+          <w:color w:val="BCBEC4"/>
+        </w:rPr>
+        <w:t xml:space="preserve">;  </w:t>
+      </w:r>
+      <w:r>
+        <w:rPr>
+          <w:color w:val="7A7E85"/>
+        </w:rPr>
+        <w:t>// Mutable field</w:t>
+      </w:r>
+      <w:r>
+        <w:rPr>
+          <w:color w:val="7A7E85"/>
+        </w:rPr>
+        <w:br/>
+      </w:r>
+      <w:r>
+        <w:rPr>
+          <w:color w:val="7A7E85"/>
+        </w:rPr>
+        <w:br/>
+        <w:t xml:space="preserve">    </w:t>
+      </w:r>
+      <w:r>
+        <w:rPr>
+          <w:color w:val="CF8E6D"/>
+        </w:rPr>
+        <w:t xml:space="preserve">public </w:t>
+      </w:r>
+      <w:r>
+        <w:rPr>
+          <w:color w:val="56A8F5"/>
+        </w:rPr>
+        <w:t>Person</w:t>
+      </w:r>
+      <w:r>
+        <w:rPr>
+          <w:color w:val="BCBEC4"/>
+        </w:rPr>
+        <w:t xml:space="preserve">(String name, </w:t>
+      </w:r>
+      <w:proofErr w:type="spellStart"/>
+      <w:r>
+        <w:rPr>
+          <w:color w:val="CF8E6D"/>
+        </w:rPr>
+        <w:t>int</w:t>
+      </w:r>
+      <w:proofErr w:type="spellEnd"/>
+      <w:r>
+        <w:rPr>
+          <w:color w:val="CF8E6D"/>
+        </w:rPr>
+        <w:t xml:space="preserve"> </w:t>
+      </w:r>
+      <w:r>
+        <w:rPr>
+          <w:color w:val="BCBEC4"/>
+        </w:rPr>
+        <w:t>age, List&lt;String&gt; hobbies) {</w:t>
+      </w:r>
+      <w:r>
+        <w:rPr>
+          <w:color w:val="BCBEC4"/>
+        </w:rPr>
+        <w:br/>
+        <w:t xml:space="preserve">        </w:t>
+      </w:r>
+      <w:r>
+        <w:rPr>
+          <w:color w:val="CF8E6D"/>
+        </w:rPr>
+        <w:t>this</w:t>
+      </w:r>
+      <w:r>
+        <w:rPr>
+          <w:color w:val="BCBEC4"/>
+        </w:rPr>
+        <w:t>.</w:t>
+      </w:r>
+      <w:r>
+        <w:rPr>
+          <w:color w:val="C77DBB"/>
+        </w:rPr>
+        <w:t xml:space="preserve">name </w:t>
+      </w:r>
+      <w:r>
+        <w:rPr>
+          <w:color w:val="BCBEC4"/>
+        </w:rPr>
+        <w:t>= name;</w:t>
+      </w:r>
+      <w:r>
+        <w:rPr>
+          <w:color w:val="BCBEC4"/>
+        </w:rPr>
+        <w:br/>
+        <w:t xml:space="preserve">        </w:t>
+      </w:r>
+      <w:proofErr w:type="spellStart"/>
+      <w:r>
+        <w:rPr>
+          <w:color w:val="CF8E6D"/>
+        </w:rPr>
+        <w:t>this</w:t>
+      </w:r>
+      <w:r>
+        <w:rPr>
+          <w:color w:val="BCBEC4"/>
+        </w:rPr>
+        <w:t>.</w:t>
+      </w:r>
+      <w:r>
+        <w:rPr>
+          <w:color w:val="C77DBB"/>
+        </w:rPr>
+        <w:t>age</w:t>
+      </w:r>
+      <w:proofErr w:type="spellEnd"/>
+      <w:r>
+        <w:rPr>
+          <w:color w:val="C77DBB"/>
+        </w:rPr>
+        <w:t xml:space="preserve"> </w:t>
+      </w:r>
+      <w:r>
+        <w:rPr>
+          <w:color w:val="BCBEC4"/>
+        </w:rPr>
+        <w:t>= age;</w:t>
+      </w:r>
+      <w:r>
+        <w:rPr>
+          <w:color w:val="BCBEC4"/>
+        </w:rPr>
+        <w:br/>
+        <w:t xml:space="preserve">        </w:t>
+      </w:r>
+      <w:r>
+        <w:rPr>
+          <w:color w:val="7A7E85"/>
+        </w:rPr>
+        <w:t>// Defensive copy in constructor</w:t>
+      </w:r>
+      <w:r>
+        <w:rPr>
+          <w:color w:val="7A7E85"/>
+        </w:rPr>
+        <w:br/>
+        <w:t xml:space="preserve">        </w:t>
+      </w:r>
+      <w:proofErr w:type="spellStart"/>
+      <w:r>
+        <w:rPr>
+          <w:color w:val="CF8E6D"/>
+        </w:rPr>
+        <w:t>this</w:t>
+      </w:r>
+      <w:r>
+        <w:rPr>
+          <w:color w:val="BCBEC4"/>
+        </w:rPr>
+        <w:t>.</w:t>
+      </w:r>
+      <w:r>
+        <w:rPr>
+          <w:color w:val="C77DBB"/>
+        </w:rPr>
+        <w:t>hobbies</w:t>
+      </w:r>
+      <w:proofErr w:type="spellEnd"/>
+      <w:r>
+        <w:rPr>
+          <w:color w:val="C77DBB"/>
+        </w:rPr>
+        <w:t xml:space="preserve"> </w:t>
+      </w:r>
+      <w:r>
+        <w:rPr>
+          <w:color w:val="BCBEC4"/>
+        </w:rPr>
+        <w:t xml:space="preserve">= </w:t>
+      </w:r>
+      <w:r>
+        <w:rPr>
+          <w:color w:val="CF8E6D"/>
+        </w:rPr>
+        <w:t xml:space="preserve">new </w:t>
+      </w:r>
+      <w:proofErr w:type="spellStart"/>
+      <w:r>
+        <w:rPr>
+          <w:color w:val="BCBEC4"/>
+        </w:rPr>
+        <w:t>ArrayList</w:t>
+      </w:r>
+      <w:proofErr w:type="spellEnd"/>
+      <w:r>
+        <w:rPr>
+          <w:color w:val="BCBEC4"/>
+        </w:rPr>
+        <w:t>&lt;&gt;(hobbies);</w:t>
+      </w:r>
+      <w:r>
+        <w:rPr>
+          <w:color w:val="BCBEC4"/>
+        </w:rPr>
+        <w:br/>
+        <w:t xml:space="preserve">    }</w:t>
+      </w:r>
+      <w:r>
+        <w:rPr>
+          <w:color w:val="BCBEC4"/>
+        </w:rPr>
+        <w:br/>
+      </w:r>
+      <w:r>
+        <w:rPr>
+          <w:color w:val="BCBEC4"/>
+        </w:rPr>
+        <w:br/>
+        <w:t xml:space="preserve">    </w:t>
+      </w:r>
+      <w:r>
+        <w:rPr>
+          <w:color w:val="CF8E6D"/>
+        </w:rPr>
+        <w:t xml:space="preserve">public </w:t>
+      </w:r>
+      <w:r>
+        <w:rPr>
+          <w:color w:val="BCBEC4"/>
+        </w:rPr>
+        <w:t xml:space="preserve">String </w:t>
+      </w:r>
+      <w:proofErr w:type="spellStart"/>
+      <w:r>
+        <w:rPr>
+          <w:color w:val="56A8F5"/>
+        </w:rPr>
+        <w:t>getName</w:t>
+      </w:r>
+      <w:proofErr w:type="spellEnd"/>
+      <w:r>
+        <w:rPr>
+          <w:color w:val="BCBEC4"/>
+        </w:rPr>
+        <w:t xml:space="preserve">() { </w:t>
+      </w:r>
+      <w:r>
+        <w:rPr>
+          <w:color w:val="CF8E6D"/>
+        </w:rPr>
+        <w:t xml:space="preserve">return </w:t>
+      </w:r>
+      <w:r>
+        <w:rPr>
+          <w:color w:val="C77DBB"/>
+        </w:rPr>
+        <w:t>name</w:t>
+      </w:r>
+      <w:r>
+        <w:rPr>
+          <w:color w:val="BCBEC4"/>
+        </w:rPr>
+        <w:t>; }</w:t>
+      </w:r>
+      <w:r>
+        <w:rPr>
+          <w:color w:val="BCBEC4"/>
+        </w:rPr>
+        <w:br/>
+      </w:r>
+      <w:r>
+        <w:rPr>
+          <w:color w:val="BCBEC4"/>
+        </w:rPr>
+        <w:br/>
+        <w:t xml:space="preserve">    </w:t>
+      </w:r>
+      <w:r>
+        <w:rPr>
+          <w:color w:val="CF8E6D"/>
+        </w:rPr>
+        <w:t xml:space="preserve">public </w:t>
+      </w:r>
+      <w:proofErr w:type="spellStart"/>
+      <w:r>
+        <w:rPr>
+          <w:color w:val="CF8E6D"/>
+        </w:rPr>
+        <w:t>int</w:t>
+      </w:r>
+      <w:proofErr w:type="spellEnd"/>
+      <w:r>
+        <w:rPr>
+          <w:color w:val="CF8E6D"/>
+        </w:rPr>
+        <w:t xml:space="preserve"> </w:t>
+      </w:r>
+      <w:proofErr w:type="spellStart"/>
+      <w:r>
+        <w:rPr>
+          <w:color w:val="56A8F5"/>
+        </w:rPr>
+        <w:t>getAge</w:t>
+      </w:r>
+      <w:proofErr w:type="spellEnd"/>
+      <w:r>
+        <w:rPr>
+          <w:color w:val="BCBEC4"/>
+        </w:rPr>
+        <w:t xml:space="preserve">() { </w:t>
+      </w:r>
+      <w:r>
+        <w:rPr>
+          <w:color w:val="CF8E6D"/>
+        </w:rPr>
+        <w:t xml:space="preserve">return </w:t>
+      </w:r>
+      <w:r>
+        <w:rPr>
+          <w:color w:val="C77DBB"/>
+        </w:rPr>
+        <w:t>age</w:t>
+      </w:r>
+      <w:r>
+        <w:rPr>
+          <w:color w:val="BCBEC4"/>
+        </w:rPr>
+        <w:t>; }</w:t>
+      </w:r>
+      <w:r>
+        <w:rPr>
+          <w:color w:val="BCBEC4"/>
+        </w:rPr>
+        <w:br/>
+      </w:r>
+      <w:r>
+        <w:rPr>
+          <w:color w:val="BCBEC4"/>
+        </w:rPr>
+        <w:br/>
+        <w:t xml:space="preserve">    </w:t>
+      </w:r>
+      <w:r>
+        <w:rPr>
+          <w:color w:val="CF8E6D"/>
+        </w:rPr>
+        <w:t xml:space="preserve">public </w:t>
+      </w:r>
+      <w:r>
+        <w:rPr>
+          <w:color w:val="BCBEC4"/>
+        </w:rPr>
+        <w:t xml:space="preserve">List&lt;String&gt; </w:t>
+      </w:r>
+      <w:proofErr w:type="spellStart"/>
+      <w:r>
+        <w:rPr>
+          <w:color w:val="56A8F5"/>
+        </w:rPr>
+        <w:t>getHobbies</w:t>
+      </w:r>
+      <w:proofErr w:type="spellEnd"/>
+      <w:r>
+        <w:rPr>
+          <w:color w:val="BCBEC4"/>
+        </w:rPr>
+        <w:t>() {</w:t>
+      </w:r>
+      <w:r>
+        <w:rPr>
+          <w:color w:val="BCBEC4"/>
+        </w:rPr>
+        <w:br/>
+        <w:t xml:space="preserve">        </w:t>
+      </w:r>
+      <w:r>
+        <w:rPr>
+          <w:color w:val="7A7E85"/>
+        </w:rPr>
+        <w:t>// Defensive copy in getter</w:t>
+      </w:r>
+      <w:r>
+        <w:rPr>
+          <w:color w:val="7A7E85"/>
+        </w:rPr>
+        <w:br/>
+        <w:t xml:space="preserve">        </w:t>
+      </w:r>
+      <w:r>
+        <w:rPr>
+          <w:color w:val="CF8E6D"/>
+        </w:rPr>
+        <w:t xml:space="preserve">return new </w:t>
+      </w:r>
+      <w:proofErr w:type="spellStart"/>
+      <w:r>
+        <w:rPr>
+          <w:color w:val="BCBEC4"/>
+        </w:rPr>
+        <w:t>ArrayList</w:t>
+      </w:r>
+      <w:proofErr w:type="spellEnd"/>
+      <w:r>
+        <w:rPr>
+          <w:color w:val="BCBEC4"/>
+        </w:rPr>
+        <w:t>&lt;&gt;(</w:t>
+      </w:r>
+      <w:r>
+        <w:rPr>
+          <w:color w:val="C77DBB"/>
+        </w:rPr>
+        <w:t>hobbies</w:t>
+      </w:r>
+      <w:r>
+        <w:rPr>
+          <w:color w:val="BCBEC4"/>
+        </w:rPr>
+        <w:t>);</w:t>
+      </w:r>
+      <w:r>
+        <w:rPr>
+          <w:color w:val="BCBEC4"/>
+        </w:rPr>
+        <w:br/>
+        <w:t xml:space="preserve">    }</w:t>
+      </w:r>
+      <w:r>
+        <w:rPr>
+          <w:color w:val="BCBEC4"/>
+        </w:rPr>
+        <w:br/>
+        <w:t>}</w:t>
+      </w:r>
+    </w:p>
+    <w:p>
+      <w:pPr>
+        <w:pStyle w:val="HTMLPreformatted"/>
+        <w:shd w:val="clear" w:color="auto" w:fill="1E1F22"/>
+        <w:rPr>
+          <w:color w:val="BCBEC4"/>
+        </w:rPr>
+      </w:pPr>
+    </w:p>
+    <w:p>
+      <w:pPr>
+        <w:rPr>
+          <w:b/>
+          <w:sz w:val="24"/>
+          <w:lang w:eastAsia="en-IN"/>
+        </w:rPr>
+      </w:pPr>
+    </w:p>
     <w:sectPr>
       <w:footerReference w:type="default" r:id="rId14"/>
       <w:pgSz w:w="11906" w:h="16838"/>
@@ -53686,7 +54615,7 @@
           <w:rPr>
             <w:noProof/>
           </w:rPr>
-          <w:t>46</w:t>
+          <w:t>41</w:t>
         </w:r>
         <w:r>
           <w:rPr>
@@ -54316,9 +55245,9 @@
     </w:lvl>
   </w:abstractNum>
   <w:abstractNum w:abstractNumId="5" w15:restartNumberingAfterBreak="0">
-    <w:nsid w:val="16C8317B"/>
+    <w:nsid w:val="164465DF"/>
     <w:multiLevelType w:val="hybridMultilevel"/>
-    <w:tmpl w:val="26FCEC6A"/>
+    <w:tmpl w:val="C73CCD10"/>
     <w:lvl w:ilvl="0" w:tplc="40090001">
       <w:start w:val="1"/>
       <w:numFmt w:val="bullet"/>
@@ -54429,9 +55358,9 @@
     </w:lvl>
   </w:abstractNum>
   <w:abstractNum w:abstractNumId="6" w15:restartNumberingAfterBreak="0">
-    <w:nsid w:val="173D4663"/>
+    <w:nsid w:val="16C8317B"/>
     <w:multiLevelType w:val="hybridMultilevel"/>
-    <w:tmpl w:val="0F38210A"/>
+    <w:tmpl w:val="26FCEC6A"/>
     <w:lvl w:ilvl="0" w:tplc="40090001">
       <w:start w:val="1"/>
       <w:numFmt w:val="bullet"/>
@@ -54542,6 +55471,119 @@
     </w:lvl>
   </w:abstractNum>
   <w:abstractNum w:abstractNumId="7" w15:restartNumberingAfterBreak="0">
+    <w:nsid w:val="173D4663"/>
+    <w:multiLevelType w:val="hybridMultilevel"/>
+    <w:tmpl w:val="0F38210A"/>
+    <w:lvl w:ilvl="0" w:tplc="40090001">
+      <w:start w:val="1"/>
+      <w:numFmt w:val="bullet"/>
+      <w:lvlText w:val=""/>
+      <w:lvlJc w:val="left"/>
+      <w:pPr>
+        <w:ind w:left="720" w:hanging="360"/>
+      </w:pPr>
+      <w:rPr>
+        <w:rFonts w:ascii="Symbol" w:hAnsi="Symbol" w:hint="default"/>
+      </w:rPr>
+    </w:lvl>
+    <w:lvl w:ilvl="1" w:tplc="40090003" w:tentative="1">
+      <w:start w:val="1"/>
+      <w:numFmt w:val="bullet"/>
+      <w:lvlText w:val="o"/>
+      <w:lvlJc w:val="left"/>
+      <w:pPr>
+        <w:ind w:left="1440" w:hanging="360"/>
+      </w:pPr>
+      <w:rPr>
+        <w:rFonts w:ascii="Courier New" w:hAnsi="Courier New" w:cs="Courier New" w:hint="default"/>
+      </w:rPr>
+    </w:lvl>
+    <w:lvl w:ilvl="2" w:tplc="40090005" w:tentative="1">
+      <w:start w:val="1"/>
+      <w:numFmt w:val="bullet"/>
+      <w:lvlText w:val=""/>
+      <w:lvlJc w:val="left"/>
+      <w:pPr>
+        <w:ind w:left="2160" w:hanging="360"/>
+      </w:pPr>
+      <w:rPr>
+        <w:rFonts w:ascii="Wingdings" w:hAnsi="Wingdings" w:hint="default"/>
+      </w:rPr>
+    </w:lvl>
+    <w:lvl w:ilvl="3" w:tplc="40090001" w:tentative="1">
+      <w:start w:val="1"/>
+      <w:numFmt w:val="bullet"/>
+      <w:lvlText w:val=""/>
+      <w:lvlJc w:val="left"/>
+      <w:pPr>
+        <w:ind w:left="2880" w:hanging="360"/>
+      </w:pPr>
+      <w:rPr>
+        <w:rFonts w:ascii="Symbol" w:hAnsi="Symbol" w:hint="default"/>
+      </w:rPr>
+    </w:lvl>
+    <w:lvl w:ilvl="4" w:tplc="40090003" w:tentative="1">
+      <w:start w:val="1"/>
+      <w:numFmt w:val="bullet"/>
+      <w:lvlText w:val="o"/>
+      <w:lvlJc w:val="left"/>
+      <w:pPr>
+        <w:ind w:left="3600" w:hanging="360"/>
+      </w:pPr>
+      <w:rPr>
+        <w:rFonts w:ascii="Courier New" w:hAnsi="Courier New" w:cs="Courier New" w:hint="default"/>
+      </w:rPr>
+    </w:lvl>
+    <w:lvl w:ilvl="5" w:tplc="40090005" w:tentative="1">
+      <w:start w:val="1"/>
+      <w:numFmt w:val="bullet"/>
+      <w:lvlText w:val=""/>
+      <w:lvlJc w:val="left"/>
+      <w:pPr>
+        <w:ind w:left="4320" w:hanging="360"/>
+      </w:pPr>
+      <w:rPr>
+        <w:rFonts w:ascii="Wingdings" w:hAnsi="Wingdings" w:hint="default"/>
+      </w:rPr>
+    </w:lvl>
+    <w:lvl w:ilvl="6" w:tplc="40090001" w:tentative="1">
+      <w:start w:val="1"/>
+      <w:numFmt w:val="bullet"/>
+      <w:lvlText w:val=""/>
+      <w:lvlJc w:val="left"/>
+      <w:pPr>
+        <w:ind w:left="5040" w:hanging="360"/>
+      </w:pPr>
+      <w:rPr>
+        <w:rFonts w:ascii="Symbol" w:hAnsi="Symbol" w:hint="default"/>
+      </w:rPr>
+    </w:lvl>
+    <w:lvl w:ilvl="7" w:tplc="40090003" w:tentative="1">
+      <w:start w:val="1"/>
+      <w:numFmt w:val="bullet"/>
+      <w:lvlText w:val="o"/>
+      <w:lvlJc w:val="left"/>
+      <w:pPr>
+        <w:ind w:left="5760" w:hanging="360"/>
+      </w:pPr>
+      <w:rPr>
+        <w:rFonts w:ascii="Courier New" w:hAnsi="Courier New" w:cs="Courier New" w:hint="default"/>
+      </w:rPr>
+    </w:lvl>
+    <w:lvl w:ilvl="8" w:tplc="40090005" w:tentative="1">
+      <w:start w:val="1"/>
+      <w:numFmt w:val="bullet"/>
+      <w:lvlText w:val=""/>
+      <w:lvlJc w:val="left"/>
+      <w:pPr>
+        <w:ind w:left="6480" w:hanging="360"/>
+      </w:pPr>
+      <w:rPr>
+        <w:rFonts w:ascii="Wingdings" w:hAnsi="Wingdings" w:hint="default"/>
+      </w:rPr>
+    </w:lvl>
+  </w:abstractNum>
+  <w:abstractNum w:abstractNumId="8" w15:restartNumberingAfterBreak="0">
     <w:nsid w:val="1A18470B"/>
     <w:multiLevelType w:val="multilevel"/>
     <w:tmpl w:val="6CE86A4E"/>
@@ -54658,7 +55700,7 @@
       </w:pPr>
     </w:lvl>
   </w:abstractNum>
-  <w:abstractNum w:abstractNumId="8" w15:restartNumberingAfterBreak="0">
+  <w:abstractNum w:abstractNumId="9" w15:restartNumberingAfterBreak="0">
     <w:nsid w:val="1B663C7B"/>
     <w:multiLevelType w:val="multilevel"/>
     <w:tmpl w:val="FCF87D3C"/>
@@ -54807,7 +55849,7 @@
       </w:rPr>
     </w:lvl>
   </w:abstractNum>
-  <w:abstractNum w:abstractNumId="9" w15:restartNumberingAfterBreak="0">
+  <w:abstractNum w:abstractNumId="10" w15:restartNumberingAfterBreak="0">
     <w:nsid w:val="1CD852A0"/>
     <w:multiLevelType w:val="hybridMultilevel"/>
     <w:tmpl w:val="2A3225BE"/>
@@ -54920,7 +55962,7 @@
       </w:rPr>
     </w:lvl>
   </w:abstractNum>
-  <w:abstractNum w:abstractNumId="10" w15:restartNumberingAfterBreak="0">
+  <w:abstractNum w:abstractNumId="11" w15:restartNumberingAfterBreak="0">
     <w:nsid w:val="1F512A22"/>
     <w:multiLevelType w:val="hybridMultilevel"/>
     <w:tmpl w:val="0554C296"/>
@@ -55033,7 +56075,7 @@
       </w:rPr>
     </w:lvl>
   </w:abstractNum>
-  <w:abstractNum w:abstractNumId="11" w15:restartNumberingAfterBreak="0">
+  <w:abstractNum w:abstractNumId="12" w15:restartNumberingAfterBreak="0">
     <w:nsid w:val="21893301"/>
     <w:multiLevelType w:val="hybridMultilevel"/>
     <w:tmpl w:val="1104082E"/>
@@ -55122,7 +56164,7 @@
       </w:pPr>
     </w:lvl>
   </w:abstractNum>
-  <w:abstractNum w:abstractNumId="12" w15:restartNumberingAfterBreak="0">
+  <w:abstractNum w:abstractNumId="13" w15:restartNumberingAfterBreak="0">
     <w:nsid w:val="21D22F2D"/>
     <w:multiLevelType w:val="hybridMultilevel"/>
     <w:tmpl w:val="0A1E99D6"/>
@@ -55235,7 +56277,7 @@
       </w:rPr>
     </w:lvl>
   </w:abstractNum>
-  <w:abstractNum w:abstractNumId="13" w15:restartNumberingAfterBreak="0">
+  <w:abstractNum w:abstractNumId="14" w15:restartNumberingAfterBreak="0">
     <w:nsid w:val="242A175D"/>
     <w:multiLevelType w:val="hybridMultilevel"/>
     <w:tmpl w:val="040487FE"/>
@@ -55348,7 +56390,7 @@
       </w:rPr>
     </w:lvl>
   </w:abstractNum>
-  <w:abstractNum w:abstractNumId="14" w15:restartNumberingAfterBreak="0">
+  <w:abstractNum w:abstractNumId="15" w15:restartNumberingAfterBreak="0">
     <w:nsid w:val="25946AA1"/>
     <w:multiLevelType w:val="hybridMultilevel"/>
     <w:tmpl w:val="C262DA28"/>
@@ -55461,7 +56503,7 @@
       </w:rPr>
     </w:lvl>
   </w:abstractNum>
-  <w:abstractNum w:abstractNumId="15" w15:restartNumberingAfterBreak="0">
+  <w:abstractNum w:abstractNumId="16" w15:restartNumberingAfterBreak="0">
     <w:nsid w:val="2B1C081E"/>
     <w:multiLevelType w:val="hybridMultilevel"/>
     <w:tmpl w:val="9FD2E53E"/>
@@ -55574,7 +56616,7 @@
       </w:rPr>
     </w:lvl>
   </w:abstractNum>
-  <w:abstractNum w:abstractNumId="16" w15:restartNumberingAfterBreak="0">
+  <w:abstractNum w:abstractNumId="17" w15:restartNumberingAfterBreak="0">
     <w:nsid w:val="34210CCF"/>
     <w:multiLevelType w:val="multilevel"/>
     <w:tmpl w:val="AC0E033C"/>
@@ -55719,7 +56761,7 @@
       </w:rPr>
     </w:lvl>
   </w:abstractNum>
-  <w:abstractNum w:abstractNumId="17" w15:restartNumberingAfterBreak="0">
+  <w:abstractNum w:abstractNumId="18" w15:restartNumberingAfterBreak="0">
     <w:nsid w:val="38E32813"/>
     <w:multiLevelType w:val="hybridMultilevel"/>
     <w:tmpl w:val="58702DEA"/>
@@ -55832,7 +56874,7 @@
       </w:rPr>
     </w:lvl>
   </w:abstractNum>
-  <w:abstractNum w:abstractNumId="18" w15:restartNumberingAfterBreak="0">
+  <w:abstractNum w:abstractNumId="19" w15:restartNumberingAfterBreak="0">
     <w:nsid w:val="3F1C5F03"/>
     <w:multiLevelType w:val="multilevel"/>
     <w:tmpl w:val="1F625BA4"/>
@@ -55949,7 +56991,7 @@
       </w:pPr>
     </w:lvl>
   </w:abstractNum>
-  <w:abstractNum w:abstractNumId="19" w15:restartNumberingAfterBreak="0">
+  <w:abstractNum w:abstractNumId="20" w15:restartNumberingAfterBreak="0">
     <w:nsid w:val="41202A3D"/>
     <w:multiLevelType w:val="hybridMultilevel"/>
     <w:tmpl w:val="2E3CFB44"/>
@@ -56062,7 +57104,7 @@
       </w:rPr>
     </w:lvl>
   </w:abstractNum>
-  <w:abstractNum w:abstractNumId="20" w15:restartNumberingAfterBreak="0">
+  <w:abstractNum w:abstractNumId="21" w15:restartNumberingAfterBreak="0">
     <w:nsid w:val="413551C0"/>
     <w:multiLevelType w:val="hybridMultilevel"/>
     <w:tmpl w:val="DD0CA65E"/>
@@ -56175,7 +57217,7 @@
       </w:rPr>
     </w:lvl>
   </w:abstractNum>
-  <w:abstractNum w:abstractNumId="21" w15:restartNumberingAfterBreak="0">
+  <w:abstractNum w:abstractNumId="22" w15:restartNumberingAfterBreak="0">
     <w:nsid w:val="427367BC"/>
     <w:multiLevelType w:val="multilevel"/>
     <w:tmpl w:val="CAC8E396"/>
@@ -56324,7 +57366,7 @@
       </w:rPr>
     </w:lvl>
   </w:abstractNum>
-  <w:abstractNum w:abstractNumId="22" w15:restartNumberingAfterBreak="0">
+  <w:abstractNum w:abstractNumId="23" w15:restartNumberingAfterBreak="0">
     <w:nsid w:val="437657C4"/>
     <w:multiLevelType w:val="hybridMultilevel"/>
     <w:tmpl w:val="A620CCE6"/>
@@ -56437,7 +57479,7 @@
       </w:rPr>
     </w:lvl>
   </w:abstractNum>
-  <w:abstractNum w:abstractNumId="23" w15:restartNumberingAfterBreak="0">
+  <w:abstractNum w:abstractNumId="24" w15:restartNumberingAfterBreak="0">
     <w:nsid w:val="44F4106E"/>
     <w:multiLevelType w:val="multilevel"/>
     <w:tmpl w:val="1F625BA4"/>
@@ -56554,7 +57596,7 @@
       </w:pPr>
     </w:lvl>
   </w:abstractNum>
-  <w:abstractNum w:abstractNumId="24" w15:restartNumberingAfterBreak="0">
+  <w:abstractNum w:abstractNumId="25" w15:restartNumberingAfterBreak="0">
     <w:nsid w:val="45A331AE"/>
     <w:multiLevelType w:val="hybridMultilevel"/>
     <w:tmpl w:val="3AF423C0"/>
@@ -56667,7 +57709,7 @@
       </w:rPr>
     </w:lvl>
   </w:abstractNum>
-  <w:abstractNum w:abstractNumId="25" w15:restartNumberingAfterBreak="0">
+  <w:abstractNum w:abstractNumId="26" w15:restartNumberingAfterBreak="0">
     <w:nsid w:val="45B3248F"/>
     <w:multiLevelType w:val="hybridMultilevel"/>
     <w:tmpl w:val="57D2AA94"/>
@@ -56780,7 +57822,7 @@
       </w:rPr>
     </w:lvl>
   </w:abstractNum>
-  <w:abstractNum w:abstractNumId="26" w15:restartNumberingAfterBreak="0">
+  <w:abstractNum w:abstractNumId="27" w15:restartNumberingAfterBreak="0">
     <w:nsid w:val="470E2B2A"/>
     <w:multiLevelType w:val="multilevel"/>
     <w:tmpl w:val="418612B4"/>
@@ -56929,7 +57971,7 @@
       </w:rPr>
     </w:lvl>
   </w:abstractNum>
-  <w:abstractNum w:abstractNumId="27" w15:restartNumberingAfterBreak="0">
+  <w:abstractNum w:abstractNumId="28" w15:restartNumberingAfterBreak="0">
     <w:nsid w:val="4A6F420D"/>
     <w:multiLevelType w:val="hybridMultilevel"/>
     <w:tmpl w:val="7BF61C8C"/>
@@ -57042,7 +58084,7 @@
       </w:rPr>
     </w:lvl>
   </w:abstractNum>
-  <w:abstractNum w:abstractNumId="28" w15:restartNumberingAfterBreak="0">
+  <w:abstractNum w:abstractNumId="29" w15:restartNumberingAfterBreak="0">
     <w:nsid w:val="4E4617D0"/>
     <w:multiLevelType w:val="multilevel"/>
     <w:tmpl w:val="65C4991C"/>
@@ -57191,7 +58233,7 @@
       </w:rPr>
     </w:lvl>
   </w:abstractNum>
-  <w:abstractNum w:abstractNumId="29" w15:restartNumberingAfterBreak="0">
+  <w:abstractNum w:abstractNumId="30" w15:restartNumberingAfterBreak="0">
     <w:nsid w:val="50982DAC"/>
     <w:multiLevelType w:val="hybridMultilevel"/>
     <w:tmpl w:val="A9A47F64"/>
@@ -57304,7 +58346,7 @@
       </w:rPr>
     </w:lvl>
   </w:abstractNum>
-  <w:abstractNum w:abstractNumId="30" w15:restartNumberingAfterBreak="0">
+  <w:abstractNum w:abstractNumId="31" w15:restartNumberingAfterBreak="0">
     <w:nsid w:val="51126F82"/>
     <w:multiLevelType w:val="hybridMultilevel"/>
     <w:tmpl w:val="1BB08E02"/>
@@ -57417,7 +58459,7 @@
       </w:rPr>
     </w:lvl>
   </w:abstractNum>
-  <w:abstractNum w:abstractNumId="31" w15:restartNumberingAfterBreak="0">
+  <w:abstractNum w:abstractNumId="32" w15:restartNumberingAfterBreak="0">
     <w:nsid w:val="52961365"/>
     <w:multiLevelType w:val="hybridMultilevel"/>
     <w:tmpl w:val="7538431E"/>
@@ -57530,7 +58572,7 @@
       </w:rPr>
     </w:lvl>
   </w:abstractNum>
-  <w:abstractNum w:abstractNumId="32" w15:restartNumberingAfterBreak="0">
+  <w:abstractNum w:abstractNumId="33" w15:restartNumberingAfterBreak="0">
     <w:nsid w:val="5619477B"/>
     <w:multiLevelType w:val="hybridMultilevel"/>
     <w:tmpl w:val="08F2A908"/>
@@ -57643,7 +58685,7 @@
       </w:rPr>
     </w:lvl>
   </w:abstractNum>
-  <w:abstractNum w:abstractNumId="33" w15:restartNumberingAfterBreak="0">
+  <w:abstractNum w:abstractNumId="34" w15:restartNumberingAfterBreak="0">
     <w:nsid w:val="58993128"/>
     <w:multiLevelType w:val="multilevel"/>
     <w:tmpl w:val="0E5062BE"/>
@@ -57792,7 +58834,7 @@
       </w:rPr>
     </w:lvl>
   </w:abstractNum>
-  <w:abstractNum w:abstractNumId="34" w15:restartNumberingAfterBreak="0">
+  <w:abstractNum w:abstractNumId="35" w15:restartNumberingAfterBreak="0">
     <w:nsid w:val="59427FFC"/>
     <w:multiLevelType w:val="multilevel"/>
     <w:tmpl w:val="79563AD4"/>
@@ -57941,7 +58983,7 @@
       </w:rPr>
     </w:lvl>
   </w:abstractNum>
-  <w:abstractNum w:abstractNumId="35" w15:restartNumberingAfterBreak="0">
+  <w:abstractNum w:abstractNumId="36" w15:restartNumberingAfterBreak="0">
     <w:nsid w:val="5B6C0F14"/>
     <w:multiLevelType w:val="hybridMultilevel"/>
     <w:tmpl w:val="3E744E3A"/>
@@ -58030,7 +59072,7 @@
       </w:pPr>
     </w:lvl>
   </w:abstractNum>
-  <w:abstractNum w:abstractNumId="36" w15:restartNumberingAfterBreak="0">
+  <w:abstractNum w:abstractNumId="37" w15:restartNumberingAfterBreak="0">
     <w:nsid w:val="624C3AA4"/>
     <w:multiLevelType w:val="hybridMultilevel"/>
     <w:tmpl w:val="7BF61C8C"/>
@@ -58143,7 +59185,7 @@
       </w:rPr>
     </w:lvl>
   </w:abstractNum>
-  <w:abstractNum w:abstractNumId="37" w15:restartNumberingAfterBreak="0">
+  <w:abstractNum w:abstractNumId="38" w15:restartNumberingAfterBreak="0">
     <w:nsid w:val="64AE3EFF"/>
     <w:multiLevelType w:val="hybridMultilevel"/>
     <w:tmpl w:val="EC9239A2"/>
@@ -58256,7 +59298,7 @@
       </w:rPr>
     </w:lvl>
   </w:abstractNum>
-  <w:abstractNum w:abstractNumId="38" w15:restartNumberingAfterBreak="0">
+  <w:abstractNum w:abstractNumId="39" w15:restartNumberingAfterBreak="0">
     <w:nsid w:val="65AF2F2B"/>
     <w:multiLevelType w:val="multilevel"/>
     <w:tmpl w:val="6BD2EF5C"/>
@@ -58369,7 +59411,7 @@
       </w:pPr>
     </w:lvl>
   </w:abstractNum>
-  <w:abstractNum w:abstractNumId="39" w15:restartNumberingAfterBreak="0">
+  <w:abstractNum w:abstractNumId="40" w15:restartNumberingAfterBreak="0">
     <w:nsid w:val="6BB249D7"/>
     <w:multiLevelType w:val="hybridMultilevel"/>
     <w:tmpl w:val="264EDF50"/>
@@ -58482,7 +59524,7 @@
       </w:rPr>
     </w:lvl>
   </w:abstractNum>
-  <w:abstractNum w:abstractNumId="40" w15:restartNumberingAfterBreak="0">
+  <w:abstractNum w:abstractNumId="41" w15:restartNumberingAfterBreak="0">
     <w:nsid w:val="744D01C1"/>
     <w:multiLevelType w:val="hybridMultilevel"/>
     <w:tmpl w:val="DB4A49C8"/>
@@ -58595,7 +59637,7 @@
       </w:rPr>
     </w:lvl>
   </w:abstractNum>
-  <w:abstractNum w:abstractNumId="41" w15:restartNumberingAfterBreak="0">
+  <w:abstractNum w:abstractNumId="42" w15:restartNumberingAfterBreak="0">
     <w:nsid w:val="74D97A24"/>
     <w:multiLevelType w:val="hybridMultilevel"/>
     <w:tmpl w:val="2258FF84"/>
@@ -58708,7 +59750,7 @@
       </w:rPr>
     </w:lvl>
   </w:abstractNum>
-  <w:abstractNum w:abstractNumId="42" w15:restartNumberingAfterBreak="0">
+  <w:abstractNum w:abstractNumId="43" w15:restartNumberingAfterBreak="0">
     <w:nsid w:val="7531315D"/>
     <w:multiLevelType w:val="hybridMultilevel"/>
     <w:tmpl w:val="DCFA1CE6"/>
@@ -58821,7 +59863,7 @@
       </w:rPr>
     </w:lvl>
   </w:abstractNum>
-  <w:abstractNum w:abstractNumId="43" w15:restartNumberingAfterBreak="0">
+  <w:abstractNum w:abstractNumId="44" w15:restartNumberingAfterBreak="0">
     <w:nsid w:val="79FE542C"/>
     <w:multiLevelType w:val="multilevel"/>
     <w:tmpl w:val="CD421650"/>
@@ -58934,7 +59976,7 @@
       </w:pPr>
     </w:lvl>
   </w:abstractNum>
-  <w:abstractNum w:abstractNumId="44" w15:restartNumberingAfterBreak="0">
+  <w:abstractNum w:abstractNumId="45" w15:restartNumberingAfterBreak="0">
     <w:nsid w:val="7BD148BC"/>
     <w:multiLevelType w:val="hybridMultilevel"/>
     <w:tmpl w:val="4EC06F9E"/>
@@ -59047,7 +60089,7 @@
       </w:rPr>
     </w:lvl>
   </w:abstractNum>
-  <w:abstractNum w:abstractNumId="45" w15:restartNumberingAfterBreak="0">
+  <w:abstractNum w:abstractNumId="46" w15:restartNumberingAfterBreak="0">
     <w:nsid w:val="7DDB17D4"/>
     <w:multiLevelType w:val="multilevel"/>
     <w:tmpl w:val="98685BA8"/>
@@ -59165,142 +60207,145 @@
     </w:lvl>
   </w:abstractNum>
   <w:num w:numId="1">
-    <w:abstractNumId w:val="11"/>
+    <w:abstractNumId w:val="12"/>
   </w:num>
   <w:num w:numId="2">
-    <w:abstractNumId w:val="37"/>
+    <w:abstractNumId w:val="38"/>
   </w:num>
   <w:num w:numId="3">
-    <w:abstractNumId w:val="16"/>
+    <w:abstractNumId w:val="17"/>
   </w:num>
   <w:num w:numId="4">
     <w:abstractNumId w:val="4"/>
   </w:num>
   <w:num w:numId="5">
-    <w:abstractNumId w:val="25"/>
+    <w:abstractNumId w:val="26"/>
   </w:num>
   <w:num w:numId="6">
-    <w:abstractNumId w:val="7"/>
+    <w:abstractNumId w:val="8"/>
   </w:num>
   <w:num w:numId="7">
     <w:abstractNumId w:val="0"/>
   </w:num>
   <w:num w:numId="8">
+    <w:abstractNumId w:val="21"/>
+  </w:num>
+  <w:num w:numId="9">
+    <w:abstractNumId w:val="36"/>
+  </w:num>
+  <w:num w:numId="10">
     <w:abstractNumId w:val="20"/>
   </w:num>
-  <w:num w:numId="9">
-    <w:abstractNumId w:val="35"/>
-  </w:num>
-  <w:num w:numId="10">
-    <w:abstractNumId w:val="19"/>
-  </w:num>
   <w:num w:numId="11">
-    <w:abstractNumId w:val="14"/>
+    <w:abstractNumId w:val="15"/>
   </w:num>
   <w:num w:numId="12">
+    <w:abstractNumId w:val="23"/>
+  </w:num>
+  <w:num w:numId="13">
+    <w:abstractNumId w:val="43"/>
+  </w:num>
+  <w:num w:numId="14">
+    <w:abstractNumId w:val="42"/>
+  </w:num>
+  <w:num w:numId="15">
+    <w:abstractNumId w:val="27"/>
+  </w:num>
+  <w:num w:numId="16">
+    <w:abstractNumId w:val="11"/>
+  </w:num>
+  <w:num w:numId="17">
+    <w:abstractNumId w:val="41"/>
+  </w:num>
+  <w:num w:numId="18">
+    <w:abstractNumId w:val="16"/>
+  </w:num>
+  <w:num w:numId="19">
+    <w:abstractNumId w:val="45"/>
+  </w:num>
+  <w:num w:numId="20">
+    <w:abstractNumId w:val="7"/>
+  </w:num>
+  <w:num w:numId="21">
+    <w:abstractNumId w:val="33"/>
+  </w:num>
+  <w:num w:numId="22">
+    <w:abstractNumId w:val="24"/>
+  </w:num>
+  <w:num w:numId="23">
     <w:abstractNumId w:val="22"/>
   </w:num>
-  <w:num w:numId="13">
-    <w:abstractNumId w:val="42"/>
-  </w:num>
-  <w:num w:numId="14">
-    <w:abstractNumId w:val="41"/>
-  </w:num>
-  <w:num w:numId="15">
-    <w:abstractNumId w:val="26"/>
-  </w:num>
-  <w:num w:numId="16">
-    <w:abstractNumId w:val="10"/>
-  </w:num>
-  <w:num w:numId="17">
-    <w:abstractNumId w:val="40"/>
-  </w:num>
-  <w:num w:numId="18">
-    <w:abstractNumId w:val="15"/>
-  </w:num>
-  <w:num w:numId="19">
-    <w:abstractNumId w:val="44"/>
-  </w:num>
-  <w:num w:numId="20">
-    <w:abstractNumId w:val="6"/>
-  </w:num>
-  <w:num w:numId="21">
-    <w:abstractNumId w:val="32"/>
-  </w:num>
-  <w:num w:numId="22">
-    <w:abstractNumId w:val="23"/>
-  </w:num>
-  <w:num w:numId="23">
-    <w:abstractNumId w:val="21"/>
-  </w:num>
   <w:num w:numId="24">
-    <w:abstractNumId w:val="33"/>
+    <w:abstractNumId w:val="34"/>
   </w:num>
   <w:num w:numId="25">
-    <w:abstractNumId w:val="28"/>
+    <w:abstractNumId w:val="29"/>
   </w:num>
   <w:num w:numId="26">
-    <w:abstractNumId w:val="8"/>
+    <w:abstractNumId w:val="9"/>
   </w:num>
   <w:num w:numId="27">
     <w:abstractNumId w:val="1"/>
   </w:num>
   <w:num w:numId="28">
-    <w:abstractNumId w:val="39"/>
+    <w:abstractNumId w:val="40"/>
   </w:num>
   <w:num w:numId="29">
-    <w:abstractNumId w:val="31"/>
+    <w:abstractNumId w:val="32"/>
   </w:num>
   <w:num w:numId="30">
-    <w:abstractNumId w:val="17"/>
+    <w:abstractNumId w:val="18"/>
   </w:num>
   <w:num w:numId="31">
     <w:abstractNumId w:val="2"/>
   </w:num>
   <w:num w:numId="32">
-    <w:abstractNumId w:val="13"/>
+    <w:abstractNumId w:val="14"/>
   </w:num>
   <w:num w:numId="33">
-    <w:abstractNumId w:val="43"/>
+    <w:abstractNumId w:val="44"/>
   </w:num>
   <w:num w:numId="34">
-    <w:abstractNumId w:val="45"/>
+    <w:abstractNumId w:val="46"/>
   </w:num>
   <w:num w:numId="35">
-    <w:abstractNumId w:val="5"/>
+    <w:abstractNumId w:val="6"/>
   </w:num>
   <w:num w:numId="36">
-    <w:abstractNumId w:val="18"/>
+    <w:abstractNumId w:val="19"/>
   </w:num>
   <w:num w:numId="37">
-    <w:abstractNumId w:val="34"/>
+    <w:abstractNumId w:val="35"/>
   </w:num>
   <w:num w:numId="38">
-    <w:abstractNumId w:val="29"/>
+    <w:abstractNumId w:val="30"/>
   </w:num>
   <w:num w:numId="39">
-    <w:abstractNumId w:val="9"/>
+    <w:abstractNumId w:val="10"/>
   </w:num>
   <w:num w:numId="40">
-    <w:abstractNumId w:val="30"/>
+    <w:abstractNumId w:val="31"/>
   </w:num>
   <w:num w:numId="41">
-    <w:abstractNumId w:val="24"/>
+    <w:abstractNumId w:val="25"/>
   </w:num>
   <w:num w:numId="42">
-    <w:abstractNumId w:val="27"/>
+    <w:abstractNumId w:val="28"/>
   </w:num>
   <w:num w:numId="43">
-    <w:abstractNumId w:val="38"/>
+    <w:abstractNumId w:val="39"/>
   </w:num>
   <w:num w:numId="44">
     <w:abstractNumId w:val="3"/>
   </w:num>
   <w:num w:numId="45">
-    <w:abstractNumId w:val="12"/>
+    <w:abstractNumId w:val="13"/>
   </w:num>
   <w:num w:numId="46">
-    <w:abstractNumId w:val="36"/>
+    <w:abstractNumId w:val="37"/>
+  </w:num>
+  <w:num w:numId="47">
+    <w:abstractNumId w:val="5"/>
   </w:num>
   <w:numIdMacAtCleanup w:val="46"/>
 </w:numbering>
@@ -60479,7 +61524,7 @@
 </file>
 
 <file path=customXml/itemProps1.xml><?xml version="1.0" encoding="utf-8"?>
-<ds:datastoreItem xmlns:ds="http://schemas.openxmlformats.org/officeDocument/2006/customXml" ds:itemID="{A685857D-9409-4847-A07A-D025DCD958A7}">
+<ds:datastoreItem xmlns:ds="http://schemas.openxmlformats.org/officeDocument/2006/customXml" ds:itemID="{5C469A66-C0D0-41A4-8957-54B53C2CEB26}">
   <ds:schemaRefs>
     <ds:schemaRef ds:uri="http://schemas.openxmlformats.org/officeDocument/2006/bibliography"/>
   </ds:schemaRefs>

</xml_diff>

<commit_message>
Added notes for sealed classes
</commit_message>
<xml_diff>
--- a/2. Java OOPs.docx
+++ b/2. Java OOPs.docx
@@ -126,7 +126,7 @@
           <w:r>
             <w:fldChar w:fldCharType="separate"/>
           </w:r>
-          <w:hyperlink w:anchor="_Toc213433454" w:history="1">
+          <w:hyperlink w:anchor="_Toc213574985" w:history="1">
             <w:r>
               <w:rPr>
                 <w:rStyle w:val="Hyperlink"/>
@@ -156,7 +156,7 @@
                 <w:noProof/>
                 <w:webHidden/>
               </w:rPr>
-              <w:instrText xml:space="preserve"> PAGEREF _Toc213433454 \h </w:instrText>
+              <w:instrText xml:space="preserve"> PAGEREF _Toc213574985 \h </w:instrText>
             </w:r>
             <w:r>
               <w:rPr>
@@ -199,7 +199,7 @@
               <w:lang w:eastAsia="en-IN"/>
             </w:rPr>
           </w:pPr>
-          <w:hyperlink w:anchor="_Toc213433455" w:history="1">
+          <w:hyperlink w:anchor="_Toc213574986" w:history="1">
             <w:r>
               <w:rPr>
                 <w:rStyle w:val="Hyperlink"/>
@@ -227,7 +227,7 @@
                 <w:noProof/>
                 <w:webHidden/>
               </w:rPr>
-              <w:instrText xml:space="preserve"> PAGEREF _Toc213433455 \h </w:instrText>
+              <w:instrText xml:space="preserve"> PAGEREF _Toc213574986 \h </w:instrText>
             </w:r>
             <w:r>
               <w:rPr>
@@ -270,7 +270,7 @@
               <w:lang w:eastAsia="en-IN"/>
             </w:rPr>
           </w:pPr>
-          <w:hyperlink w:anchor="_Toc213433456" w:history="1">
+          <w:hyperlink w:anchor="_Toc213574987" w:history="1">
             <w:r>
               <w:rPr>
                 <w:rStyle w:val="Hyperlink"/>
@@ -298,7 +298,7 @@
                 <w:noProof/>
                 <w:webHidden/>
               </w:rPr>
-              <w:instrText xml:space="preserve"> PAGEREF _Toc213433456 \h </w:instrText>
+              <w:instrText xml:space="preserve"> PAGEREF _Toc213574987 \h </w:instrText>
             </w:r>
             <w:r>
               <w:rPr>
@@ -341,7 +341,7 @@
               <w:lang w:eastAsia="en-IN"/>
             </w:rPr>
           </w:pPr>
-          <w:hyperlink w:anchor="_Toc213433457" w:history="1">
+          <w:hyperlink w:anchor="_Toc213574988" w:history="1">
             <w:r>
               <w:rPr>
                 <w:rStyle w:val="Hyperlink"/>
@@ -371,7 +371,7 @@
                 <w:noProof/>
                 <w:webHidden/>
               </w:rPr>
-              <w:instrText xml:space="preserve"> PAGEREF _Toc213433457 \h </w:instrText>
+              <w:instrText xml:space="preserve"> PAGEREF _Toc213574988 \h </w:instrText>
             </w:r>
             <w:r>
               <w:rPr>
@@ -414,7 +414,7 @@
               <w:lang w:eastAsia="en-IN"/>
             </w:rPr>
           </w:pPr>
-          <w:hyperlink w:anchor="_Toc213433458" w:history="1">
+          <w:hyperlink w:anchor="_Toc213574989" w:history="1">
             <w:r>
               <w:rPr>
                 <w:rStyle w:val="Hyperlink"/>
@@ -442,7 +442,7 @@
                 <w:noProof/>
                 <w:webHidden/>
               </w:rPr>
-              <w:instrText xml:space="preserve"> PAGEREF _Toc213433458 \h </w:instrText>
+              <w:instrText xml:space="preserve"> PAGEREF _Toc213574989 \h </w:instrText>
             </w:r>
             <w:r>
               <w:rPr>
@@ -485,7 +485,7 @@
               <w:lang w:eastAsia="en-IN"/>
             </w:rPr>
           </w:pPr>
-          <w:hyperlink w:anchor="_Toc213433459" w:history="1">
+          <w:hyperlink w:anchor="_Toc213574990" w:history="1">
             <w:r>
               <w:rPr>
                 <w:rStyle w:val="Hyperlink"/>
@@ -513,7 +513,7 @@
                 <w:noProof/>
                 <w:webHidden/>
               </w:rPr>
-              <w:instrText xml:space="preserve"> PAGEREF _Toc213433459 \h </w:instrText>
+              <w:instrText xml:space="preserve"> PAGEREF _Toc213574990 \h </w:instrText>
             </w:r>
             <w:r>
               <w:rPr>
@@ -556,7 +556,7 @@
               <w:lang w:eastAsia="en-IN"/>
             </w:rPr>
           </w:pPr>
-          <w:hyperlink w:anchor="_Toc213433460" w:history="1">
+          <w:hyperlink w:anchor="_Toc213574991" w:history="1">
             <w:r>
               <w:rPr>
                 <w:rStyle w:val="Hyperlink"/>
@@ -584,7 +584,7 @@
                 <w:noProof/>
                 <w:webHidden/>
               </w:rPr>
-              <w:instrText xml:space="preserve"> PAGEREF _Toc213433460 \h </w:instrText>
+              <w:instrText xml:space="preserve"> PAGEREF _Toc213574991 \h </w:instrText>
             </w:r>
             <w:r>
               <w:rPr>
@@ -627,7 +627,7 @@
               <w:lang w:eastAsia="en-IN"/>
             </w:rPr>
           </w:pPr>
-          <w:hyperlink w:anchor="_Toc213433461" w:history="1">
+          <w:hyperlink w:anchor="_Toc213574992" w:history="1">
             <w:r>
               <w:rPr>
                 <w:rStyle w:val="Hyperlink"/>
@@ -655,7 +655,7 @@
                 <w:noProof/>
                 <w:webHidden/>
               </w:rPr>
-              <w:instrText xml:space="preserve"> PAGEREF _Toc213433461 \h </w:instrText>
+              <w:instrText xml:space="preserve"> PAGEREF _Toc213574992 \h </w:instrText>
             </w:r>
             <w:r>
               <w:rPr>
@@ -698,7 +698,7 @@
               <w:lang w:eastAsia="en-IN"/>
             </w:rPr>
           </w:pPr>
-          <w:hyperlink w:anchor="_Toc213433462" w:history="1">
+          <w:hyperlink w:anchor="_Toc213574993" w:history="1">
             <w:r>
               <w:rPr>
                 <w:rStyle w:val="Hyperlink"/>
@@ -726,7 +726,7 @@
                 <w:noProof/>
                 <w:webHidden/>
               </w:rPr>
-              <w:instrText xml:space="preserve"> PAGEREF _Toc213433462 \h </w:instrText>
+              <w:instrText xml:space="preserve"> PAGEREF _Toc213574993 \h </w:instrText>
             </w:r>
             <w:r>
               <w:rPr>
@@ -769,7 +769,7 @@
               <w:lang w:eastAsia="en-IN"/>
             </w:rPr>
           </w:pPr>
-          <w:hyperlink w:anchor="_Toc213433463" w:history="1">
+          <w:hyperlink w:anchor="_Toc213574994" w:history="1">
             <w:r>
               <w:rPr>
                 <w:rStyle w:val="Hyperlink"/>
@@ -799,7 +799,7 @@
                 <w:noProof/>
                 <w:webHidden/>
               </w:rPr>
-              <w:instrText xml:space="preserve"> PAGEREF _Toc213433463 \h </w:instrText>
+              <w:instrText xml:space="preserve"> PAGEREF _Toc213574994 \h </w:instrText>
             </w:r>
             <w:r>
               <w:rPr>
@@ -842,7 +842,7 @@
               <w:lang w:eastAsia="en-IN"/>
             </w:rPr>
           </w:pPr>
-          <w:hyperlink w:anchor="_Toc213433464" w:history="1">
+          <w:hyperlink w:anchor="_Toc213574995" w:history="1">
             <w:r>
               <w:rPr>
                 <w:rStyle w:val="Hyperlink"/>
@@ -870,7 +870,7 @@
                 <w:noProof/>
                 <w:webHidden/>
               </w:rPr>
-              <w:instrText xml:space="preserve"> PAGEREF _Toc213433464 \h </w:instrText>
+              <w:instrText xml:space="preserve"> PAGEREF _Toc213574995 \h </w:instrText>
             </w:r>
             <w:r>
               <w:rPr>
@@ -913,7 +913,7 @@
               <w:lang w:eastAsia="en-IN"/>
             </w:rPr>
           </w:pPr>
-          <w:hyperlink w:anchor="_Toc213433465" w:history="1">
+          <w:hyperlink w:anchor="_Toc213574996" w:history="1">
             <w:r>
               <w:rPr>
                 <w:rStyle w:val="Hyperlink"/>
@@ -941,7 +941,7 @@
                 <w:noProof/>
                 <w:webHidden/>
               </w:rPr>
-              <w:instrText xml:space="preserve"> PAGEREF _Toc213433465 \h </w:instrText>
+              <w:instrText xml:space="preserve"> PAGEREF _Toc213574996 \h </w:instrText>
             </w:r>
             <w:r>
               <w:rPr>
@@ -984,7 +984,7 @@
               <w:lang w:eastAsia="en-IN"/>
             </w:rPr>
           </w:pPr>
-          <w:hyperlink w:anchor="_Toc213433466" w:history="1">
+          <w:hyperlink w:anchor="_Toc213574997" w:history="1">
             <w:r>
               <w:rPr>
                 <w:rStyle w:val="Hyperlink"/>
@@ -1012,7 +1012,7 @@
                 <w:noProof/>
                 <w:webHidden/>
               </w:rPr>
-              <w:instrText xml:space="preserve"> PAGEREF _Toc213433466 \h </w:instrText>
+              <w:instrText xml:space="preserve"> PAGEREF _Toc213574997 \h </w:instrText>
             </w:r>
             <w:r>
               <w:rPr>
@@ -1055,7 +1055,7 @@
               <w:lang w:eastAsia="en-IN"/>
             </w:rPr>
           </w:pPr>
-          <w:hyperlink w:anchor="_Toc213433467" w:history="1">
+          <w:hyperlink w:anchor="_Toc213574998" w:history="1">
             <w:r>
               <w:rPr>
                 <w:rStyle w:val="Hyperlink"/>
@@ -1085,7 +1085,7 @@
                 <w:noProof/>
                 <w:webHidden/>
               </w:rPr>
-              <w:instrText xml:space="preserve"> PAGEREF _Toc213433467 \h </w:instrText>
+              <w:instrText xml:space="preserve"> PAGEREF _Toc213574998 \h </w:instrText>
             </w:r>
             <w:r>
               <w:rPr>
@@ -1128,7 +1128,7 @@
               <w:lang w:eastAsia="en-IN"/>
             </w:rPr>
           </w:pPr>
-          <w:hyperlink w:anchor="_Toc213433468" w:history="1">
+          <w:hyperlink w:anchor="_Toc213574999" w:history="1">
             <w:r>
               <w:rPr>
                 <w:rStyle w:val="Hyperlink"/>
@@ -1156,7 +1156,7 @@
                 <w:noProof/>
                 <w:webHidden/>
               </w:rPr>
-              <w:instrText xml:space="preserve"> PAGEREF _Toc213433468 \h </w:instrText>
+              <w:instrText xml:space="preserve"> PAGEREF _Toc213574999 \h </w:instrText>
             </w:r>
             <w:r>
               <w:rPr>
@@ -1199,7 +1199,7 @@
               <w:lang w:eastAsia="en-IN"/>
             </w:rPr>
           </w:pPr>
-          <w:hyperlink w:anchor="_Toc213433469" w:history="1">
+          <w:hyperlink w:anchor="_Toc213575000" w:history="1">
             <w:r>
               <w:rPr>
                 <w:rStyle w:val="Hyperlink"/>
@@ -1227,7 +1227,7 @@
                 <w:noProof/>
                 <w:webHidden/>
               </w:rPr>
-              <w:instrText xml:space="preserve"> PAGEREF _Toc213433469 \h </w:instrText>
+              <w:instrText xml:space="preserve"> PAGEREF _Toc213575000 \h </w:instrText>
             </w:r>
             <w:r>
               <w:rPr>
@@ -1270,7 +1270,7 @@
               <w:lang w:eastAsia="en-IN"/>
             </w:rPr>
           </w:pPr>
-          <w:hyperlink w:anchor="_Toc213433470" w:history="1">
+          <w:hyperlink w:anchor="_Toc213575001" w:history="1">
             <w:r>
               <w:rPr>
                 <w:rStyle w:val="Hyperlink"/>
@@ -1298,7 +1298,7 @@
                 <w:noProof/>
                 <w:webHidden/>
               </w:rPr>
-              <w:instrText xml:space="preserve"> PAGEREF _Toc213433470 \h </w:instrText>
+              <w:instrText xml:space="preserve"> PAGEREF _Toc213575001 \h </w:instrText>
             </w:r>
             <w:r>
               <w:rPr>
@@ -1341,7 +1341,7 @@
               <w:lang w:eastAsia="en-IN"/>
             </w:rPr>
           </w:pPr>
-          <w:hyperlink w:anchor="_Toc213433471" w:history="1">
+          <w:hyperlink w:anchor="_Toc213575002" w:history="1">
             <w:r>
               <w:rPr>
                 <w:rStyle w:val="Hyperlink"/>
@@ -1369,7 +1369,7 @@
                 <w:noProof/>
                 <w:webHidden/>
               </w:rPr>
-              <w:instrText xml:space="preserve"> PAGEREF _Toc213433471 \h </w:instrText>
+              <w:instrText xml:space="preserve"> PAGEREF _Toc213575002 \h </w:instrText>
             </w:r>
             <w:r>
               <w:rPr>
@@ -1412,7 +1412,7 @@
               <w:lang w:eastAsia="en-IN"/>
             </w:rPr>
           </w:pPr>
-          <w:hyperlink w:anchor="_Toc213433472" w:history="1">
+          <w:hyperlink w:anchor="_Toc213575003" w:history="1">
             <w:r>
               <w:rPr>
                 <w:rStyle w:val="Hyperlink"/>
@@ -1440,7 +1440,7 @@
                 <w:noProof/>
                 <w:webHidden/>
               </w:rPr>
-              <w:instrText xml:space="preserve"> PAGEREF _Toc213433472 \h </w:instrText>
+              <w:instrText xml:space="preserve"> PAGEREF _Toc213575003 \h </w:instrText>
             </w:r>
             <w:r>
               <w:rPr>
@@ -1483,7 +1483,7 @@
               <w:lang w:eastAsia="en-IN"/>
             </w:rPr>
           </w:pPr>
-          <w:hyperlink w:anchor="_Toc213433473" w:history="1">
+          <w:hyperlink w:anchor="_Toc213575004" w:history="1">
             <w:r>
               <w:rPr>
                 <w:rStyle w:val="Hyperlink"/>
@@ -1511,7 +1511,7 @@
                 <w:noProof/>
                 <w:webHidden/>
               </w:rPr>
-              <w:instrText xml:space="preserve"> PAGEREF _Toc213433473 \h </w:instrText>
+              <w:instrText xml:space="preserve"> PAGEREF _Toc213575004 \h </w:instrText>
             </w:r>
             <w:r>
               <w:rPr>
@@ -1554,7 +1554,7 @@
               <w:lang w:eastAsia="en-IN"/>
             </w:rPr>
           </w:pPr>
-          <w:hyperlink w:anchor="_Toc213433474" w:history="1">
+          <w:hyperlink w:anchor="_Toc213575005" w:history="1">
             <w:r>
               <w:rPr>
                 <w:rStyle w:val="Hyperlink"/>
@@ -1582,7 +1582,7 @@
                 <w:noProof/>
                 <w:webHidden/>
               </w:rPr>
-              <w:instrText xml:space="preserve"> PAGEREF _Toc213433474 \h </w:instrText>
+              <w:instrText xml:space="preserve"> PAGEREF _Toc213575005 \h </w:instrText>
             </w:r>
             <w:r>
               <w:rPr>
@@ -1625,7 +1625,7 @@
               <w:lang w:eastAsia="en-IN"/>
             </w:rPr>
           </w:pPr>
-          <w:hyperlink w:anchor="_Toc213433475" w:history="1">
+          <w:hyperlink w:anchor="_Toc213575006" w:history="1">
             <w:r>
               <w:rPr>
                 <w:rStyle w:val="Hyperlink"/>
@@ -1655,7 +1655,7 @@
                 <w:noProof/>
                 <w:webHidden/>
               </w:rPr>
-              <w:instrText xml:space="preserve"> PAGEREF _Toc213433475 \h </w:instrText>
+              <w:instrText xml:space="preserve"> PAGEREF _Toc213575006 \h </w:instrText>
             </w:r>
             <w:r>
               <w:rPr>
@@ -1698,7 +1698,7 @@
               <w:lang w:eastAsia="en-IN"/>
             </w:rPr>
           </w:pPr>
-          <w:hyperlink w:anchor="_Toc213433476" w:history="1">
+          <w:hyperlink w:anchor="_Toc213575007" w:history="1">
             <w:r>
               <w:rPr>
                 <w:rStyle w:val="Hyperlink"/>
@@ -1726,7 +1726,7 @@
                 <w:noProof/>
                 <w:webHidden/>
               </w:rPr>
-              <w:instrText xml:space="preserve"> PAGEREF _Toc213433476 \h </w:instrText>
+              <w:instrText xml:space="preserve"> PAGEREF _Toc213575007 \h </w:instrText>
             </w:r>
             <w:r>
               <w:rPr>
@@ -1769,7 +1769,7 @@
               <w:lang w:eastAsia="en-IN"/>
             </w:rPr>
           </w:pPr>
-          <w:hyperlink w:anchor="_Toc213433477" w:history="1">
+          <w:hyperlink w:anchor="_Toc213575008" w:history="1">
             <w:r>
               <w:rPr>
                 <w:rStyle w:val="Hyperlink"/>
@@ -1797,7 +1797,7 @@
                 <w:noProof/>
                 <w:webHidden/>
               </w:rPr>
-              <w:instrText xml:space="preserve"> PAGEREF _Toc213433477 \h </w:instrText>
+              <w:instrText xml:space="preserve"> PAGEREF _Toc213575008 \h </w:instrText>
             </w:r>
             <w:r>
               <w:rPr>
@@ -1840,7 +1840,7 @@
               <w:lang w:eastAsia="en-IN"/>
             </w:rPr>
           </w:pPr>
-          <w:hyperlink w:anchor="_Toc213433478" w:history="1">
+          <w:hyperlink w:anchor="_Toc213575009" w:history="1">
             <w:r>
               <w:rPr>
                 <w:rStyle w:val="Hyperlink"/>
@@ -1870,7 +1870,7 @@
                 <w:noProof/>
                 <w:webHidden/>
               </w:rPr>
-              <w:instrText xml:space="preserve"> PAGEREF _Toc213433478 \h </w:instrText>
+              <w:instrText xml:space="preserve"> PAGEREF _Toc213575009 \h </w:instrText>
             </w:r>
             <w:r>
               <w:rPr>
@@ -1913,7 +1913,7 @@
               <w:lang w:eastAsia="en-IN"/>
             </w:rPr>
           </w:pPr>
-          <w:hyperlink w:anchor="_Toc213433479" w:history="1">
+          <w:hyperlink w:anchor="_Toc213575010" w:history="1">
             <w:r>
               <w:rPr>
                 <w:rStyle w:val="Hyperlink"/>
@@ -1943,7 +1943,7 @@
                 <w:noProof/>
                 <w:webHidden/>
               </w:rPr>
-              <w:instrText xml:space="preserve"> PAGEREF _Toc213433479 \h </w:instrText>
+              <w:instrText xml:space="preserve"> PAGEREF _Toc213575010 \h </w:instrText>
             </w:r>
             <w:r>
               <w:rPr>
@@ -1986,7 +1986,7 @@
               <w:lang w:eastAsia="en-IN"/>
             </w:rPr>
           </w:pPr>
-          <w:hyperlink w:anchor="_Toc213433480" w:history="1">
+          <w:hyperlink w:anchor="_Toc213575011" w:history="1">
             <w:r>
               <w:rPr>
                 <w:rStyle w:val="Hyperlink"/>
@@ -2014,7 +2014,7 @@
                 <w:noProof/>
                 <w:webHidden/>
               </w:rPr>
-              <w:instrText xml:space="preserve"> PAGEREF _Toc213433480 \h </w:instrText>
+              <w:instrText xml:space="preserve"> PAGEREF _Toc213575011 \h </w:instrText>
             </w:r>
             <w:r>
               <w:rPr>
@@ -2057,7 +2057,7 @@
               <w:lang w:eastAsia="en-IN"/>
             </w:rPr>
           </w:pPr>
-          <w:hyperlink w:anchor="_Toc213433481" w:history="1">
+          <w:hyperlink w:anchor="_Toc213575012" w:history="1">
             <w:r>
               <w:rPr>
                 <w:rStyle w:val="Hyperlink"/>
@@ -2085,7 +2085,7 @@
                 <w:noProof/>
                 <w:webHidden/>
               </w:rPr>
-              <w:instrText xml:space="preserve"> PAGEREF _Toc213433481 \h </w:instrText>
+              <w:instrText xml:space="preserve"> PAGEREF _Toc213575012 \h </w:instrText>
             </w:r>
             <w:r>
               <w:rPr>
@@ -2128,7 +2128,7 @@
               <w:lang w:eastAsia="en-IN"/>
             </w:rPr>
           </w:pPr>
-          <w:hyperlink w:anchor="_Toc213433482" w:history="1">
+          <w:hyperlink w:anchor="_Toc213575013" w:history="1">
             <w:r>
               <w:rPr>
                 <w:rStyle w:val="Hyperlink"/>
@@ -2156,7 +2156,7 @@
                 <w:noProof/>
                 <w:webHidden/>
               </w:rPr>
-              <w:instrText xml:space="preserve"> PAGEREF _Toc213433482 \h </w:instrText>
+              <w:instrText xml:space="preserve"> PAGEREF _Toc213575013 \h </w:instrText>
             </w:r>
             <w:r>
               <w:rPr>
@@ -2189,7 +2189,7 @@
         </w:p>
         <w:p>
           <w:pPr>
-            <w:pStyle w:val="TOC2"/>
+            <w:pStyle w:val="TOC3"/>
             <w:tabs>
               <w:tab w:val="right" w:leader="dot" w:pos="10456"/>
             </w:tabs>
@@ -2199,16 +2199,14 @@
               <w:lang w:eastAsia="en-IN"/>
             </w:rPr>
           </w:pPr>
-          <w:hyperlink w:anchor="_Toc213433483" w:history="1">
+          <w:hyperlink w:anchor="_Toc213575014" w:history="1">
             <w:r>
               <w:rPr>
                 <w:rStyle w:val="Hyperlink"/>
-                <w:rFonts w:eastAsia="Times New Roman"/>
-                <w:b/>
+                <w:rFonts w:asciiTheme="majorHAnsi" w:hAnsiTheme="majorHAnsi" w:cstheme="majorHAnsi"/>
                 <w:noProof/>
-                <w:lang w:eastAsia="en-IN"/>
               </w:rPr>
-              <w:t>8. Interview Questions</w:t>
+              <w:t># Sealed Class</w:t>
             </w:r>
             <w:r>
               <w:rPr>
@@ -2229,7 +2227,7 @@
                 <w:noProof/>
                 <w:webHidden/>
               </w:rPr>
-              <w:instrText xml:space="preserve"> PAGEREF _Toc213433483 \h </w:instrText>
+              <w:instrText xml:space="preserve"> PAGEREF _Toc213575014 \h </w:instrText>
             </w:r>
             <w:r>
               <w:rPr>
@@ -2261,6 +2259,79 @@
           </w:hyperlink>
         </w:p>
         <w:p>
+          <w:pPr>
+            <w:pStyle w:val="TOC2"/>
+            <w:tabs>
+              <w:tab w:val="right" w:leader="dot" w:pos="10456"/>
+            </w:tabs>
+            <w:rPr>
+              <w:rFonts w:eastAsiaTheme="minorEastAsia"/>
+              <w:noProof/>
+              <w:lang w:eastAsia="en-IN"/>
+            </w:rPr>
+          </w:pPr>
+          <w:hyperlink w:anchor="_Toc213575015" w:history="1">
+            <w:r>
+              <w:rPr>
+                <w:rStyle w:val="Hyperlink"/>
+                <w:rFonts w:eastAsia="Times New Roman"/>
+                <w:b/>
+                <w:noProof/>
+                <w:lang w:eastAsia="en-IN"/>
+              </w:rPr>
+              <w:t>8. Interview Questions</w:t>
+            </w:r>
+            <w:r>
+              <w:rPr>
+                <w:noProof/>
+                <w:webHidden/>
+              </w:rPr>
+              <w:tab/>
+            </w:r>
+            <w:r>
+              <w:rPr>
+                <w:noProof/>
+                <w:webHidden/>
+              </w:rPr>
+              <w:fldChar w:fldCharType="begin"/>
+            </w:r>
+            <w:r>
+              <w:rPr>
+                <w:noProof/>
+                <w:webHidden/>
+              </w:rPr>
+              <w:instrText xml:space="preserve"> PAGEREF _Toc213575015 \h </w:instrText>
+            </w:r>
+            <w:r>
+              <w:rPr>
+                <w:noProof/>
+                <w:webHidden/>
+              </w:rPr>
+            </w:r>
+            <w:r>
+              <w:rPr>
+                <w:noProof/>
+                <w:webHidden/>
+              </w:rPr>
+              <w:fldChar w:fldCharType="separate"/>
+            </w:r>
+            <w:r>
+              <w:rPr>
+                <w:noProof/>
+                <w:webHidden/>
+              </w:rPr>
+              <w:t>44</w:t>
+            </w:r>
+            <w:r>
+              <w:rPr>
+                <w:noProof/>
+                <w:webHidden/>
+              </w:rPr>
+              <w:fldChar w:fldCharType="end"/>
+            </w:r>
+          </w:hyperlink>
+        </w:p>
+        <w:p>
           <w:r>
             <w:rPr>
               <w:b/>
@@ -2283,6 +2354,8 @@
           <w:lang w:eastAsia="en-IN"/>
         </w:rPr>
       </w:pPr>
+      <w:bookmarkStart w:id="0" w:name="_GoBack"/>
+      <w:bookmarkEnd w:id="0"/>
     </w:p>
     <w:p>
       <w:pPr>
@@ -2298,30 +2371,6 @@
     </w:p>
     <w:p>
       <w:pPr>
-        <w:spacing w:after="0" w:line="240" w:lineRule="auto"/>
-        <w:rPr>
-          <w:rFonts w:ascii="Arial" w:eastAsia="Times New Roman" w:hAnsi="Arial" w:cs="Arial"/>
-          <w:color w:val="000000"/>
-          <w:sz w:val="18"/>
-          <w:szCs w:val="18"/>
-          <w:lang w:eastAsia="en-IN"/>
-        </w:rPr>
-      </w:pPr>
-    </w:p>
-    <w:p>
-      <w:pPr>
-        <w:spacing w:after="0" w:line="240" w:lineRule="auto"/>
-        <w:rPr>
-          <w:rFonts w:ascii="Arial" w:eastAsia="Times New Roman" w:hAnsi="Arial" w:cs="Arial"/>
-          <w:color w:val="000000"/>
-          <w:sz w:val="18"/>
-          <w:szCs w:val="18"/>
-          <w:lang w:eastAsia="en-IN"/>
-        </w:rPr>
-      </w:pPr>
-    </w:p>
-    <w:p>
-      <w:pPr>
         <w:pStyle w:val="Heading2"/>
         <w:spacing w:after="240"/>
         <w:rPr>
@@ -2332,8 +2381,8 @@
           <w:lang w:eastAsia="en-IN"/>
         </w:rPr>
       </w:pPr>
-      <w:bookmarkStart w:id="0" w:name="_Toc158098017"/>
-      <w:bookmarkStart w:id="1" w:name="_Toc213433454"/>
+      <w:bookmarkStart w:id="1" w:name="_Toc158098017"/>
+      <w:bookmarkStart w:id="2" w:name="_Toc213574985"/>
       <w:r>
         <w:rPr>
           <w:rFonts w:eastAsia="Times New Roman"/>
@@ -2345,7 +2394,7 @@
         <w:lastRenderedPageBreak/>
         <w:t xml:space="preserve">1. </w:t>
       </w:r>
-      <w:bookmarkEnd w:id="0"/>
+      <w:bookmarkEnd w:id="1"/>
       <w:r>
         <w:rPr>
           <w:rFonts w:eastAsia="Times New Roman"/>
@@ -2356,7 +2405,7 @@
         </w:rPr>
         <w:t>What is OOPs?</w:t>
       </w:r>
-      <w:bookmarkEnd w:id="1"/>
+      <w:bookmarkEnd w:id="2"/>
     </w:p>
     <w:p>
       <w:pPr>
@@ -2397,7 +2446,7 @@
           <w:szCs w:val="32"/>
         </w:rPr>
       </w:pPr>
-      <w:bookmarkStart w:id="2" w:name="_Toc213433455"/>
+      <w:bookmarkStart w:id="3" w:name="_Toc213574986"/>
       <w:r>
         <w:rPr>
           <w:rFonts w:asciiTheme="majorHAnsi" w:hAnsiTheme="majorHAnsi" w:cstheme="majorHAnsi"/>
@@ -2434,7 +2483,7 @@
         </w:rPr>
         <w:t>s of OOPs</w:t>
       </w:r>
-      <w:bookmarkEnd w:id="2"/>
+      <w:bookmarkEnd w:id="3"/>
       <w:r>
         <w:rPr>
           <w:rFonts w:asciiTheme="majorHAnsi" w:hAnsiTheme="majorHAnsi" w:cstheme="majorHAnsi"/>
@@ -2611,7 +2660,7 @@
           <w:szCs w:val="32"/>
         </w:rPr>
       </w:pPr>
-      <w:bookmarkStart w:id="3" w:name="_Toc213433456"/>
+      <w:bookmarkStart w:id="4" w:name="_Toc213574987"/>
       <w:r>
         <w:rPr>
           <w:rFonts w:asciiTheme="majorHAnsi" w:hAnsiTheme="majorHAnsi" w:cstheme="majorHAnsi"/>
@@ -2621,7 +2670,7 @@
         </w:rPr>
         <w:t># Main features of OOPs</w:t>
       </w:r>
-      <w:bookmarkEnd w:id="3"/>
+      <w:bookmarkEnd w:id="4"/>
       <w:r>
         <w:rPr>
           <w:rFonts w:asciiTheme="majorHAnsi" w:hAnsiTheme="majorHAnsi" w:cstheme="majorHAnsi"/>
@@ -3066,7 +3115,7 @@
           <w:lang w:eastAsia="en-IN"/>
         </w:rPr>
       </w:pPr>
-      <w:bookmarkStart w:id="4" w:name="_Toc213433457"/>
+      <w:bookmarkStart w:id="5" w:name="_Toc213574988"/>
       <w:r>
         <w:rPr>
           <w:rFonts w:eastAsia="Times New Roman"/>
@@ -3098,7 +3147,7 @@
         </w:rPr>
         <w:t>Basic Terminologies</w:t>
       </w:r>
-      <w:bookmarkEnd w:id="4"/>
+      <w:bookmarkEnd w:id="5"/>
     </w:p>
     <w:p>
       <w:pPr>
@@ -3119,7 +3168,7 @@
         </w:rPr>
         <w:t xml:space="preserve"> </w:t>
       </w:r>
-      <w:bookmarkStart w:id="5" w:name="_Toc213433458"/>
+      <w:bookmarkStart w:id="6" w:name="_Toc213574989"/>
       <w:r>
         <w:rPr>
           <w:rFonts w:asciiTheme="majorHAnsi" w:hAnsiTheme="majorHAnsi" w:cstheme="majorHAnsi"/>
@@ -3138,7 +3187,7 @@
         </w:rPr>
         <w:t>Class</w:t>
       </w:r>
-      <w:bookmarkEnd w:id="5"/>
+      <w:bookmarkEnd w:id="6"/>
       <w:r>
         <w:rPr>
           <w:rFonts w:asciiTheme="majorHAnsi" w:hAnsiTheme="majorHAnsi" w:cstheme="majorHAnsi"/>
@@ -3211,7 +3260,7 @@
           <w:szCs w:val="32"/>
         </w:rPr>
       </w:pPr>
-      <w:bookmarkStart w:id="6" w:name="_Toc213433459"/>
+      <w:bookmarkStart w:id="7" w:name="_Toc213574990"/>
       <w:r>
         <w:rPr>
           <w:rFonts w:asciiTheme="majorHAnsi" w:hAnsiTheme="majorHAnsi" w:cstheme="majorHAnsi"/>
@@ -3230,7 +3279,7 @@
         </w:rPr>
         <w:t>Attributes and methods</w:t>
       </w:r>
-      <w:bookmarkEnd w:id="6"/>
+      <w:bookmarkEnd w:id="7"/>
     </w:p>
     <w:p>
       <w:pPr>
@@ -4359,7 +4408,7 @@
           <w:szCs w:val="32"/>
         </w:rPr>
       </w:pPr>
-      <w:bookmarkStart w:id="7" w:name="_Toc213433460"/>
+      <w:bookmarkStart w:id="8" w:name="_Toc213574991"/>
       <w:r>
         <w:rPr>
           <w:rFonts w:asciiTheme="majorHAnsi" w:hAnsiTheme="majorHAnsi" w:cstheme="majorHAnsi"/>
@@ -4379,7 +4428,7 @@
         </w:rPr>
         <w:t>Constructor</w:t>
       </w:r>
-      <w:bookmarkEnd w:id="7"/>
+      <w:bookmarkEnd w:id="8"/>
     </w:p>
     <w:p>
       <w:pPr>
@@ -9790,7 +9839,7 @@
           <w:szCs w:val="32"/>
         </w:rPr>
       </w:pPr>
-      <w:bookmarkStart w:id="8" w:name="_Toc213433461"/>
+      <w:bookmarkStart w:id="9" w:name="_Toc213574992"/>
       <w:r>
         <w:rPr>
           <w:rFonts w:asciiTheme="majorHAnsi" w:hAnsiTheme="majorHAnsi" w:cstheme="majorHAnsi"/>
@@ -9810,7 +9859,7 @@
         </w:rPr>
         <w:t>Destructor</w:t>
       </w:r>
-      <w:bookmarkEnd w:id="8"/>
+      <w:bookmarkEnd w:id="9"/>
     </w:p>
     <w:p>
       <w:pPr>
@@ -10436,7 +10485,7 @@
           <w:szCs w:val="32"/>
         </w:rPr>
       </w:pPr>
-      <w:bookmarkStart w:id="9" w:name="_Toc213433462"/>
+      <w:bookmarkStart w:id="10" w:name="_Toc213574993"/>
       <w:r>
         <w:rPr>
           <w:rFonts w:asciiTheme="majorHAnsi" w:hAnsiTheme="majorHAnsi" w:cstheme="majorHAnsi"/>
@@ -10456,7 +10505,7 @@
         </w:rPr>
         <w:t>Static Keyword</w:t>
       </w:r>
-      <w:bookmarkEnd w:id="9"/>
+      <w:bookmarkEnd w:id="10"/>
     </w:p>
     <w:p>
       <w:pPr>
@@ -14614,7 +14663,7 @@
           <w:lang w:eastAsia="en-IN"/>
         </w:rPr>
       </w:pPr>
-      <w:bookmarkStart w:id="10" w:name="_Toc213433463"/>
+      <w:bookmarkStart w:id="11" w:name="_Toc213574994"/>
       <w:r>
         <w:rPr>
           <w:rFonts w:eastAsia="Times New Roman"/>
@@ -14626,7 +14675,7 @@
         <w:lastRenderedPageBreak/>
         <w:t>3. Encapsulation</w:t>
       </w:r>
-      <w:bookmarkEnd w:id="10"/>
+      <w:bookmarkEnd w:id="11"/>
     </w:p>
     <w:p>
       <w:pPr>
@@ -14731,7 +14780,7 @@
           <w:szCs w:val="32"/>
         </w:rPr>
       </w:pPr>
-      <w:bookmarkStart w:id="11" w:name="_Toc213433464"/>
+      <w:bookmarkStart w:id="12" w:name="_Toc213574995"/>
       <w:r>
         <w:rPr>
           <w:rFonts w:asciiTheme="majorHAnsi" w:hAnsiTheme="majorHAnsi" w:cstheme="majorHAnsi"/>
@@ -14750,7 +14799,7 @@
         </w:rPr>
         <w:t>Access Modifiers</w:t>
       </w:r>
-      <w:bookmarkEnd w:id="11"/>
+      <w:bookmarkEnd w:id="12"/>
     </w:p>
     <w:p>
       <w:pPr>
@@ -15863,7 +15912,7 @@
           <w:szCs w:val="32"/>
         </w:rPr>
       </w:pPr>
-      <w:bookmarkStart w:id="12" w:name="_Toc213433465"/>
+      <w:bookmarkStart w:id="13" w:name="_Toc213574996"/>
       <w:r>
         <w:rPr>
           <w:rFonts w:asciiTheme="majorHAnsi" w:hAnsiTheme="majorHAnsi" w:cstheme="majorHAnsi"/>
@@ -15883,7 +15932,7 @@
         </w:rPr>
         <w:t>Getters and Setters</w:t>
       </w:r>
-      <w:bookmarkEnd w:id="12"/>
+      <w:bookmarkEnd w:id="13"/>
     </w:p>
     <w:p>
       <w:pPr>
@@ -17283,7 +17332,7 @@
           <w:szCs w:val="32"/>
         </w:rPr>
       </w:pPr>
-      <w:bookmarkStart w:id="13" w:name="_Toc213433466"/>
+      <w:bookmarkStart w:id="14" w:name="_Toc213574997"/>
       <w:r>
         <w:rPr>
           <w:rFonts w:asciiTheme="majorHAnsi" w:hAnsiTheme="majorHAnsi" w:cstheme="majorHAnsi"/>
@@ -17303,7 +17352,7 @@
         </w:rPr>
         <w:t>Final keyword</w:t>
       </w:r>
-      <w:bookmarkEnd w:id="13"/>
+      <w:bookmarkEnd w:id="14"/>
     </w:p>
     <w:p>
       <w:pPr>
@@ -19059,7 +19108,7 @@
           <w:lang w:eastAsia="en-IN"/>
         </w:rPr>
       </w:pPr>
-      <w:bookmarkStart w:id="14" w:name="_Toc213433467"/>
+      <w:bookmarkStart w:id="15" w:name="_Toc213574998"/>
       <w:r>
         <w:rPr>
           <w:rFonts w:eastAsia="Times New Roman"/>
@@ -19071,7 +19120,7 @@
         <w:lastRenderedPageBreak/>
         <w:t>4. Inheritance</w:t>
       </w:r>
-      <w:bookmarkEnd w:id="14"/>
+      <w:bookmarkEnd w:id="15"/>
     </w:p>
     <w:p>
       <w:pPr>
@@ -19494,7 +19543,7 @@
           <w:szCs w:val="32"/>
         </w:rPr>
       </w:pPr>
-      <w:bookmarkStart w:id="15" w:name="_Toc213433468"/>
+      <w:bookmarkStart w:id="16" w:name="_Toc213574999"/>
       <w:r>
         <w:rPr>
           <w:rFonts w:asciiTheme="majorHAnsi" w:hAnsiTheme="majorHAnsi" w:cstheme="majorHAnsi"/>
@@ -19513,7 +19562,7 @@
         </w:rPr>
         <w:t>Super Keyword</w:t>
       </w:r>
-      <w:bookmarkEnd w:id="15"/>
+      <w:bookmarkEnd w:id="16"/>
     </w:p>
     <w:p>
       <w:pPr>
@@ -21864,7 +21913,7 @@
           <w:szCs w:val="32"/>
         </w:rPr>
       </w:pPr>
-      <w:bookmarkStart w:id="16" w:name="_Toc213433469"/>
+      <w:bookmarkStart w:id="17" w:name="_Toc213575000"/>
       <w:r>
         <w:rPr>
           <w:rFonts w:asciiTheme="majorHAnsi" w:hAnsiTheme="majorHAnsi" w:cstheme="majorHAnsi"/>
@@ -21884,7 +21933,7 @@
         </w:rPr>
         <w:t>Types of Inheritance</w:t>
       </w:r>
-      <w:bookmarkEnd w:id="16"/>
+      <w:bookmarkEnd w:id="17"/>
     </w:p>
     <w:p>
       <w:pPr>
@@ -22977,7 +23026,7 @@
           <w:szCs w:val="32"/>
         </w:rPr>
       </w:pPr>
-      <w:bookmarkStart w:id="17" w:name="_Toc213433470"/>
+      <w:bookmarkStart w:id="18" w:name="_Toc213575001"/>
       <w:r>
         <w:rPr>
           <w:rFonts w:asciiTheme="majorHAnsi" w:hAnsiTheme="majorHAnsi" w:cstheme="majorHAnsi"/>
@@ -22997,7 +23046,7 @@
         </w:rPr>
         <w:t>Method Overriding</w:t>
       </w:r>
-      <w:bookmarkEnd w:id="17"/>
+      <w:bookmarkEnd w:id="18"/>
     </w:p>
     <w:p>
       <w:pPr>
@@ -23604,7 +23653,7 @@
           <w:szCs w:val="32"/>
         </w:rPr>
       </w:pPr>
-      <w:bookmarkStart w:id="18" w:name="_Toc213433471"/>
+      <w:bookmarkStart w:id="19" w:name="_Toc213575002"/>
       <w:r>
         <w:rPr>
           <w:rFonts w:asciiTheme="majorHAnsi" w:hAnsiTheme="majorHAnsi" w:cstheme="majorHAnsi"/>
@@ -23623,7 +23672,7 @@
         </w:rPr>
         <w:t>Interface</w:t>
       </w:r>
-      <w:bookmarkEnd w:id="18"/>
+      <w:bookmarkEnd w:id="19"/>
     </w:p>
     <w:p>
       <w:pPr>
@@ -28385,7 +28434,7 @@
           <w:szCs w:val="32"/>
         </w:rPr>
       </w:pPr>
-      <w:bookmarkStart w:id="19" w:name="_Toc213433472"/>
+      <w:bookmarkStart w:id="20" w:name="_Toc213575003"/>
       <w:r>
         <w:rPr>
           <w:rFonts w:asciiTheme="majorHAnsi" w:hAnsiTheme="majorHAnsi" w:cstheme="majorHAnsi"/>
@@ -28404,7 +28453,7 @@
         </w:rPr>
         <w:t>Importance of Interface</w:t>
       </w:r>
-      <w:bookmarkEnd w:id="19"/>
+      <w:bookmarkEnd w:id="20"/>
     </w:p>
     <w:p>
       <w:pPr>
@@ -31155,7 +31204,7 @@
           <w:szCs w:val="32"/>
         </w:rPr>
       </w:pPr>
-      <w:bookmarkStart w:id="20" w:name="_Toc213433473"/>
+      <w:bookmarkStart w:id="21" w:name="_Toc213575004"/>
       <w:r>
         <w:rPr>
           <w:rFonts w:asciiTheme="majorHAnsi" w:hAnsiTheme="majorHAnsi" w:cstheme="majorHAnsi"/>
@@ -31175,7 +31224,7 @@
         </w:rPr>
         <w:t>Default methods in interface</w:t>
       </w:r>
-      <w:bookmarkEnd w:id="20"/>
+      <w:bookmarkEnd w:id="21"/>
     </w:p>
     <w:p>
       <w:pPr>
@@ -33211,7 +33260,7 @@
           <w:szCs w:val="32"/>
         </w:rPr>
       </w:pPr>
-      <w:bookmarkStart w:id="21" w:name="_Toc213433474"/>
+      <w:bookmarkStart w:id="22" w:name="_Toc213575005"/>
       <w:r>
         <w:rPr>
           <w:rFonts w:asciiTheme="majorHAnsi" w:hAnsiTheme="majorHAnsi" w:cstheme="majorHAnsi"/>
@@ -33231,7 +33280,7 @@
         </w:rPr>
         <w:t>Different Cases of Inheritance</w:t>
       </w:r>
-      <w:bookmarkEnd w:id="21"/>
+      <w:bookmarkEnd w:id="22"/>
     </w:p>
     <w:p>
       <w:pPr>
@@ -34748,7 +34797,7 @@
           <w:lang w:eastAsia="en-IN"/>
         </w:rPr>
       </w:pPr>
-      <w:bookmarkStart w:id="22" w:name="_Toc213433475"/>
+      <w:bookmarkStart w:id="23" w:name="_Toc213575006"/>
       <w:r>
         <w:rPr>
           <w:rFonts w:eastAsia="Times New Roman"/>
@@ -34760,7 +34809,7 @@
         <w:lastRenderedPageBreak/>
         <w:t>5. Abstraction</w:t>
       </w:r>
-      <w:bookmarkEnd w:id="22"/>
+      <w:bookmarkEnd w:id="23"/>
     </w:p>
     <w:p>
       <w:pPr>
@@ -35132,7 +35181,7 @@
           <w:szCs w:val="32"/>
         </w:rPr>
       </w:pPr>
-      <w:bookmarkStart w:id="23" w:name="_Toc213433476"/>
+      <w:bookmarkStart w:id="24" w:name="_Toc213575007"/>
       <w:r>
         <w:rPr>
           <w:rFonts w:asciiTheme="majorHAnsi" w:hAnsiTheme="majorHAnsi" w:cstheme="majorHAnsi"/>
@@ -35151,7 +35200,7 @@
         </w:rPr>
         <w:t>Abstract Class</w:t>
       </w:r>
-      <w:bookmarkEnd w:id="23"/>
+      <w:bookmarkEnd w:id="24"/>
     </w:p>
     <w:p>
       <w:pPr>
@@ -37393,7 +37442,7 @@
           <w:szCs w:val="32"/>
         </w:rPr>
       </w:pPr>
-      <w:bookmarkStart w:id="24" w:name="_Toc213433477"/>
+      <w:bookmarkStart w:id="25" w:name="_Toc213575008"/>
       <w:r>
         <w:rPr>
           <w:rFonts w:asciiTheme="majorHAnsi" w:hAnsiTheme="majorHAnsi" w:cstheme="majorHAnsi"/>
@@ -37413,7 +37462,7 @@
         </w:rPr>
         <w:t>Abstract Methods</w:t>
       </w:r>
-      <w:bookmarkEnd w:id="24"/>
+      <w:bookmarkEnd w:id="25"/>
     </w:p>
     <w:p>
       <w:pPr>
@@ -38451,7 +38500,7 @@
           <w:lang w:eastAsia="en-IN"/>
         </w:rPr>
       </w:pPr>
-      <w:bookmarkStart w:id="25" w:name="_Toc213433478"/>
+      <w:bookmarkStart w:id="26" w:name="_Toc213575009"/>
       <w:r>
         <w:rPr>
           <w:rFonts w:eastAsia="Times New Roman"/>
@@ -38463,7 +38512,7 @@
         <w:lastRenderedPageBreak/>
         <w:t>6. Polymorphism</w:t>
       </w:r>
-      <w:bookmarkEnd w:id="25"/>
+      <w:bookmarkEnd w:id="26"/>
     </w:p>
     <w:p>
       <w:pPr>
@@ -40224,7 +40273,7 @@
           <w:lang w:eastAsia="en-IN"/>
         </w:rPr>
       </w:pPr>
-      <w:bookmarkStart w:id="26" w:name="_Toc213433479"/>
+      <w:bookmarkStart w:id="27" w:name="_Toc213575010"/>
       <w:r>
         <w:rPr>
           <w:rFonts w:eastAsia="Times New Roman"/>
@@ -40236,7 +40285,7 @@
         <w:lastRenderedPageBreak/>
         <w:t>7. Advance Topics</w:t>
       </w:r>
-      <w:bookmarkEnd w:id="26"/>
+      <w:bookmarkEnd w:id="27"/>
     </w:p>
     <w:p>
       <w:pPr>
@@ -40257,7 +40306,7 @@
           <w:szCs w:val="32"/>
         </w:rPr>
       </w:pPr>
-      <w:bookmarkStart w:id="27" w:name="_Toc213433480"/>
+      <w:bookmarkStart w:id="28" w:name="_Toc213575011"/>
       <w:r>
         <w:rPr>
           <w:rFonts w:asciiTheme="majorHAnsi" w:hAnsiTheme="majorHAnsi" w:cstheme="majorHAnsi"/>
@@ -40276,7 +40325,7 @@
         </w:rPr>
         <w:t>Inner Class</w:t>
       </w:r>
-      <w:bookmarkEnd w:id="27"/>
+      <w:bookmarkEnd w:id="28"/>
     </w:p>
     <w:p>
       <w:pPr>
@@ -43274,7 +43323,7 @@
           <w:szCs w:val="32"/>
         </w:rPr>
       </w:pPr>
-      <w:bookmarkStart w:id="28" w:name="_Toc213433481"/>
+      <w:bookmarkStart w:id="29" w:name="_Toc213575012"/>
       <w:r>
         <w:rPr>
           <w:rFonts w:asciiTheme="majorHAnsi" w:hAnsiTheme="majorHAnsi" w:cstheme="majorHAnsi"/>
@@ -43294,7 +43343,7 @@
         </w:rPr>
         <w:t>Anonymous Class</w:t>
       </w:r>
-      <w:bookmarkEnd w:id="28"/>
+      <w:bookmarkEnd w:id="29"/>
     </w:p>
     <w:p>
       <w:pPr>
@@ -44303,7 +44352,7 @@
           <w:szCs w:val="32"/>
         </w:rPr>
       </w:pPr>
-      <w:bookmarkStart w:id="29" w:name="_Toc213433482"/>
+      <w:bookmarkStart w:id="30" w:name="_Toc213575013"/>
       <w:r>
         <w:rPr>
           <w:rFonts w:asciiTheme="majorHAnsi" w:hAnsiTheme="majorHAnsi" w:cstheme="majorHAnsi"/>
@@ -44323,7 +44372,7 @@
         </w:rPr>
         <w:t>Types of Interfaces</w:t>
       </w:r>
-      <w:bookmarkEnd w:id="29"/>
+      <w:bookmarkEnd w:id="30"/>
     </w:p>
     <w:p>
       <w:pPr>
@@ -44540,6 +44589,7 @@
     </w:p>
     <w:p>
       <w:pPr>
+        <w:spacing w:before="240"/>
         <w:rPr>
           <w:b/>
           <w:sz w:val="24"/>
@@ -44583,7 +44633,7 @@
           </w:tcPr>
           <w:p>
             <w:pPr>
-              <w:spacing w:after="0"/>
+              <w:spacing w:before="240" w:after="0"/>
               <w:rPr>
                 <w:b/>
                 <w:sz w:val="24"/>
@@ -44608,7 +44658,7 @@
           </w:tcPr>
           <w:p>
             <w:pPr>
-              <w:spacing w:after="0"/>
+              <w:spacing w:before="240" w:after="0"/>
               <w:rPr>
                 <w:sz w:val="24"/>
                 <w:lang w:eastAsia="en-IN"/>
@@ -44636,7 +44686,7 @@
           </w:tcPr>
           <w:p>
             <w:pPr>
-              <w:spacing w:after="0"/>
+              <w:spacing w:before="240" w:after="0"/>
               <w:rPr>
                 <w:b/>
                 <w:sz w:val="24"/>
@@ -44663,7 +44713,7 @@
           </w:tcPr>
           <w:p>
             <w:pPr>
-              <w:spacing w:after="0"/>
+              <w:spacing w:before="240" w:after="0"/>
               <w:rPr>
                 <w:sz w:val="24"/>
                 <w:lang w:eastAsia="en-IN"/>
@@ -44707,7 +44757,7 @@
           </w:tcPr>
           <w:p>
             <w:pPr>
-              <w:spacing w:after="0"/>
+              <w:spacing w:before="240" w:after="0"/>
               <w:rPr>
                 <w:b/>
                 <w:sz w:val="24"/>
@@ -44732,7 +44782,7 @@
           </w:tcPr>
           <w:p>
             <w:pPr>
-              <w:spacing w:after="0"/>
+              <w:spacing w:before="240" w:after="0"/>
               <w:rPr>
                 <w:sz w:val="24"/>
                 <w:lang w:eastAsia="en-IN"/>
@@ -44749,15 +44799,6 @@
         </w:tc>
       </w:tr>
     </w:tbl>
-    <w:p>
-      <w:pPr>
-        <w:rPr>
-          <w:b/>
-          <w:sz w:val="24"/>
-          <w:lang w:eastAsia="en-IN"/>
-        </w:rPr>
-      </w:pPr>
-    </w:p>
     <w:p>
       <w:pPr>
         <w:rPr>
@@ -45936,13 +45977,6 @@
         </w:rPr>
         <w:t>) method, I will still get an error, since JVM is basically stopping this class to create any clones.</w:t>
       </w:r>
-    </w:p>
-    <w:p>
-      <w:pPr>
-        <w:rPr>
-          <w:lang w:eastAsia="en-IN"/>
-        </w:rPr>
-      </w:pPr>
     </w:p>
     <w:p>
       <w:pPr>
@@ -48995,6 +49029,2186 @@
     </w:p>
     <w:p>
       <w:pPr>
+        <w:rPr>
+          <w:lang w:eastAsia="en-IN"/>
+        </w:rPr>
+      </w:pPr>
+    </w:p>
+    <w:p>
+      <w:pPr>
+        <w:pStyle w:val="Heading3"/>
+        <w:spacing w:before="0" w:line="360" w:lineRule="auto"/>
+        <w:rPr>
+          <w:rFonts w:asciiTheme="majorHAnsi" w:hAnsiTheme="majorHAnsi" w:cstheme="majorHAnsi"/>
+          <w:color w:val="2E74B5" w:themeColor="accent5" w:themeShade="BF"/>
+          <w:sz w:val="32"/>
+          <w:szCs w:val="32"/>
+        </w:rPr>
+      </w:pPr>
+      <w:bookmarkStart w:id="31" w:name="_Toc213575014"/>
+      <w:r>
+        <w:rPr>
+          <w:rFonts w:asciiTheme="majorHAnsi" w:hAnsiTheme="majorHAnsi" w:cstheme="majorHAnsi"/>
+          <w:color w:val="2E74B5" w:themeColor="accent5" w:themeShade="BF"/>
+          <w:sz w:val="32"/>
+          <w:szCs w:val="32"/>
+        </w:rPr>
+        <w:lastRenderedPageBreak/>
+        <w:t xml:space="preserve"># </w:t>
+      </w:r>
+      <w:r>
+        <w:rPr>
+          <w:rFonts w:asciiTheme="majorHAnsi" w:hAnsiTheme="majorHAnsi" w:cstheme="majorHAnsi"/>
+          <w:color w:val="2E74B5" w:themeColor="accent5" w:themeShade="BF"/>
+          <w:sz w:val="32"/>
+          <w:szCs w:val="32"/>
+        </w:rPr>
+        <w:t>Sealed Class</w:t>
+      </w:r>
+      <w:bookmarkEnd w:id="31"/>
+    </w:p>
+    <w:p>
+      <w:pPr>
+        <w:rPr>
+          <w:rFonts w:eastAsia="Times New Roman" w:cstheme="minorHAnsi"/>
+          <w:sz w:val="24"/>
+          <w:szCs w:val="24"/>
+          <w:lang w:eastAsia="en-IN"/>
+        </w:rPr>
+      </w:pPr>
+      <w:r>
+        <w:rPr>
+          <w:rFonts w:eastAsia="Times New Roman" w:cstheme="minorHAnsi"/>
+          <w:color w:val="000000"/>
+          <w:sz w:val="24"/>
+          <w:szCs w:val="24"/>
+          <w:lang w:eastAsia="en-IN"/>
+        </w:rPr>
+        <w:t xml:space="preserve">Sealed class restricts which other classes or interfaces can </w:t>
+      </w:r>
+      <w:r>
+        <w:rPr>
+          <w:rFonts w:eastAsia="Times New Roman" w:cstheme="minorHAnsi"/>
+          <w:b/>
+          <w:color w:val="000000"/>
+          <w:sz w:val="24"/>
+          <w:szCs w:val="24"/>
+          <w:lang w:eastAsia="en-IN"/>
+        </w:rPr>
+        <w:t>extend or implement</w:t>
+      </w:r>
+      <w:r>
+        <w:rPr>
+          <w:rFonts w:eastAsia="Times New Roman" w:cstheme="minorHAnsi"/>
+          <w:color w:val="000000"/>
+          <w:sz w:val="24"/>
+          <w:szCs w:val="24"/>
+          <w:lang w:eastAsia="en-IN"/>
+        </w:rPr>
+        <w:t xml:space="preserve"> it.</w:t>
+      </w:r>
+    </w:p>
+    <w:p>
+      <w:pPr>
+        <w:rPr>
+          <w:rFonts w:eastAsia="Times New Roman" w:cstheme="minorHAnsi"/>
+          <w:sz w:val="24"/>
+          <w:szCs w:val="24"/>
+          <w:lang w:eastAsia="en-IN"/>
+        </w:rPr>
+      </w:pPr>
+      <w:r>
+        <w:rPr>
+          <w:rFonts w:eastAsia="Times New Roman" w:cstheme="minorHAnsi"/>
+          <w:sz w:val="24"/>
+          <w:szCs w:val="24"/>
+          <w:lang w:eastAsia="en-IN"/>
+        </w:rPr>
+        <w:t>It was added in Java 17 version to give explicit control over inheritance – only specific classes can be subclasses.</w:t>
+      </w:r>
+    </w:p>
+    <w:p>
+      <w:pPr>
+        <w:rPr>
+          <w:rFonts w:eastAsia="Times New Roman" w:cstheme="minorHAnsi"/>
+          <w:sz w:val="2"/>
+          <w:szCs w:val="24"/>
+          <w:lang w:eastAsia="en-IN"/>
+        </w:rPr>
+      </w:pPr>
+    </w:p>
+    <w:p>
+      <w:pPr>
+        <w:pStyle w:val="HTMLPreformatted"/>
+        <w:shd w:val="clear" w:color="auto" w:fill="1E1F22"/>
+        <w:rPr>
+          <w:color w:val="BCBEC4"/>
+        </w:rPr>
+      </w:pPr>
+      <w:proofErr w:type="gramStart"/>
+      <w:r>
+        <w:rPr>
+          <w:color w:val="CF8E6D"/>
+        </w:rPr>
+        <w:t>public</w:t>
+      </w:r>
+      <w:proofErr w:type="gramEnd"/>
+      <w:r>
+        <w:rPr>
+          <w:color w:val="CF8E6D"/>
+        </w:rPr>
+        <w:t xml:space="preserve"> sealed class </w:t>
+      </w:r>
+      <w:r>
+        <w:rPr>
+          <w:color w:val="BCBEC4"/>
+        </w:rPr>
+        <w:t xml:space="preserve">Shape </w:t>
+      </w:r>
+      <w:r>
+        <w:rPr>
+          <w:color w:val="CF8E6D"/>
+        </w:rPr>
+        <w:t xml:space="preserve">permits </w:t>
+      </w:r>
+      <w:r>
+        <w:rPr>
+          <w:color w:val="BCBEC4"/>
+        </w:rPr>
+        <w:t>Circle, Rectangle, Square {</w:t>
+      </w:r>
+      <w:r>
+        <w:rPr>
+          <w:color w:val="BCBEC4"/>
+        </w:rPr>
+        <w:br/>
+        <w:t xml:space="preserve">    </w:t>
+      </w:r>
+      <w:r>
+        <w:rPr>
+          <w:color w:val="7A7E85"/>
+        </w:rPr>
+        <w:t>// common fields or methods</w:t>
+      </w:r>
+      <w:r>
+        <w:rPr>
+          <w:color w:val="7A7E85"/>
+        </w:rPr>
+        <w:br/>
+      </w:r>
+      <w:r>
+        <w:rPr>
+          <w:color w:val="BCBEC4"/>
+        </w:rPr>
+        <w:t>}</w:t>
+      </w:r>
+    </w:p>
+    <w:p>
+      <w:pPr>
+        <w:rPr>
+          <w:rFonts w:eastAsia="Times New Roman" w:cstheme="minorHAnsi"/>
+          <w:sz w:val="8"/>
+          <w:szCs w:val="24"/>
+          <w:lang w:eastAsia="en-IN"/>
+        </w:rPr>
+      </w:pPr>
+    </w:p>
+    <w:p>
+      <w:pPr>
+        <w:pStyle w:val="ListParagraph"/>
+        <w:numPr>
+          <w:ilvl w:val="0"/>
+          <w:numId w:val="48"/>
+        </w:numPr>
+        <w:rPr>
+          <w:rFonts w:eastAsia="Times New Roman" w:cstheme="minorHAnsi"/>
+          <w:sz w:val="24"/>
+          <w:szCs w:val="24"/>
+          <w:lang w:eastAsia="en-IN"/>
+        </w:rPr>
+      </w:pPr>
+      <w:proofErr w:type="gramStart"/>
+      <w:r>
+        <w:rPr>
+          <w:rFonts w:eastAsia="Times New Roman" w:cstheme="minorHAnsi"/>
+          <w:sz w:val="24"/>
+          <w:szCs w:val="24"/>
+          <w:lang w:eastAsia="en-IN"/>
+        </w:rPr>
+        <w:t>keyword</w:t>
+      </w:r>
+      <w:proofErr w:type="gramEnd"/>
+      <w:r>
+        <w:rPr>
+          <w:rFonts w:eastAsia="Times New Roman" w:cstheme="minorHAnsi"/>
+          <w:sz w:val="24"/>
+          <w:szCs w:val="24"/>
+          <w:lang w:eastAsia="en-IN"/>
+        </w:rPr>
+        <w:t xml:space="preserve"> </w:t>
+      </w:r>
+      <w:r>
+        <w:rPr>
+          <w:rFonts w:eastAsia="Times New Roman" w:cstheme="minorHAnsi"/>
+          <w:b/>
+          <w:sz w:val="24"/>
+          <w:szCs w:val="24"/>
+          <w:lang w:eastAsia="en-IN"/>
+        </w:rPr>
+        <w:t>sealed</w:t>
+      </w:r>
+      <w:r>
+        <w:rPr>
+          <w:rFonts w:eastAsia="Times New Roman" w:cstheme="minorHAnsi"/>
+          <w:sz w:val="24"/>
+          <w:szCs w:val="24"/>
+          <w:lang w:eastAsia="en-IN"/>
+        </w:rPr>
+        <w:t xml:space="preserve"> specifies that this class restricts inheritance. </w:t>
+      </w:r>
+    </w:p>
+    <w:p>
+      <w:pPr>
+        <w:pStyle w:val="ListParagraph"/>
+        <w:numPr>
+          <w:ilvl w:val="0"/>
+          <w:numId w:val="48"/>
+        </w:numPr>
+        <w:rPr>
+          <w:rFonts w:eastAsia="Times New Roman" w:cstheme="minorHAnsi"/>
+          <w:sz w:val="24"/>
+          <w:szCs w:val="24"/>
+          <w:lang w:eastAsia="en-IN"/>
+        </w:rPr>
+      </w:pPr>
+      <w:r>
+        <w:rPr>
+          <w:rFonts w:eastAsia="Times New Roman" w:cstheme="minorHAnsi"/>
+          <w:sz w:val="24"/>
+          <w:szCs w:val="24"/>
+          <w:lang w:eastAsia="en-IN"/>
+        </w:rPr>
+        <w:t xml:space="preserve">The </w:t>
+      </w:r>
+      <w:r>
+        <w:rPr>
+          <w:rFonts w:eastAsia="Times New Roman" w:cstheme="minorHAnsi"/>
+          <w:b/>
+          <w:sz w:val="24"/>
+          <w:szCs w:val="24"/>
+          <w:lang w:eastAsia="en-IN"/>
+        </w:rPr>
+        <w:t>permits</w:t>
+      </w:r>
+      <w:r>
+        <w:rPr>
+          <w:rFonts w:eastAsia="Times New Roman" w:cstheme="minorHAnsi"/>
+          <w:sz w:val="24"/>
+          <w:szCs w:val="24"/>
+          <w:lang w:eastAsia="en-IN"/>
+        </w:rPr>
+        <w:t xml:space="preserve"> clause lists the allowed subclasses.</w:t>
+      </w:r>
+    </w:p>
+    <w:p>
+      <w:pPr>
+        <w:ind w:firstLine="720"/>
+        <w:rPr>
+          <w:rFonts w:eastAsia="Times New Roman" w:cstheme="minorHAnsi"/>
+          <w:sz w:val="24"/>
+          <w:szCs w:val="24"/>
+          <w:lang w:eastAsia="en-IN"/>
+        </w:rPr>
+      </w:pPr>
+    </w:p>
+    <w:p>
+      <w:pPr>
+        <w:rPr>
+          <w:rFonts w:eastAsia="Times New Roman" w:cstheme="minorHAnsi"/>
+          <w:b/>
+          <w:sz w:val="26"/>
+          <w:szCs w:val="26"/>
+          <w:lang w:eastAsia="en-IN"/>
+        </w:rPr>
+      </w:pPr>
+      <w:r>
+        <w:rPr>
+          <w:rFonts w:eastAsia="Times New Roman" w:cstheme="minorHAnsi"/>
+          <w:b/>
+          <w:sz w:val="26"/>
+          <w:szCs w:val="26"/>
+          <w:lang w:eastAsia="en-IN"/>
+        </w:rPr>
+        <w:t>Rules for Subclasses of a Sealed Class:</w:t>
+      </w:r>
+    </w:p>
+    <w:p>
+      <w:pPr>
+        <w:rPr>
+          <w:rFonts w:eastAsia="Times New Roman" w:cstheme="minorHAnsi"/>
+          <w:sz w:val="24"/>
+          <w:szCs w:val="24"/>
+          <w:lang w:eastAsia="en-IN"/>
+        </w:rPr>
+      </w:pPr>
+      <w:r>
+        <w:rPr>
+          <w:rFonts w:eastAsia="Times New Roman" w:cstheme="minorHAnsi"/>
+          <w:sz w:val="24"/>
+          <w:szCs w:val="24"/>
+          <w:lang w:eastAsia="en-IN"/>
+        </w:rPr>
+        <w:t xml:space="preserve">Each permitted subclass must </w:t>
+      </w:r>
+      <w:r>
+        <w:rPr>
+          <w:rFonts w:eastAsia="Times New Roman" w:cstheme="minorHAnsi"/>
+          <w:b/>
+          <w:sz w:val="24"/>
+          <w:szCs w:val="24"/>
+          <w:lang w:eastAsia="en-IN"/>
+        </w:rPr>
+        <w:t>explicitly declare</w:t>
+      </w:r>
+      <w:r>
+        <w:rPr>
+          <w:rFonts w:eastAsia="Times New Roman" w:cstheme="minorHAnsi"/>
+          <w:sz w:val="24"/>
+          <w:szCs w:val="24"/>
+          <w:lang w:eastAsia="en-IN"/>
+        </w:rPr>
+        <w:t xml:space="preserve"> how it continues the hierarchy using one of the three modifiers.</w:t>
+      </w:r>
+    </w:p>
+    <w:tbl>
+      <w:tblPr>
+        <w:tblW w:w="0" w:type="auto"/>
+        <w:tblCellSpacing w:w="15" w:type="dxa"/>
+        <w:tblBorders>
+          <w:top w:val="single" w:sz="4" w:space="0" w:color="auto"/>
+          <w:left w:val="single" w:sz="4" w:space="0" w:color="auto"/>
+          <w:bottom w:val="single" w:sz="4" w:space="0" w:color="auto"/>
+          <w:right w:val="single" w:sz="4" w:space="0" w:color="auto"/>
+          <w:insideH w:val="single" w:sz="6" w:space="0" w:color="auto"/>
+          <w:insideV w:val="single" w:sz="6" w:space="0" w:color="auto"/>
+        </w:tblBorders>
+        <w:tblCellMar>
+          <w:top w:w="15" w:type="dxa"/>
+          <w:left w:w="15" w:type="dxa"/>
+          <w:bottom w:w="15" w:type="dxa"/>
+          <w:right w:w="15" w:type="dxa"/>
+        </w:tblCellMar>
+        <w:tblLook w:val="04A0" w:firstRow="1" w:lastRow="0" w:firstColumn="1" w:lastColumn="0" w:noHBand="0" w:noVBand="1"/>
+      </w:tblPr>
+      <w:tblGrid>
+        <w:gridCol w:w="1413"/>
+        <w:gridCol w:w="4252"/>
+        <w:gridCol w:w="4791"/>
+      </w:tblGrid>
+      <w:tr>
+        <w:trPr>
+          <w:tblHeader/>
+          <w:tblCellSpacing w:w="15" w:type="dxa"/>
+        </w:trPr>
+        <w:tc>
+          <w:tcPr>
+            <w:tcW w:w="1368" w:type="dxa"/>
+            <w:vAlign w:val="center"/>
+            <w:hideMark/>
+          </w:tcPr>
+          <w:p>
+            <w:pPr>
+              <w:rPr>
+                <w:rFonts w:eastAsia="Times New Roman" w:cstheme="minorHAnsi"/>
+                <w:b/>
+                <w:bCs/>
+                <w:sz w:val="24"/>
+                <w:szCs w:val="24"/>
+                <w:lang w:eastAsia="en-IN"/>
+              </w:rPr>
+            </w:pPr>
+            <w:r>
+              <w:rPr>
+                <w:rFonts w:eastAsia="Times New Roman" w:cstheme="minorHAnsi"/>
+                <w:b/>
+                <w:bCs/>
+                <w:sz w:val="24"/>
+                <w:szCs w:val="24"/>
+                <w:lang w:eastAsia="en-IN"/>
+              </w:rPr>
+              <w:t>Modifier</w:t>
+            </w:r>
+          </w:p>
+        </w:tc>
+        <w:tc>
+          <w:tcPr>
+            <w:tcW w:w="4222" w:type="dxa"/>
+            <w:vAlign w:val="center"/>
+            <w:hideMark/>
+          </w:tcPr>
+          <w:p>
+            <w:pPr>
+              <w:rPr>
+                <w:rFonts w:eastAsia="Times New Roman" w:cstheme="minorHAnsi"/>
+                <w:b/>
+                <w:bCs/>
+                <w:sz w:val="24"/>
+                <w:szCs w:val="24"/>
+                <w:lang w:eastAsia="en-IN"/>
+              </w:rPr>
+            </w:pPr>
+            <w:r>
+              <w:rPr>
+                <w:rFonts w:eastAsia="Times New Roman" w:cstheme="minorHAnsi"/>
+                <w:b/>
+                <w:bCs/>
+                <w:sz w:val="24"/>
+                <w:szCs w:val="24"/>
+                <w:lang w:eastAsia="en-IN"/>
+              </w:rPr>
+              <w:t>Meaning</w:t>
+            </w:r>
+          </w:p>
+        </w:tc>
+        <w:tc>
+          <w:tcPr>
+            <w:tcW w:w="4746" w:type="dxa"/>
+            <w:vAlign w:val="center"/>
+            <w:hideMark/>
+          </w:tcPr>
+          <w:p>
+            <w:pPr>
+              <w:rPr>
+                <w:rFonts w:eastAsia="Times New Roman" w:cstheme="minorHAnsi"/>
+                <w:b/>
+                <w:bCs/>
+                <w:sz w:val="24"/>
+                <w:szCs w:val="24"/>
+                <w:lang w:eastAsia="en-IN"/>
+              </w:rPr>
+            </w:pPr>
+            <w:r>
+              <w:rPr>
+                <w:rFonts w:eastAsia="Times New Roman" w:cstheme="minorHAnsi"/>
+                <w:b/>
+                <w:bCs/>
+                <w:sz w:val="24"/>
+                <w:szCs w:val="24"/>
+                <w:lang w:eastAsia="en-IN"/>
+              </w:rPr>
+              <w:t>Example</w:t>
+            </w:r>
+          </w:p>
+        </w:tc>
+      </w:tr>
+      <w:tr>
+        <w:trPr>
+          <w:tblCellSpacing w:w="15" w:type="dxa"/>
+        </w:trPr>
+        <w:tc>
+          <w:tcPr>
+            <w:tcW w:w="1368" w:type="dxa"/>
+            <w:vAlign w:val="center"/>
+            <w:hideMark/>
+          </w:tcPr>
+          <w:p>
+            <w:pPr>
+              <w:rPr>
+                <w:rFonts w:eastAsia="Times New Roman" w:cstheme="minorHAnsi"/>
+                <w:sz w:val="24"/>
+                <w:szCs w:val="24"/>
+                <w:lang w:eastAsia="en-IN"/>
+              </w:rPr>
+            </w:pPr>
+            <w:r>
+              <w:rPr>
+                <w:rFonts w:eastAsia="Times New Roman" w:cstheme="minorHAnsi"/>
+                <w:sz w:val="24"/>
+                <w:szCs w:val="24"/>
+                <w:lang w:eastAsia="en-IN"/>
+              </w:rPr>
+              <w:t>final</w:t>
+            </w:r>
+          </w:p>
+        </w:tc>
+        <w:tc>
+          <w:tcPr>
+            <w:tcW w:w="4222" w:type="dxa"/>
+            <w:vAlign w:val="center"/>
+            <w:hideMark/>
+          </w:tcPr>
+          <w:p>
+            <w:pPr>
+              <w:rPr>
+                <w:rFonts w:eastAsia="Times New Roman" w:cstheme="minorHAnsi"/>
+                <w:sz w:val="24"/>
+                <w:szCs w:val="24"/>
+                <w:lang w:eastAsia="en-IN"/>
+              </w:rPr>
+            </w:pPr>
+            <w:r>
+              <w:rPr>
+                <w:rFonts w:eastAsia="Times New Roman" w:cstheme="minorHAnsi"/>
+                <w:sz w:val="24"/>
+                <w:szCs w:val="24"/>
+                <w:lang w:eastAsia="en-IN"/>
+              </w:rPr>
+              <w:t>Cannot be extended further</w:t>
+            </w:r>
+          </w:p>
+        </w:tc>
+        <w:tc>
+          <w:tcPr>
+            <w:tcW w:w="4746" w:type="dxa"/>
+            <w:vAlign w:val="center"/>
+            <w:hideMark/>
+          </w:tcPr>
+          <w:p>
+            <w:pPr>
+              <w:rPr>
+                <w:rFonts w:eastAsia="Times New Roman" w:cstheme="minorHAnsi"/>
+                <w:sz w:val="24"/>
+                <w:szCs w:val="24"/>
+                <w:lang w:eastAsia="en-IN"/>
+              </w:rPr>
+            </w:pPr>
+            <w:r>
+              <w:rPr>
+                <w:rFonts w:eastAsia="Times New Roman" w:cstheme="minorHAnsi"/>
+                <w:sz w:val="24"/>
+                <w:szCs w:val="24"/>
+                <w:lang w:eastAsia="en-IN"/>
+              </w:rPr>
+              <w:t>final class Circle extends Shape {}</w:t>
+            </w:r>
+          </w:p>
+        </w:tc>
+      </w:tr>
+      <w:tr>
+        <w:trPr>
+          <w:tblCellSpacing w:w="15" w:type="dxa"/>
+        </w:trPr>
+        <w:tc>
+          <w:tcPr>
+            <w:tcW w:w="1368" w:type="dxa"/>
+            <w:vAlign w:val="center"/>
+            <w:hideMark/>
+          </w:tcPr>
+          <w:p>
+            <w:pPr>
+              <w:rPr>
+                <w:rFonts w:eastAsia="Times New Roman" w:cstheme="minorHAnsi"/>
+                <w:sz w:val="24"/>
+                <w:szCs w:val="24"/>
+                <w:lang w:eastAsia="en-IN"/>
+              </w:rPr>
+            </w:pPr>
+            <w:r>
+              <w:rPr>
+                <w:rFonts w:eastAsia="Times New Roman" w:cstheme="minorHAnsi"/>
+                <w:sz w:val="24"/>
+                <w:szCs w:val="24"/>
+                <w:lang w:eastAsia="en-IN"/>
+              </w:rPr>
+              <w:t>sealed</w:t>
+            </w:r>
+          </w:p>
+        </w:tc>
+        <w:tc>
+          <w:tcPr>
+            <w:tcW w:w="4222" w:type="dxa"/>
+            <w:vAlign w:val="center"/>
+            <w:hideMark/>
+          </w:tcPr>
+          <w:p>
+            <w:pPr>
+              <w:rPr>
+                <w:rFonts w:eastAsia="Times New Roman" w:cstheme="minorHAnsi"/>
+                <w:sz w:val="24"/>
+                <w:szCs w:val="24"/>
+                <w:lang w:eastAsia="en-IN"/>
+              </w:rPr>
+            </w:pPr>
+            <w:r>
+              <w:rPr>
+                <w:rFonts w:eastAsia="Times New Roman" w:cstheme="minorHAnsi"/>
+                <w:sz w:val="24"/>
+                <w:szCs w:val="24"/>
+                <w:lang w:eastAsia="en-IN"/>
+              </w:rPr>
+              <w:t>Can be extended further but again restricts which classes can extend it</w:t>
+            </w:r>
+          </w:p>
+        </w:tc>
+        <w:tc>
+          <w:tcPr>
+            <w:tcW w:w="4746" w:type="dxa"/>
+            <w:vAlign w:val="center"/>
+            <w:hideMark/>
+          </w:tcPr>
+          <w:p>
+            <w:pPr>
+              <w:rPr>
+                <w:rFonts w:eastAsia="Times New Roman" w:cstheme="minorHAnsi"/>
+                <w:sz w:val="24"/>
+                <w:szCs w:val="24"/>
+                <w:lang w:eastAsia="en-IN"/>
+              </w:rPr>
+            </w:pPr>
+            <w:r>
+              <w:rPr>
+                <w:rFonts w:eastAsia="Times New Roman" w:cstheme="minorHAnsi"/>
+                <w:sz w:val="24"/>
+                <w:szCs w:val="24"/>
+                <w:lang w:eastAsia="en-IN"/>
+              </w:rPr>
+              <w:t xml:space="preserve">sealed class Rectangle extends Shape permits </w:t>
+            </w:r>
+            <w:proofErr w:type="spellStart"/>
+            <w:r>
+              <w:rPr>
+                <w:rFonts w:eastAsia="Times New Roman" w:cstheme="minorHAnsi"/>
+                <w:sz w:val="24"/>
+                <w:szCs w:val="24"/>
+                <w:lang w:eastAsia="en-IN"/>
+              </w:rPr>
+              <w:t>FilledRectangle</w:t>
+            </w:r>
+            <w:proofErr w:type="spellEnd"/>
+            <w:r>
+              <w:rPr>
+                <w:rFonts w:eastAsia="Times New Roman" w:cstheme="minorHAnsi"/>
+                <w:sz w:val="24"/>
+                <w:szCs w:val="24"/>
+                <w:lang w:eastAsia="en-IN"/>
+              </w:rPr>
+              <w:t xml:space="preserve"> {}</w:t>
+            </w:r>
+          </w:p>
+        </w:tc>
+      </w:tr>
+      <w:tr>
+        <w:trPr>
+          <w:tblCellSpacing w:w="15" w:type="dxa"/>
+        </w:trPr>
+        <w:tc>
+          <w:tcPr>
+            <w:tcW w:w="1368" w:type="dxa"/>
+            <w:vAlign w:val="center"/>
+            <w:hideMark/>
+          </w:tcPr>
+          <w:p>
+            <w:pPr>
+              <w:rPr>
+                <w:rFonts w:eastAsia="Times New Roman" w:cstheme="minorHAnsi"/>
+                <w:sz w:val="24"/>
+                <w:szCs w:val="24"/>
+                <w:lang w:eastAsia="en-IN"/>
+              </w:rPr>
+            </w:pPr>
+            <w:r>
+              <w:rPr>
+                <w:rFonts w:eastAsia="Times New Roman" w:cstheme="minorHAnsi"/>
+                <w:sz w:val="24"/>
+                <w:szCs w:val="24"/>
+                <w:lang w:eastAsia="en-IN"/>
+              </w:rPr>
+              <w:t>non-sealed</w:t>
+            </w:r>
+          </w:p>
+        </w:tc>
+        <w:tc>
+          <w:tcPr>
+            <w:tcW w:w="4222" w:type="dxa"/>
+            <w:vAlign w:val="center"/>
+            <w:hideMark/>
+          </w:tcPr>
+          <w:p>
+            <w:pPr>
+              <w:rPr>
+                <w:rFonts w:eastAsia="Times New Roman" w:cstheme="minorHAnsi"/>
+                <w:sz w:val="24"/>
+                <w:szCs w:val="24"/>
+                <w:lang w:eastAsia="en-IN"/>
+              </w:rPr>
+            </w:pPr>
+            <w:r>
+              <w:rPr>
+                <w:rFonts w:eastAsia="Times New Roman" w:cstheme="minorHAnsi"/>
+                <w:sz w:val="24"/>
+                <w:szCs w:val="24"/>
+                <w:lang w:eastAsia="en-IN"/>
+              </w:rPr>
+              <w:t>Removes all restrictions; can be freely extended</w:t>
+            </w:r>
+          </w:p>
+        </w:tc>
+        <w:tc>
+          <w:tcPr>
+            <w:tcW w:w="4746" w:type="dxa"/>
+            <w:vAlign w:val="center"/>
+            <w:hideMark/>
+          </w:tcPr>
+          <w:p>
+            <w:pPr>
+              <w:rPr>
+                <w:rFonts w:eastAsia="Times New Roman" w:cstheme="minorHAnsi"/>
+                <w:sz w:val="24"/>
+                <w:szCs w:val="24"/>
+                <w:lang w:eastAsia="en-IN"/>
+              </w:rPr>
+            </w:pPr>
+            <w:r>
+              <w:rPr>
+                <w:rFonts w:eastAsia="Times New Roman" w:cstheme="minorHAnsi"/>
+                <w:sz w:val="24"/>
+                <w:szCs w:val="24"/>
+                <w:lang w:eastAsia="en-IN"/>
+              </w:rPr>
+              <w:t>non-sealed class Square extends Shape {}</w:t>
+            </w:r>
+          </w:p>
+        </w:tc>
+      </w:tr>
+    </w:tbl>
+    <w:p>
+      <w:pPr>
+        <w:rPr>
+          <w:rFonts w:eastAsia="Times New Roman" w:cstheme="minorHAnsi"/>
+          <w:sz w:val="24"/>
+          <w:szCs w:val="24"/>
+          <w:lang w:eastAsia="en-IN"/>
+        </w:rPr>
+      </w:pPr>
+    </w:p>
+    <w:p>
+      <w:pPr>
+        <w:rPr>
+          <w:rFonts w:eastAsia="Times New Roman" w:cstheme="minorHAnsi"/>
+          <w:sz w:val="6"/>
+          <w:szCs w:val="24"/>
+          <w:lang w:eastAsia="en-IN"/>
+        </w:rPr>
+      </w:pPr>
+    </w:p>
+    <w:p>
+      <w:pPr>
+        <w:pStyle w:val="HTMLPreformatted"/>
+        <w:shd w:val="clear" w:color="auto" w:fill="1E1F22"/>
+        <w:rPr>
+          <w:color w:val="7A7E85"/>
+        </w:rPr>
+      </w:pPr>
+    </w:p>
+    <w:p>
+      <w:pPr>
+        <w:pStyle w:val="HTMLPreformatted"/>
+        <w:shd w:val="clear" w:color="auto" w:fill="1E1F22"/>
+        <w:rPr>
+          <w:color w:val="BCBEC4"/>
+        </w:rPr>
+      </w:pPr>
+      <w:r>
+        <w:rPr>
+          <w:color w:val="7A7E85"/>
+        </w:rPr>
+        <w:t>// Sealed superclass</w:t>
+      </w:r>
+      <w:r>
+        <w:rPr>
+          <w:color w:val="7A7E85"/>
+        </w:rPr>
+        <w:br/>
+      </w:r>
+      <w:r>
+        <w:rPr>
+          <w:color w:val="CF8E6D"/>
+        </w:rPr>
+        <w:t xml:space="preserve">sealed abstract class </w:t>
+      </w:r>
+      <w:r>
+        <w:rPr>
+          <w:color w:val="BCBEC4"/>
+        </w:rPr>
+        <w:t xml:space="preserve">Shape </w:t>
+      </w:r>
+      <w:r>
+        <w:rPr>
+          <w:color w:val="CF8E6D"/>
+        </w:rPr>
+        <w:t xml:space="preserve">permits </w:t>
+      </w:r>
+      <w:r>
+        <w:rPr>
+          <w:color w:val="BCBEC4"/>
+        </w:rPr>
+        <w:t>Circle, Rectangle, Square {</w:t>
+      </w:r>
+      <w:r>
+        <w:rPr>
+          <w:color w:val="BCBEC4"/>
+        </w:rPr>
+        <w:br/>
+        <w:t xml:space="preserve">    </w:t>
+      </w:r>
+      <w:r>
+        <w:rPr>
+          <w:color w:val="CF8E6D"/>
+        </w:rPr>
+        <w:t xml:space="preserve">public abstract double </w:t>
+      </w:r>
+      <w:r>
+        <w:rPr>
+          <w:color w:val="56A8F5"/>
+        </w:rPr>
+        <w:t>area</w:t>
+      </w:r>
+      <w:r>
+        <w:rPr>
+          <w:color w:val="BCBEC4"/>
+        </w:rPr>
+        <w:t>();</w:t>
+      </w:r>
+      <w:r>
+        <w:rPr>
+          <w:color w:val="BCBEC4"/>
+        </w:rPr>
+        <w:br/>
+        <w:t>}</w:t>
+      </w:r>
+      <w:r>
+        <w:rPr>
+          <w:color w:val="BCBEC4"/>
+        </w:rPr>
+        <w:br/>
+      </w:r>
+      <w:r>
+        <w:rPr>
+          <w:color w:val="BCBEC4"/>
+        </w:rPr>
+        <w:br/>
+      </w:r>
+      <w:r>
+        <w:rPr>
+          <w:color w:val="7A7E85"/>
+        </w:rPr>
+        <w:t>// Allowed subclass 1</w:t>
+      </w:r>
+      <w:r>
+        <w:rPr>
+          <w:color w:val="7A7E85"/>
+        </w:rPr>
+        <w:br/>
+      </w:r>
+      <w:r>
+        <w:rPr>
+          <w:color w:val="CF8E6D"/>
+        </w:rPr>
+        <w:t xml:space="preserve">final class </w:t>
+      </w:r>
+      <w:r>
+        <w:rPr>
+          <w:color w:val="BCBEC4"/>
+        </w:rPr>
+        <w:t xml:space="preserve">Circle </w:t>
+      </w:r>
+      <w:r>
+        <w:rPr>
+          <w:color w:val="CF8E6D"/>
+        </w:rPr>
+        <w:t xml:space="preserve">extends </w:t>
+      </w:r>
+      <w:r>
+        <w:rPr>
+          <w:color w:val="BCBEC4"/>
+        </w:rPr>
+        <w:t>Shape {</w:t>
+      </w:r>
+      <w:r>
+        <w:rPr>
+          <w:color w:val="BCBEC4"/>
+        </w:rPr>
+        <w:br/>
+        <w:t xml:space="preserve">    </w:t>
+      </w:r>
+      <w:r>
+        <w:rPr>
+          <w:color w:val="CF8E6D"/>
+        </w:rPr>
+        <w:t xml:space="preserve">double </w:t>
+      </w:r>
+      <w:r>
+        <w:rPr>
+          <w:color w:val="C77DBB"/>
+        </w:rPr>
+        <w:t>radius</w:t>
+      </w:r>
+      <w:r>
+        <w:rPr>
+          <w:color w:val="BCBEC4"/>
+        </w:rPr>
+        <w:t>;</w:t>
+      </w:r>
+      <w:r>
+        <w:rPr>
+          <w:color w:val="BCBEC4"/>
+        </w:rPr>
+        <w:br/>
+        <w:t xml:space="preserve">    </w:t>
+      </w:r>
+      <w:r>
+        <w:rPr>
+          <w:color w:val="56A8F5"/>
+        </w:rPr>
+        <w:t>Circle</w:t>
+      </w:r>
+      <w:r>
+        <w:rPr>
+          <w:color w:val="BCBEC4"/>
+        </w:rPr>
+        <w:t>(</w:t>
+      </w:r>
+      <w:r>
+        <w:rPr>
+          <w:color w:val="CF8E6D"/>
+        </w:rPr>
+        <w:t xml:space="preserve">double </w:t>
+      </w:r>
+      <w:r>
+        <w:rPr>
+          <w:color w:val="BCBEC4"/>
+        </w:rPr>
+        <w:t xml:space="preserve">r) { </w:t>
+      </w:r>
+      <w:proofErr w:type="spellStart"/>
+      <w:r>
+        <w:rPr>
+          <w:color w:val="CF8E6D"/>
+        </w:rPr>
+        <w:t>this</w:t>
+      </w:r>
+      <w:r>
+        <w:rPr>
+          <w:color w:val="BCBEC4"/>
+        </w:rPr>
+        <w:t>.</w:t>
+      </w:r>
+      <w:r>
+        <w:rPr>
+          <w:color w:val="C77DBB"/>
+        </w:rPr>
+        <w:t>radius</w:t>
+      </w:r>
+      <w:proofErr w:type="spellEnd"/>
+      <w:r>
+        <w:rPr>
+          <w:color w:val="C77DBB"/>
+        </w:rPr>
+        <w:t xml:space="preserve"> </w:t>
+      </w:r>
+      <w:r>
+        <w:rPr>
+          <w:color w:val="BCBEC4"/>
+        </w:rPr>
+        <w:t>= r; }</w:t>
+      </w:r>
+      <w:r>
+        <w:rPr>
+          <w:color w:val="BCBEC4"/>
+        </w:rPr>
+        <w:br/>
+      </w:r>
+      <w:r>
+        <w:rPr>
+          <w:color w:val="BCBEC4"/>
+        </w:rPr>
+        <w:br/>
+        <w:t xml:space="preserve">    </w:t>
+      </w:r>
+      <w:r>
+        <w:rPr>
+          <w:color w:val="B3AE60"/>
+        </w:rPr>
+        <w:t>@Override</w:t>
+      </w:r>
+      <w:r>
+        <w:rPr>
+          <w:color w:val="B3AE60"/>
+        </w:rPr>
+        <w:br/>
+        <w:t xml:space="preserve">    </w:t>
+      </w:r>
+      <w:r>
+        <w:rPr>
+          <w:color w:val="CF8E6D"/>
+        </w:rPr>
+        <w:t xml:space="preserve">public double </w:t>
+      </w:r>
+      <w:r>
+        <w:rPr>
+          <w:color w:val="56A8F5"/>
+        </w:rPr>
+        <w:t>area</w:t>
+      </w:r>
+      <w:r>
+        <w:rPr>
+          <w:color w:val="BCBEC4"/>
+        </w:rPr>
+        <w:t>() {</w:t>
+      </w:r>
+      <w:r>
+        <w:rPr>
+          <w:color w:val="BCBEC4"/>
+        </w:rPr>
+        <w:br/>
+        <w:t xml:space="preserve">        </w:t>
+      </w:r>
+      <w:r>
+        <w:rPr>
+          <w:color w:val="CF8E6D"/>
+        </w:rPr>
+        <w:t xml:space="preserve">return </w:t>
+      </w:r>
+      <w:proofErr w:type="spellStart"/>
+      <w:r>
+        <w:rPr>
+          <w:color w:val="BCBEC4"/>
+        </w:rPr>
+        <w:t>Math.</w:t>
+      </w:r>
+      <w:r>
+        <w:rPr>
+          <w:i/>
+          <w:iCs/>
+          <w:color w:val="C77DBB"/>
+        </w:rPr>
+        <w:t>PI</w:t>
+      </w:r>
+      <w:proofErr w:type="spellEnd"/>
+      <w:r>
+        <w:rPr>
+          <w:i/>
+          <w:iCs/>
+          <w:color w:val="C77DBB"/>
+        </w:rPr>
+        <w:t xml:space="preserve"> </w:t>
+      </w:r>
+      <w:r>
+        <w:rPr>
+          <w:color w:val="BCBEC4"/>
+        </w:rPr>
+        <w:t xml:space="preserve">* </w:t>
+      </w:r>
+      <w:r>
+        <w:rPr>
+          <w:color w:val="C77DBB"/>
+        </w:rPr>
+        <w:t xml:space="preserve">radius </w:t>
+      </w:r>
+      <w:r>
+        <w:rPr>
+          <w:color w:val="BCBEC4"/>
+        </w:rPr>
+        <w:t xml:space="preserve">* </w:t>
+      </w:r>
+      <w:r>
+        <w:rPr>
+          <w:color w:val="C77DBB"/>
+        </w:rPr>
+        <w:t>radius</w:t>
+      </w:r>
+      <w:r>
+        <w:rPr>
+          <w:color w:val="BCBEC4"/>
+        </w:rPr>
+        <w:t>;</w:t>
+      </w:r>
+      <w:r>
+        <w:rPr>
+          <w:color w:val="BCBEC4"/>
+        </w:rPr>
+        <w:br/>
+        <w:t xml:space="preserve">    }</w:t>
+      </w:r>
+      <w:r>
+        <w:rPr>
+          <w:color w:val="BCBEC4"/>
+        </w:rPr>
+        <w:br/>
+        <w:t>}</w:t>
+      </w:r>
+      <w:r>
+        <w:rPr>
+          <w:color w:val="BCBEC4"/>
+        </w:rPr>
+        <w:br/>
+      </w:r>
+      <w:r>
+        <w:rPr>
+          <w:color w:val="BCBEC4"/>
+        </w:rPr>
+        <w:br/>
+      </w:r>
+      <w:r>
+        <w:rPr>
+          <w:color w:val="7A7E85"/>
+        </w:rPr>
+        <w:t>// Allowed subclass 2</w:t>
+      </w:r>
+      <w:r>
+        <w:rPr>
+          <w:color w:val="7A7E85"/>
+        </w:rPr>
+        <w:br/>
+      </w:r>
+      <w:r>
+        <w:rPr>
+          <w:color w:val="CF8E6D"/>
+        </w:rPr>
+        <w:t xml:space="preserve">sealed class </w:t>
+      </w:r>
+      <w:r>
+        <w:rPr>
+          <w:color w:val="BCBEC4"/>
+        </w:rPr>
+        <w:t xml:space="preserve">Rectangle </w:t>
+      </w:r>
+      <w:r>
+        <w:rPr>
+          <w:color w:val="CF8E6D"/>
+        </w:rPr>
+        <w:t xml:space="preserve">extends </w:t>
+      </w:r>
+      <w:r>
+        <w:rPr>
+          <w:color w:val="BCBEC4"/>
+        </w:rPr>
+        <w:t xml:space="preserve">Shape </w:t>
+      </w:r>
+      <w:r>
+        <w:rPr>
+          <w:color w:val="CF8E6D"/>
+        </w:rPr>
+        <w:t xml:space="preserve">permits </w:t>
+      </w:r>
+      <w:proofErr w:type="spellStart"/>
+      <w:r>
+        <w:rPr>
+          <w:color w:val="BCBEC4"/>
+        </w:rPr>
+        <w:t>FilledRectangle</w:t>
+      </w:r>
+      <w:proofErr w:type="spellEnd"/>
+      <w:r>
+        <w:rPr>
+          <w:color w:val="BCBEC4"/>
+        </w:rPr>
+        <w:t xml:space="preserve"> {</w:t>
+      </w:r>
+      <w:r>
+        <w:rPr>
+          <w:color w:val="BCBEC4"/>
+        </w:rPr>
+        <w:br/>
+        <w:t xml:space="preserve">    </w:t>
+      </w:r>
+      <w:r>
+        <w:rPr>
+          <w:color w:val="CF8E6D"/>
+        </w:rPr>
+        <w:t xml:space="preserve">double </w:t>
+      </w:r>
+      <w:r>
+        <w:rPr>
+          <w:color w:val="C77DBB"/>
+        </w:rPr>
+        <w:t>length</w:t>
+      </w:r>
+      <w:r>
+        <w:rPr>
+          <w:color w:val="BCBEC4"/>
+        </w:rPr>
+        <w:t xml:space="preserve">, </w:t>
+      </w:r>
+      <w:r>
+        <w:rPr>
+          <w:color w:val="C77DBB"/>
+        </w:rPr>
+        <w:t>width</w:t>
+      </w:r>
+      <w:r>
+        <w:rPr>
+          <w:color w:val="BCBEC4"/>
+        </w:rPr>
+        <w:t>;</w:t>
+      </w:r>
+      <w:r>
+        <w:rPr>
+          <w:color w:val="BCBEC4"/>
+        </w:rPr>
+        <w:br/>
+        <w:t xml:space="preserve">    </w:t>
+      </w:r>
+      <w:r>
+        <w:rPr>
+          <w:color w:val="56A8F5"/>
+        </w:rPr>
+        <w:t>Rectangle</w:t>
+      </w:r>
+      <w:r>
+        <w:rPr>
+          <w:color w:val="BCBEC4"/>
+        </w:rPr>
+        <w:t>(</w:t>
+      </w:r>
+      <w:r>
+        <w:rPr>
+          <w:color w:val="CF8E6D"/>
+        </w:rPr>
+        <w:t xml:space="preserve">double </w:t>
+      </w:r>
+      <w:r>
+        <w:rPr>
+          <w:color w:val="BCBEC4"/>
+        </w:rPr>
+        <w:t xml:space="preserve">l, </w:t>
+      </w:r>
+      <w:r>
+        <w:rPr>
+          <w:color w:val="CF8E6D"/>
+        </w:rPr>
+        <w:t xml:space="preserve">double </w:t>
+      </w:r>
+      <w:r>
+        <w:rPr>
+          <w:color w:val="BCBEC4"/>
+        </w:rPr>
+        <w:t xml:space="preserve">w) { </w:t>
+      </w:r>
+      <w:proofErr w:type="spellStart"/>
+      <w:r>
+        <w:rPr>
+          <w:color w:val="CF8E6D"/>
+        </w:rPr>
+        <w:t>this</w:t>
+      </w:r>
+      <w:r>
+        <w:rPr>
+          <w:color w:val="BCBEC4"/>
+        </w:rPr>
+        <w:t>.</w:t>
+      </w:r>
+      <w:r>
+        <w:rPr>
+          <w:color w:val="C77DBB"/>
+        </w:rPr>
+        <w:t>length</w:t>
+      </w:r>
+      <w:proofErr w:type="spellEnd"/>
+      <w:r>
+        <w:rPr>
+          <w:color w:val="C77DBB"/>
+        </w:rPr>
+        <w:t xml:space="preserve"> </w:t>
+      </w:r>
+      <w:r>
+        <w:rPr>
+          <w:color w:val="BCBEC4"/>
+        </w:rPr>
+        <w:t xml:space="preserve">= l; </w:t>
+      </w:r>
+      <w:proofErr w:type="spellStart"/>
+      <w:r>
+        <w:rPr>
+          <w:color w:val="CF8E6D"/>
+        </w:rPr>
+        <w:t>this</w:t>
+      </w:r>
+      <w:r>
+        <w:rPr>
+          <w:color w:val="BCBEC4"/>
+        </w:rPr>
+        <w:t>.</w:t>
+      </w:r>
+      <w:r>
+        <w:rPr>
+          <w:color w:val="C77DBB"/>
+        </w:rPr>
+        <w:t>width</w:t>
+      </w:r>
+      <w:proofErr w:type="spellEnd"/>
+      <w:r>
+        <w:rPr>
+          <w:color w:val="C77DBB"/>
+        </w:rPr>
+        <w:t xml:space="preserve"> </w:t>
+      </w:r>
+      <w:r>
+        <w:rPr>
+          <w:color w:val="BCBEC4"/>
+        </w:rPr>
+        <w:t>= w; }</w:t>
+      </w:r>
+      <w:r>
+        <w:rPr>
+          <w:color w:val="BCBEC4"/>
+        </w:rPr>
+        <w:br/>
+      </w:r>
+      <w:r>
+        <w:rPr>
+          <w:color w:val="BCBEC4"/>
+        </w:rPr>
+        <w:br/>
+        <w:t xml:space="preserve">    </w:t>
+      </w:r>
+      <w:r>
+        <w:rPr>
+          <w:color w:val="B3AE60"/>
+        </w:rPr>
+        <w:t>@Override</w:t>
+      </w:r>
+      <w:r>
+        <w:rPr>
+          <w:color w:val="B3AE60"/>
+        </w:rPr>
+        <w:br/>
+        <w:t xml:space="preserve">    </w:t>
+      </w:r>
+      <w:r>
+        <w:rPr>
+          <w:color w:val="CF8E6D"/>
+        </w:rPr>
+        <w:t xml:space="preserve">public double </w:t>
+      </w:r>
+      <w:r>
+        <w:rPr>
+          <w:color w:val="56A8F5"/>
+        </w:rPr>
+        <w:t>area</w:t>
+      </w:r>
+      <w:r>
+        <w:rPr>
+          <w:color w:val="BCBEC4"/>
+        </w:rPr>
+        <w:t>() {</w:t>
+      </w:r>
+      <w:r>
+        <w:rPr>
+          <w:color w:val="BCBEC4"/>
+        </w:rPr>
+        <w:br/>
+        <w:t xml:space="preserve">        </w:t>
+      </w:r>
+      <w:r>
+        <w:rPr>
+          <w:color w:val="CF8E6D"/>
+        </w:rPr>
+        <w:t xml:space="preserve">return </w:t>
+      </w:r>
+      <w:r>
+        <w:rPr>
+          <w:color w:val="C77DBB"/>
+        </w:rPr>
+        <w:t xml:space="preserve">length </w:t>
+      </w:r>
+      <w:r>
+        <w:rPr>
+          <w:color w:val="BCBEC4"/>
+        </w:rPr>
+        <w:t xml:space="preserve">* </w:t>
+      </w:r>
+      <w:r>
+        <w:rPr>
+          <w:color w:val="C77DBB"/>
+        </w:rPr>
+        <w:t>width</w:t>
+      </w:r>
+      <w:r>
+        <w:rPr>
+          <w:color w:val="BCBEC4"/>
+        </w:rPr>
+        <w:t>;</w:t>
+      </w:r>
+      <w:r>
+        <w:rPr>
+          <w:color w:val="BCBEC4"/>
+        </w:rPr>
+        <w:br/>
+        <w:t xml:space="preserve">    }</w:t>
+      </w:r>
+      <w:r>
+        <w:rPr>
+          <w:color w:val="BCBEC4"/>
+        </w:rPr>
+        <w:br/>
+        <w:t>}</w:t>
+      </w:r>
+      <w:r>
+        <w:rPr>
+          <w:color w:val="BCBEC4"/>
+        </w:rPr>
+        <w:br/>
+      </w:r>
+      <w:r>
+        <w:rPr>
+          <w:color w:val="BCBEC4"/>
+        </w:rPr>
+        <w:lastRenderedPageBreak/>
+        <w:br/>
+      </w:r>
+      <w:r>
+        <w:rPr>
+          <w:color w:val="7A7E85"/>
+        </w:rPr>
+        <w:t>// Further restricted subclass</w:t>
+      </w:r>
+      <w:r>
+        <w:rPr>
+          <w:color w:val="7A7E85"/>
+        </w:rPr>
+        <w:br/>
+      </w:r>
+      <w:r>
+        <w:rPr>
+          <w:color w:val="CF8E6D"/>
+        </w:rPr>
+        <w:t xml:space="preserve">final class </w:t>
+      </w:r>
+      <w:proofErr w:type="spellStart"/>
+      <w:r>
+        <w:rPr>
+          <w:color w:val="BCBEC4"/>
+        </w:rPr>
+        <w:t>FilledRectangle</w:t>
+      </w:r>
+      <w:proofErr w:type="spellEnd"/>
+      <w:r>
+        <w:rPr>
+          <w:color w:val="BCBEC4"/>
+        </w:rPr>
+        <w:t xml:space="preserve"> </w:t>
+      </w:r>
+      <w:r>
+        <w:rPr>
+          <w:color w:val="CF8E6D"/>
+        </w:rPr>
+        <w:t xml:space="preserve">extends </w:t>
+      </w:r>
+      <w:r>
+        <w:rPr>
+          <w:color w:val="BCBEC4"/>
+        </w:rPr>
+        <w:t>Rectangle {</w:t>
+      </w:r>
+      <w:r>
+        <w:rPr>
+          <w:color w:val="BCBEC4"/>
+        </w:rPr>
+        <w:br/>
+        <w:t xml:space="preserve">    </w:t>
+      </w:r>
+      <w:proofErr w:type="spellStart"/>
+      <w:r>
+        <w:rPr>
+          <w:color w:val="56A8F5"/>
+        </w:rPr>
+        <w:t>FilledRectangle</w:t>
+      </w:r>
+      <w:proofErr w:type="spellEnd"/>
+      <w:r>
+        <w:rPr>
+          <w:color w:val="BCBEC4"/>
+        </w:rPr>
+        <w:t>(</w:t>
+      </w:r>
+      <w:r>
+        <w:rPr>
+          <w:color w:val="CF8E6D"/>
+        </w:rPr>
+        <w:t xml:space="preserve">double </w:t>
+      </w:r>
+      <w:r>
+        <w:rPr>
+          <w:color w:val="BCBEC4"/>
+        </w:rPr>
+        <w:t xml:space="preserve">l, </w:t>
+      </w:r>
+      <w:r>
+        <w:rPr>
+          <w:color w:val="CF8E6D"/>
+        </w:rPr>
+        <w:t xml:space="preserve">double </w:t>
+      </w:r>
+      <w:r>
+        <w:rPr>
+          <w:color w:val="BCBEC4"/>
+        </w:rPr>
+        <w:t xml:space="preserve">w) { </w:t>
+      </w:r>
+      <w:r>
+        <w:rPr>
+          <w:color w:val="CF8E6D"/>
+        </w:rPr>
+        <w:t>super</w:t>
+      </w:r>
+      <w:r>
+        <w:rPr>
+          <w:color w:val="BCBEC4"/>
+        </w:rPr>
+        <w:t>(l, w); }</w:t>
+      </w:r>
+      <w:r>
+        <w:rPr>
+          <w:color w:val="BCBEC4"/>
+        </w:rPr>
+        <w:br/>
+        <w:t>}</w:t>
+      </w:r>
+      <w:r>
+        <w:rPr>
+          <w:color w:val="BCBEC4"/>
+        </w:rPr>
+        <w:br/>
+      </w:r>
+      <w:r>
+        <w:rPr>
+          <w:color w:val="BCBEC4"/>
+        </w:rPr>
+        <w:br/>
+      </w:r>
+      <w:r>
+        <w:rPr>
+          <w:color w:val="7A7E85"/>
+        </w:rPr>
+        <w:t>// Allowed subclass 3</w:t>
+      </w:r>
+      <w:r>
+        <w:rPr>
+          <w:color w:val="7A7E85"/>
+        </w:rPr>
+        <w:br/>
+      </w:r>
+      <w:r>
+        <w:rPr>
+          <w:color w:val="CF8E6D"/>
+        </w:rPr>
+        <w:t xml:space="preserve">non-sealed class </w:t>
+      </w:r>
+      <w:r>
+        <w:rPr>
+          <w:color w:val="BCBEC4"/>
+        </w:rPr>
+        <w:t xml:space="preserve">Square </w:t>
+      </w:r>
+      <w:r>
+        <w:rPr>
+          <w:color w:val="CF8E6D"/>
+        </w:rPr>
+        <w:t xml:space="preserve">extends </w:t>
+      </w:r>
+      <w:r>
+        <w:rPr>
+          <w:color w:val="BCBEC4"/>
+        </w:rPr>
+        <w:t>Shape {</w:t>
+      </w:r>
+      <w:r>
+        <w:rPr>
+          <w:color w:val="BCBEC4"/>
+        </w:rPr>
+        <w:br/>
+        <w:t xml:space="preserve">    </w:t>
+      </w:r>
+      <w:r>
+        <w:rPr>
+          <w:color w:val="CF8E6D"/>
+        </w:rPr>
+        <w:t xml:space="preserve">double </w:t>
+      </w:r>
+      <w:r>
+        <w:rPr>
+          <w:color w:val="C77DBB"/>
+        </w:rPr>
+        <w:t>side</w:t>
+      </w:r>
+      <w:r>
+        <w:rPr>
+          <w:color w:val="BCBEC4"/>
+        </w:rPr>
+        <w:t>;</w:t>
+      </w:r>
+      <w:r>
+        <w:rPr>
+          <w:color w:val="BCBEC4"/>
+        </w:rPr>
+        <w:br/>
+        <w:t xml:space="preserve">    </w:t>
+      </w:r>
+      <w:r>
+        <w:rPr>
+          <w:color w:val="56A8F5"/>
+        </w:rPr>
+        <w:t>Square</w:t>
+      </w:r>
+      <w:r>
+        <w:rPr>
+          <w:color w:val="BCBEC4"/>
+        </w:rPr>
+        <w:t>(</w:t>
+      </w:r>
+      <w:r>
+        <w:rPr>
+          <w:color w:val="CF8E6D"/>
+        </w:rPr>
+        <w:t xml:space="preserve">double </w:t>
+      </w:r>
+      <w:r>
+        <w:rPr>
+          <w:color w:val="BCBEC4"/>
+        </w:rPr>
+        <w:t xml:space="preserve">s) { </w:t>
+      </w:r>
+      <w:proofErr w:type="spellStart"/>
+      <w:r>
+        <w:rPr>
+          <w:color w:val="CF8E6D"/>
+        </w:rPr>
+        <w:t>this</w:t>
+      </w:r>
+      <w:r>
+        <w:rPr>
+          <w:color w:val="BCBEC4"/>
+        </w:rPr>
+        <w:t>.</w:t>
+      </w:r>
+      <w:r>
+        <w:rPr>
+          <w:color w:val="C77DBB"/>
+        </w:rPr>
+        <w:t>side</w:t>
+      </w:r>
+      <w:proofErr w:type="spellEnd"/>
+      <w:r>
+        <w:rPr>
+          <w:color w:val="C77DBB"/>
+        </w:rPr>
+        <w:t xml:space="preserve"> </w:t>
+      </w:r>
+      <w:r>
+        <w:rPr>
+          <w:color w:val="BCBEC4"/>
+        </w:rPr>
+        <w:t>= s; }</w:t>
+      </w:r>
+      <w:r>
+        <w:rPr>
+          <w:color w:val="BCBEC4"/>
+        </w:rPr>
+        <w:br/>
+      </w:r>
+      <w:r>
+        <w:rPr>
+          <w:color w:val="BCBEC4"/>
+        </w:rPr>
+        <w:br/>
+        <w:t xml:space="preserve">    </w:t>
+      </w:r>
+      <w:r>
+        <w:rPr>
+          <w:color w:val="B3AE60"/>
+        </w:rPr>
+        <w:t>@Override</w:t>
+      </w:r>
+      <w:r>
+        <w:rPr>
+          <w:color w:val="B3AE60"/>
+        </w:rPr>
+        <w:br/>
+        <w:t xml:space="preserve">    </w:t>
+      </w:r>
+      <w:r>
+        <w:rPr>
+          <w:color w:val="CF8E6D"/>
+        </w:rPr>
+        <w:t xml:space="preserve">public double </w:t>
+      </w:r>
+      <w:r>
+        <w:rPr>
+          <w:color w:val="56A8F5"/>
+        </w:rPr>
+        <w:t>area</w:t>
+      </w:r>
+      <w:r>
+        <w:rPr>
+          <w:color w:val="BCBEC4"/>
+        </w:rPr>
+        <w:t>() {</w:t>
+      </w:r>
+      <w:r>
+        <w:rPr>
+          <w:color w:val="BCBEC4"/>
+        </w:rPr>
+        <w:br/>
+        <w:t xml:space="preserve">        </w:t>
+      </w:r>
+      <w:r>
+        <w:rPr>
+          <w:color w:val="CF8E6D"/>
+        </w:rPr>
+        <w:t xml:space="preserve">return </w:t>
+      </w:r>
+      <w:r>
+        <w:rPr>
+          <w:color w:val="C77DBB"/>
+        </w:rPr>
+        <w:t xml:space="preserve">side </w:t>
+      </w:r>
+      <w:r>
+        <w:rPr>
+          <w:color w:val="BCBEC4"/>
+        </w:rPr>
+        <w:t xml:space="preserve">* </w:t>
+      </w:r>
+      <w:r>
+        <w:rPr>
+          <w:color w:val="C77DBB"/>
+        </w:rPr>
+        <w:t>side</w:t>
+      </w:r>
+      <w:r>
+        <w:rPr>
+          <w:color w:val="BCBEC4"/>
+        </w:rPr>
+        <w:t>;</w:t>
+      </w:r>
+      <w:r>
+        <w:rPr>
+          <w:color w:val="BCBEC4"/>
+        </w:rPr>
+        <w:br/>
+        <w:t xml:space="preserve">    }</w:t>
+      </w:r>
+      <w:r>
+        <w:rPr>
+          <w:color w:val="BCBEC4"/>
+        </w:rPr>
+        <w:br/>
+        <w:t>}</w:t>
+      </w:r>
+    </w:p>
+    <w:p>
+      <w:pPr>
+        <w:pStyle w:val="HTMLPreformatted"/>
+        <w:shd w:val="clear" w:color="auto" w:fill="1E1F22"/>
+        <w:rPr>
+          <w:color w:val="BCBEC4"/>
+        </w:rPr>
+      </w:pPr>
+    </w:p>
+    <w:p>
+      <w:pPr>
+        <w:rPr>
+          <w:rFonts w:eastAsia="Times New Roman" w:cstheme="minorHAnsi"/>
+          <w:sz w:val="24"/>
+          <w:szCs w:val="24"/>
+          <w:lang w:eastAsia="en-IN"/>
+        </w:rPr>
+      </w:pPr>
+    </w:p>
+    <w:p>
+      <w:pPr>
+        <w:rPr>
+          <w:rFonts w:eastAsia="Times New Roman" w:cstheme="minorHAnsi"/>
+          <w:sz w:val="6"/>
+          <w:szCs w:val="24"/>
+          <w:lang w:eastAsia="en-IN"/>
+        </w:rPr>
+      </w:pPr>
+    </w:p>
+    <w:p>
+      <w:pPr>
+        <w:rPr>
+          <w:rFonts w:eastAsia="Times New Roman" w:cstheme="minorHAnsi"/>
+          <w:sz w:val="24"/>
+          <w:szCs w:val="24"/>
+          <w:lang w:eastAsia="en-IN"/>
+        </w:rPr>
+      </w:pPr>
+      <w:r>
+        <w:rPr>
+          <w:rFonts w:eastAsia="Times New Roman" w:cstheme="minorHAnsi"/>
+          <w:sz w:val="24"/>
+          <w:szCs w:val="24"/>
+          <w:lang w:eastAsia="en-IN"/>
+        </w:rPr>
+        <w:t>The compiler enforces that:</w:t>
+      </w:r>
+    </w:p>
+    <w:p>
+      <w:pPr>
+        <w:pStyle w:val="ListParagraph"/>
+        <w:numPr>
+          <w:ilvl w:val="1"/>
+          <w:numId w:val="3"/>
+        </w:numPr>
+        <w:ind w:left="360"/>
+        <w:rPr>
+          <w:rFonts w:eastAsia="Times New Roman" w:cstheme="minorHAnsi"/>
+          <w:sz w:val="24"/>
+          <w:szCs w:val="24"/>
+          <w:lang w:eastAsia="en-IN"/>
+        </w:rPr>
+      </w:pPr>
+      <w:r>
+        <w:rPr>
+          <w:rFonts w:eastAsia="Times New Roman" w:cstheme="minorHAnsi"/>
+          <w:sz w:val="24"/>
+          <w:szCs w:val="24"/>
+          <w:lang w:eastAsia="en-IN"/>
+        </w:rPr>
+        <w:t>Only Circle, Rectangle and Square extend Shape</w:t>
+      </w:r>
+    </w:p>
+    <w:p>
+      <w:pPr>
+        <w:pStyle w:val="ListParagraph"/>
+        <w:numPr>
+          <w:ilvl w:val="1"/>
+          <w:numId w:val="3"/>
+        </w:numPr>
+        <w:ind w:left="360"/>
+        <w:rPr>
+          <w:rFonts w:eastAsia="Times New Roman" w:cstheme="minorHAnsi"/>
+          <w:sz w:val="24"/>
+          <w:szCs w:val="24"/>
+          <w:lang w:eastAsia="en-IN"/>
+        </w:rPr>
+      </w:pPr>
+      <w:r>
+        <w:rPr>
+          <w:rFonts w:eastAsia="Times New Roman" w:cstheme="minorHAnsi"/>
+          <w:sz w:val="24"/>
+          <w:szCs w:val="24"/>
+          <w:lang w:eastAsia="en-IN"/>
+        </w:rPr>
+        <w:t>Each subclass declares it’s inheritance intent(final, sealed or non-sealed)</w:t>
+      </w:r>
+    </w:p>
+    <w:p>
+      <w:pPr>
+        <w:pStyle w:val="ListParagraph"/>
+        <w:numPr>
+          <w:ilvl w:val="1"/>
+          <w:numId w:val="3"/>
+        </w:numPr>
+        <w:ind w:left="360"/>
+        <w:rPr>
+          <w:rFonts w:eastAsia="Times New Roman" w:cstheme="minorHAnsi"/>
+          <w:sz w:val="24"/>
+          <w:szCs w:val="24"/>
+          <w:lang w:eastAsia="en-IN"/>
+        </w:rPr>
+      </w:pPr>
+      <w:r>
+        <w:rPr>
+          <w:rFonts w:eastAsia="Times New Roman" w:cstheme="minorHAnsi"/>
+          <w:sz w:val="24"/>
+          <w:szCs w:val="24"/>
+          <w:lang w:eastAsia="en-IN"/>
+        </w:rPr>
+        <w:t xml:space="preserve">Any other class trying to extend Shape - &gt; </w:t>
+      </w:r>
+      <w:r>
+        <w:rPr>
+          <w:rFonts w:ascii="Segoe UI Symbol" w:hAnsi="Segoe UI Symbol" w:cs="Segoe UI Symbol"/>
+          <w:color w:val="FF0000"/>
+        </w:rPr>
+        <w:t>❌</w:t>
+      </w:r>
+      <w:r>
+        <w:t xml:space="preserve"> </w:t>
+      </w:r>
+      <w:r>
+        <w:rPr>
+          <w:rStyle w:val="Strong"/>
+        </w:rPr>
+        <w:t>Compile-time error</w:t>
+      </w:r>
+    </w:p>
+    <w:p>
+      <w:pPr>
+        <w:rPr>
+          <w:rFonts w:eastAsia="Times New Roman" w:cstheme="minorHAnsi"/>
+          <w:sz w:val="24"/>
+          <w:szCs w:val="24"/>
+          <w:lang w:eastAsia="en-IN"/>
+        </w:rPr>
+      </w:pPr>
+      <w:r>
+        <w:rPr>
+          <w:rFonts w:eastAsia="Times New Roman" w:cstheme="minorHAnsi"/>
+          <w:sz w:val="24"/>
+          <w:szCs w:val="24"/>
+          <w:lang w:eastAsia="en-IN"/>
+        </w:rPr>
+        <w:drawing>
+          <wp:inline distT="0" distB="0" distL="0" distR="0" wp14:anchorId="1F9E60FB" wp14:editId="50BD91AA">
+            <wp:extent cx="6645910" cy="1260475"/>
+            <wp:effectExtent l="0" t="0" r="2540" b="0"/>
+            <wp:docPr id="5" name="Picture 5"/>
+            <wp:cNvGraphicFramePr>
+              <a:graphicFrameLocks xmlns:a="http://schemas.openxmlformats.org/drawingml/2006/main" noChangeAspect="1"/>
+            </wp:cNvGraphicFramePr>
+            <a:graphic xmlns:a="http://schemas.openxmlformats.org/drawingml/2006/main">
+              <a:graphicData uri="http://schemas.openxmlformats.org/drawingml/2006/picture">
+                <pic:pic xmlns:pic="http://schemas.openxmlformats.org/drawingml/2006/picture">
+                  <pic:nvPicPr>
+                    <pic:cNvPr id="1" name=""/>
+                    <pic:cNvPicPr/>
+                  </pic:nvPicPr>
+                  <pic:blipFill>
+                    <a:blip r:embed="rId13"/>
+                    <a:stretch>
+                      <a:fillRect/>
+                    </a:stretch>
+                  </pic:blipFill>
+                  <pic:spPr>
+                    <a:xfrm>
+                      <a:off x="0" y="0"/>
+                      <a:ext cx="6645910" cy="1260475"/>
+                    </a:xfrm>
+                    <a:prstGeom prst="rect">
+                      <a:avLst/>
+                    </a:prstGeom>
+                  </pic:spPr>
+                </pic:pic>
+              </a:graphicData>
+            </a:graphic>
+          </wp:inline>
+        </w:drawing>
+      </w:r>
+    </w:p>
+    <w:p>
+      <w:pPr>
+        <w:rPr>
+          <w:lang w:eastAsia="en-IN"/>
+        </w:rPr>
+      </w:pPr>
+    </w:p>
+    <w:p>
+      <w:pPr>
+        <w:spacing w:after="0"/>
+        <w:rPr>
+          <w:sz w:val="24"/>
+          <w:lang w:eastAsia="en-IN"/>
+        </w:rPr>
+      </w:pPr>
+      <w:r>
+        <w:rPr>
+          <w:sz w:val="24"/>
+          <w:lang w:eastAsia="en-IN"/>
+        </w:rPr>
+        <w:t xml:space="preserve">Think of sealed as a </w:t>
+      </w:r>
+      <w:r>
+        <w:rPr>
+          <w:b/>
+          <w:bCs/>
+          <w:sz w:val="24"/>
+          <w:lang w:eastAsia="en-IN"/>
+        </w:rPr>
+        <w:t>VIP club membership</w:t>
+      </w:r>
+      <w:r>
+        <w:rPr>
+          <w:sz w:val="24"/>
+          <w:lang w:eastAsia="en-IN"/>
+        </w:rPr>
+        <w:t>:</w:t>
+      </w:r>
+    </w:p>
+    <w:p>
+      <w:pPr>
+        <w:numPr>
+          <w:ilvl w:val="0"/>
+          <w:numId w:val="50"/>
+        </w:numPr>
+        <w:spacing w:after="0"/>
+        <w:rPr>
+          <w:sz w:val="24"/>
+          <w:lang w:eastAsia="en-IN"/>
+        </w:rPr>
+      </w:pPr>
+      <w:r>
+        <w:rPr>
+          <w:sz w:val="24"/>
+          <w:lang w:eastAsia="en-IN"/>
+        </w:rPr>
+        <w:t xml:space="preserve">Only </w:t>
+      </w:r>
+      <w:r>
+        <w:rPr>
+          <w:b/>
+          <w:bCs/>
+          <w:sz w:val="24"/>
+          <w:lang w:eastAsia="en-IN"/>
+        </w:rPr>
+        <w:t>approved members</w:t>
+      </w:r>
+      <w:r>
+        <w:rPr>
+          <w:sz w:val="24"/>
+          <w:lang w:eastAsia="en-IN"/>
+        </w:rPr>
+        <w:t xml:space="preserve"> (classes) can enter (extend).</w:t>
+      </w:r>
+    </w:p>
+    <w:p>
+      <w:pPr>
+        <w:numPr>
+          <w:ilvl w:val="0"/>
+          <w:numId w:val="50"/>
+        </w:numPr>
+        <w:spacing w:after="0"/>
+        <w:rPr>
+          <w:sz w:val="24"/>
+          <w:lang w:eastAsia="en-IN"/>
+        </w:rPr>
+      </w:pPr>
+      <w:r>
+        <w:rPr>
+          <w:sz w:val="24"/>
+          <w:lang w:eastAsia="en-IN"/>
+        </w:rPr>
+        <w:t>Each member must declare whether their branch:</w:t>
+      </w:r>
+    </w:p>
+    <w:p>
+      <w:pPr>
+        <w:numPr>
+          <w:ilvl w:val="1"/>
+          <w:numId w:val="50"/>
+        </w:numPr>
+        <w:spacing w:after="0"/>
+        <w:rPr>
+          <w:sz w:val="24"/>
+          <w:lang w:eastAsia="en-IN"/>
+        </w:rPr>
+      </w:pPr>
+      <w:r>
+        <w:rPr>
+          <w:sz w:val="24"/>
+          <w:lang w:eastAsia="en-IN"/>
+        </w:rPr>
+        <w:t>Closes membership (final)</w:t>
+      </w:r>
+    </w:p>
+    <w:p>
+      <w:pPr>
+        <w:numPr>
+          <w:ilvl w:val="1"/>
+          <w:numId w:val="50"/>
+        </w:numPr>
+        <w:spacing w:after="0"/>
+        <w:rPr>
+          <w:sz w:val="24"/>
+          <w:lang w:eastAsia="en-IN"/>
+        </w:rPr>
+      </w:pPr>
+      <w:r>
+        <w:rPr>
+          <w:sz w:val="24"/>
+          <w:lang w:eastAsia="en-IN"/>
+        </w:rPr>
+        <w:t>Restricts further (sealed)</w:t>
+      </w:r>
+    </w:p>
+    <w:p>
+      <w:pPr>
+        <w:numPr>
+          <w:ilvl w:val="1"/>
+          <w:numId w:val="50"/>
+        </w:numPr>
+        <w:spacing w:after="0"/>
+        <w:rPr>
+          <w:sz w:val="24"/>
+          <w:lang w:eastAsia="en-IN"/>
+        </w:rPr>
+      </w:pPr>
+      <w:r>
+        <w:rPr>
+          <w:sz w:val="24"/>
+          <w:lang w:eastAsia="en-IN"/>
+        </w:rPr>
+        <w:t>Opens freely (non-sealed)</w:t>
+      </w:r>
+    </w:p>
+    <w:p>
+      <w:pPr>
+        <w:rPr>
+          <w:lang w:eastAsia="en-IN"/>
+        </w:rPr>
+      </w:pPr>
+    </w:p>
+    <w:p>
+      <w:pPr>
+        <w:rPr>
+          <w:lang w:eastAsia="en-IN"/>
+        </w:rPr>
+      </w:pPr>
+    </w:p>
+    <w:p>
+      <w:pPr>
+        <w:rPr>
+          <w:lang w:eastAsia="en-IN"/>
+        </w:rPr>
+      </w:pPr>
+    </w:p>
+    <w:p>
+      <w:pPr>
+        <w:rPr>
+          <w:lang w:eastAsia="en-IN"/>
+        </w:rPr>
+      </w:pPr>
+    </w:p>
+    <w:p>
+      <w:pPr>
+        <w:rPr>
+          <w:lang w:eastAsia="en-IN"/>
+        </w:rPr>
+      </w:pPr>
+    </w:p>
+    <w:p>
+      <w:pPr>
+        <w:rPr>
+          <w:lang w:eastAsia="en-IN"/>
+        </w:rPr>
+      </w:pPr>
+    </w:p>
+    <w:p>
+      <w:pPr>
+        <w:rPr>
+          <w:lang w:eastAsia="en-IN"/>
+        </w:rPr>
+      </w:pPr>
+    </w:p>
+    <w:p>
+      <w:pPr>
+        <w:rPr>
+          <w:lang w:eastAsia="en-IN"/>
+        </w:rPr>
+      </w:pPr>
+    </w:p>
+    <w:p>
+      <w:pPr>
+        <w:rPr>
+          <w:lang w:eastAsia="en-IN"/>
+        </w:rPr>
+      </w:pPr>
+    </w:p>
+    <w:p>
+      <w:pPr>
         <w:pStyle w:val="Heading2"/>
         <w:spacing w:after="240"/>
         <w:rPr>
@@ -49005,7 +51219,7 @@
           <w:lang w:eastAsia="en-IN"/>
         </w:rPr>
       </w:pPr>
-      <w:bookmarkStart w:id="30" w:name="_Toc213433483"/>
+      <w:bookmarkStart w:id="32" w:name="_Toc213575015"/>
       <w:r>
         <w:rPr>
           <w:rFonts w:eastAsia="Times New Roman"/>
@@ -49037,7 +51251,7 @@
         </w:rPr>
         <w:t>Interview Questions</w:t>
       </w:r>
-      <w:bookmarkEnd w:id="30"/>
+      <w:bookmarkEnd w:id="32"/>
     </w:p>
     <w:p>
       <w:pPr>
@@ -49369,8 +51583,6 @@
           <w:lang w:eastAsia="en-IN"/>
         </w:rPr>
       </w:pPr>
-      <w:bookmarkStart w:id="31" w:name="_GoBack"/>
-      <w:bookmarkEnd w:id="31"/>
     </w:p>
     <w:p>
       <w:pPr>
@@ -50081,7 +52293,7 @@
                     <pic:cNvPicPr/>
                   </pic:nvPicPr>
                   <pic:blipFill>
-                    <a:blip r:embed="rId13">
+                    <a:blip r:embed="rId14">
                       <a:extLst>
                         <a:ext uri="{28A0092B-C50C-407E-A947-70E740481C1C}">
                           <a14:useLocalDpi xmlns:a14="http://schemas.microsoft.com/office/drawing/2010/main" val="0"/>
@@ -54546,7 +56758,7 @@
       </w:pPr>
     </w:p>
     <w:sectPr>
-      <w:footerReference w:type="default" r:id="rId14"/>
+      <w:footerReference w:type="default" r:id="rId15"/>
       <w:pgSz w:w="11906" w:h="16838"/>
       <w:pgMar w:top="720" w:right="720" w:bottom="720" w:left="720" w:header="708" w:footer="0" w:gutter="0"/>
       <w:cols w:space="708"/>
@@ -54615,7 +56827,7 @@
           <w:rPr>
             <w:noProof/>
           </w:rPr>
-          <w:t>41</w:t>
+          <w:t>2</w:t>
         </w:r>
         <w:r>
           <w:rPr>
@@ -55701,6 +57913,119 @@
     </w:lvl>
   </w:abstractNum>
   <w:abstractNum w:abstractNumId="9" w15:restartNumberingAfterBreak="0">
+    <w:nsid w:val="1AA857FE"/>
+    <w:multiLevelType w:val="hybridMultilevel"/>
+    <w:tmpl w:val="D65C27A8"/>
+    <w:lvl w:ilvl="0" w:tplc="40090001">
+      <w:start w:val="1"/>
+      <w:numFmt w:val="bullet"/>
+      <w:lvlText w:val=""/>
+      <w:lvlJc w:val="left"/>
+      <w:pPr>
+        <w:ind w:left="360" w:hanging="360"/>
+      </w:pPr>
+      <w:rPr>
+        <w:rFonts w:ascii="Symbol" w:hAnsi="Symbol" w:hint="default"/>
+      </w:rPr>
+    </w:lvl>
+    <w:lvl w:ilvl="1" w:tplc="40090003" w:tentative="1">
+      <w:start w:val="1"/>
+      <w:numFmt w:val="bullet"/>
+      <w:lvlText w:val="o"/>
+      <w:lvlJc w:val="left"/>
+      <w:pPr>
+        <w:ind w:left="1080" w:hanging="360"/>
+      </w:pPr>
+      <w:rPr>
+        <w:rFonts w:ascii="Courier New" w:hAnsi="Courier New" w:cs="Courier New" w:hint="default"/>
+      </w:rPr>
+    </w:lvl>
+    <w:lvl w:ilvl="2" w:tplc="40090005" w:tentative="1">
+      <w:start w:val="1"/>
+      <w:numFmt w:val="bullet"/>
+      <w:lvlText w:val=""/>
+      <w:lvlJc w:val="left"/>
+      <w:pPr>
+        <w:ind w:left="1800" w:hanging="360"/>
+      </w:pPr>
+      <w:rPr>
+        <w:rFonts w:ascii="Wingdings" w:hAnsi="Wingdings" w:hint="default"/>
+      </w:rPr>
+    </w:lvl>
+    <w:lvl w:ilvl="3" w:tplc="40090001" w:tentative="1">
+      <w:start w:val="1"/>
+      <w:numFmt w:val="bullet"/>
+      <w:lvlText w:val=""/>
+      <w:lvlJc w:val="left"/>
+      <w:pPr>
+        <w:ind w:left="2520" w:hanging="360"/>
+      </w:pPr>
+      <w:rPr>
+        <w:rFonts w:ascii="Symbol" w:hAnsi="Symbol" w:hint="default"/>
+      </w:rPr>
+    </w:lvl>
+    <w:lvl w:ilvl="4" w:tplc="40090003" w:tentative="1">
+      <w:start w:val="1"/>
+      <w:numFmt w:val="bullet"/>
+      <w:lvlText w:val="o"/>
+      <w:lvlJc w:val="left"/>
+      <w:pPr>
+        <w:ind w:left="3240" w:hanging="360"/>
+      </w:pPr>
+      <w:rPr>
+        <w:rFonts w:ascii="Courier New" w:hAnsi="Courier New" w:cs="Courier New" w:hint="default"/>
+      </w:rPr>
+    </w:lvl>
+    <w:lvl w:ilvl="5" w:tplc="40090005" w:tentative="1">
+      <w:start w:val="1"/>
+      <w:numFmt w:val="bullet"/>
+      <w:lvlText w:val=""/>
+      <w:lvlJc w:val="left"/>
+      <w:pPr>
+        <w:ind w:left="3960" w:hanging="360"/>
+      </w:pPr>
+      <w:rPr>
+        <w:rFonts w:ascii="Wingdings" w:hAnsi="Wingdings" w:hint="default"/>
+      </w:rPr>
+    </w:lvl>
+    <w:lvl w:ilvl="6" w:tplc="40090001" w:tentative="1">
+      <w:start w:val="1"/>
+      <w:numFmt w:val="bullet"/>
+      <w:lvlText w:val=""/>
+      <w:lvlJc w:val="left"/>
+      <w:pPr>
+        <w:ind w:left="4680" w:hanging="360"/>
+      </w:pPr>
+      <w:rPr>
+        <w:rFonts w:ascii="Symbol" w:hAnsi="Symbol" w:hint="default"/>
+      </w:rPr>
+    </w:lvl>
+    <w:lvl w:ilvl="7" w:tplc="40090003" w:tentative="1">
+      <w:start w:val="1"/>
+      <w:numFmt w:val="bullet"/>
+      <w:lvlText w:val="o"/>
+      <w:lvlJc w:val="left"/>
+      <w:pPr>
+        <w:ind w:left="5400" w:hanging="360"/>
+      </w:pPr>
+      <w:rPr>
+        <w:rFonts w:ascii="Courier New" w:hAnsi="Courier New" w:cs="Courier New" w:hint="default"/>
+      </w:rPr>
+    </w:lvl>
+    <w:lvl w:ilvl="8" w:tplc="40090005" w:tentative="1">
+      <w:start w:val="1"/>
+      <w:numFmt w:val="bullet"/>
+      <w:lvlText w:val=""/>
+      <w:lvlJc w:val="left"/>
+      <w:pPr>
+        <w:ind w:left="6120" w:hanging="360"/>
+      </w:pPr>
+      <w:rPr>
+        <w:rFonts w:ascii="Wingdings" w:hAnsi="Wingdings" w:hint="default"/>
+      </w:rPr>
+    </w:lvl>
+  </w:abstractNum>
+  <w:abstractNum w:abstractNumId="10" w15:restartNumberingAfterBreak="0">
     <w:nsid w:val="1B663C7B"/>
     <w:multiLevelType w:val="multilevel"/>
     <w:tmpl w:val="FCF87D3C"/>
@@ -55849,7 +58174,7 @@
       </w:rPr>
     </w:lvl>
   </w:abstractNum>
-  <w:abstractNum w:abstractNumId="10" w15:restartNumberingAfterBreak="0">
+  <w:abstractNum w:abstractNumId="11" w15:restartNumberingAfterBreak="0">
     <w:nsid w:val="1CD852A0"/>
     <w:multiLevelType w:val="hybridMultilevel"/>
     <w:tmpl w:val="2A3225BE"/>
@@ -55962,7 +58287,7 @@
       </w:rPr>
     </w:lvl>
   </w:abstractNum>
-  <w:abstractNum w:abstractNumId="11" w15:restartNumberingAfterBreak="0">
+  <w:abstractNum w:abstractNumId="12" w15:restartNumberingAfterBreak="0">
     <w:nsid w:val="1F512A22"/>
     <w:multiLevelType w:val="hybridMultilevel"/>
     <w:tmpl w:val="0554C296"/>
@@ -56075,7 +58400,7 @@
       </w:rPr>
     </w:lvl>
   </w:abstractNum>
-  <w:abstractNum w:abstractNumId="12" w15:restartNumberingAfterBreak="0">
+  <w:abstractNum w:abstractNumId="13" w15:restartNumberingAfterBreak="0">
     <w:nsid w:val="21893301"/>
     <w:multiLevelType w:val="hybridMultilevel"/>
     <w:tmpl w:val="1104082E"/>
@@ -56164,7 +58489,7 @@
       </w:pPr>
     </w:lvl>
   </w:abstractNum>
-  <w:abstractNum w:abstractNumId="13" w15:restartNumberingAfterBreak="0">
+  <w:abstractNum w:abstractNumId="14" w15:restartNumberingAfterBreak="0">
     <w:nsid w:val="21D22F2D"/>
     <w:multiLevelType w:val="hybridMultilevel"/>
     <w:tmpl w:val="0A1E99D6"/>
@@ -56277,7 +58602,7 @@
       </w:rPr>
     </w:lvl>
   </w:abstractNum>
-  <w:abstractNum w:abstractNumId="14" w15:restartNumberingAfterBreak="0">
+  <w:abstractNum w:abstractNumId="15" w15:restartNumberingAfterBreak="0">
     <w:nsid w:val="242A175D"/>
     <w:multiLevelType w:val="hybridMultilevel"/>
     <w:tmpl w:val="040487FE"/>
@@ -56390,7 +58715,7 @@
       </w:rPr>
     </w:lvl>
   </w:abstractNum>
-  <w:abstractNum w:abstractNumId="15" w15:restartNumberingAfterBreak="0">
+  <w:abstractNum w:abstractNumId="16" w15:restartNumberingAfterBreak="0">
     <w:nsid w:val="25946AA1"/>
     <w:multiLevelType w:val="hybridMultilevel"/>
     <w:tmpl w:val="C262DA28"/>
@@ -56503,7 +58828,7 @@
       </w:rPr>
     </w:lvl>
   </w:abstractNum>
-  <w:abstractNum w:abstractNumId="16" w15:restartNumberingAfterBreak="0">
+  <w:abstractNum w:abstractNumId="17" w15:restartNumberingAfterBreak="0">
     <w:nsid w:val="2B1C081E"/>
     <w:multiLevelType w:val="hybridMultilevel"/>
     <w:tmpl w:val="9FD2E53E"/>
@@ -56616,7 +58941,7 @@
       </w:rPr>
     </w:lvl>
   </w:abstractNum>
-  <w:abstractNum w:abstractNumId="17" w15:restartNumberingAfterBreak="0">
+  <w:abstractNum w:abstractNumId="18" w15:restartNumberingAfterBreak="0">
     <w:nsid w:val="34210CCF"/>
     <w:multiLevelType w:val="multilevel"/>
     <w:tmpl w:val="AC0E033C"/>
@@ -56761,7 +59086,7 @@
       </w:rPr>
     </w:lvl>
   </w:abstractNum>
-  <w:abstractNum w:abstractNumId="18" w15:restartNumberingAfterBreak="0">
+  <w:abstractNum w:abstractNumId="19" w15:restartNumberingAfterBreak="0">
     <w:nsid w:val="38E32813"/>
     <w:multiLevelType w:val="hybridMultilevel"/>
     <w:tmpl w:val="58702DEA"/>
@@ -56874,7 +59199,7 @@
       </w:rPr>
     </w:lvl>
   </w:abstractNum>
-  <w:abstractNum w:abstractNumId="19" w15:restartNumberingAfterBreak="0">
+  <w:abstractNum w:abstractNumId="20" w15:restartNumberingAfterBreak="0">
     <w:nsid w:val="3F1C5F03"/>
     <w:multiLevelType w:val="multilevel"/>
     <w:tmpl w:val="1F625BA4"/>
@@ -56991,7 +59316,7 @@
       </w:pPr>
     </w:lvl>
   </w:abstractNum>
-  <w:abstractNum w:abstractNumId="20" w15:restartNumberingAfterBreak="0">
+  <w:abstractNum w:abstractNumId="21" w15:restartNumberingAfterBreak="0">
     <w:nsid w:val="41202A3D"/>
     <w:multiLevelType w:val="hybridMultilevel"/>
     <w:tmpl w:val="2E3CFB44"/>
@@ -57104,7 +59429,7 @@
       </w:rPr>
     </w:lvl>
   </w:abstractNum>
-  <w:abstractNum w:abstractNumId="21" w15:restartNumberingAfterBreak="0">
+  <w:abstractNum w:abstractNumId="22" w15:restartNumberingAfterBreak="0">
     <w:nsid w:val="413551C0"/>
     <w:multiLevelType w:val="hybridMultilevel"/>
     <w:tmpl w:val="DD0CA65E"/>
@@ -57217,7 +59542,7 @@
       </w:rPr>
     </w:lvl>
   </w:abstractNum>
-  <w:abstractNum w:abstractNumId="22" w15:restartNumberingAfterBreak="0">
+  <w:abstractNum w:abstractNumId="23" w15:restartNumberingAfterBreak="0">
     <w:nsid w:val="427367BC"/>
     <w:multiLevelType w:val="multilevel"/>
     <w:tmpl w:val="CAC8E396"/>
@@ -57366,7 +59691,7 @@
       </w:rPr>
     </w:lvl>
   </w:abstractNum>
-  <w:abstractNum w:abstractNumId="23" w15:restartNumberingAfterBreak="0">
+  <w:abstractNum w:abstractNumId="24" w15:restartNumberingAfterBreak="0">
     <w:nsid w:val="437657C4"/>
     <w:multiLevelType w:val="hybridMultilevel"/>
     <w:tmpl w:val="A620CCE6"/>
@@ -57479,7 +59804,7 @@
       </w:rPr>
     </w:lvl>
   </w:abstractNum>
-  <w:abstractNum w:abstractNumId="24" w15:restartNumberingAfterBreak="0">
+  <w:abstractNum w:abstractNumId="25" w15:restartNumberingAfterBreak="0">
     <w:nsid w:val="44F4106E"/>
     <w:multiLevelType w:val="multilevel"/>
     <w:tmpl w:val="1F625BA4"/>
@@ -57596,7 +59921,7 @@
       </w:pPr>
     </w:lvl>
   </w:abstractNum>
-  <w:abstractNum w:abstractNumId="25" w15:restartNumberingAfterBreak="0">
+  <w:abstractNum w:abstractNumId="26" w15:restartNumberingAfterBreak="0">
     <w:nsid w:val="45A331AE"/>
     <w:multiLevelType w:val="hybridMultilevel"/>
     <w:tmpl w:val="3AF423C0"/>
@@ -57709,7 +60034,7 @@
       </w:rPr>
     </w:lvl>
   </w:abstractNum>
-  <w:abstractNum w:abstractNumId="26" w15:restartNumberingAfterBreak="0">
+  <w:abstractNum w:abstractNumId="27" w15:restartNumberingAfterBreak="0">
     <w:nsid w:val="45B3248F"/>
     <w:multiLevelType w:val="hybridMultilevel"/>
     <w:tmpl w:val="57D2AA94"/>
@@ -57822,7 +60147,93 @@
       </w:rPr>
     </w:lvl>
   </w:abstractNum>
-  <w:abstractNum w:abstractNumId="27" w15:restartNumberingAfterBreak="0">
+  <w:abstractNum w:abstractNumId="28" w15:restartNumberingAfterBreak="0">
+    <w:nsid w:val="45EC2C63"/>
+    <w:multiLevelType w:val="hybridMultilevel"/>
+    <w:tmpl w:val="09F2E8B4"/>
+    <w:lvl w:ilvl="0" w:tplc="4009000F">
+      <w:start w:val="1"/>
+      <w:numFmt w:val="decimal"/>
+      <w:lvlText w:val="%1."/>
+      <w:lvlJc w:val="left"/>
+      <w:pPr>
+        <w:ind w:left="720" w:hanging="360"/>
+      </w:pPr>
+    </w:lvl>
+    <w:lvl w:ilvl="1" w:tplc="40090019" w:tentative="1">
+      <w:start w:val="1"/>
+      <w:numFmt w:val="lowerLetter"/>
+      <w:lvlText w:val="%2."/>
+      <w:lvlJc w:val="left"/>
+      <w:pPr>
+        <w:ind w:left="1440" w:hanging="360"/>
+      </w:pPr>
+    </w:lvl>
+    <w:lvl w:ilvl="2" w:tplc="4009001B" w:tentative="1">
+      <w:start w:val="1"/>
+      <w:numFmt w:val="lowerRoman"/>
+      <w:lvlText w:val="%3."/>
+      <w:lvlJc w:val="right"/>
+      <w:pPr>
+        <w:ind w:left="2160" w:hanging="180"/>
+      </w:pPr>
+    </w:lvl>
+    <w:lvl w:ilvl="3" w:tplc="4009000F" w:tentative="1">
+      <w:start w:val="1"/>
+      <w:numFmt w:val="decimal"/>
+      <w:lvlText w:val="%4."/>
+      <w:lvlJc w:val="left"/>
+      <w:pPr>
+        <w:ind w:left="2880" w:hanging="360"/>
+      </w:pPr>
+    </w:lvl>
+    <w:lvl w:ilvl="4" w:tplc="40090019" w:tentative="1">
+      <w:start w:val="1"/>
+      <w:numFmt w:val="lowerLetter"/>
+      <w:lvlText w:val="%5."/>
+      <w:lvlJc w:val="left"/>
+      <w:pPr>
+        <w:ind w:left="3600" w:hanging="360"/>
+      </w:pPr>
+    </w:lvl>
+    <w:lvl w:ilvl="5" w:tplc="4009001B" w:tentative="1">
+      <w:start w:val="1"/>
+      <w:numFmt w:val="lowerRoman"/>
+      <w:lvlText w:val="%6."/>
+      <w:lvlJc w:val="right"/>
+      <w:pPr>
+        <w:ind w:left="4320" w:hanging="180"/>
+      </w:pPr>
+    </w:lvl>
+    <w:lvl w:ilvl="6" w:tplc="4009000F" w:tentative="1">
+      <w:start w:val="1"/>
+      <w:numFmt w:val="decimal"/>
+      <w:lvlText w:val="%7."/>
+      <w:lvlJc w:val="left"/>
+      <w:pPr>
+        <w:ind w:left="5040" w:hanging="360"/>
+      </w:pPr>
+    </w:lvl>
+    <w:lvl w:ilvl="7" w:tplc="40090019" w:tentative="1">
+      <w:start w:val="1"/>
+      <w:numFmt w:val="lowerLetter"/>
+      <w:lvlText w:val="%8."/>
+      <w:lvlJc w:val="left"/>
+      <w:pPr>
+        <w:ind w:left="5760" w:hanging="360"/>
+      </w:pPr>
+    </w:lvl>
+    <w:lvl w:ilvl="8" w:tplc="4009001B" w:tentative="1">
+      <w:start w:val="1"/>
+      <w:numFmt w:val="lowerRoman"/>
+      <w:lvlText w:val="%9."/>
+      <w:lvlJc w:val="right"/>
+      <w:pPr>
+        <w:ind w:left="6480" w:hanging="180"/>
+      </w:pPr>
+    </w:lvl>
+  </w:abstractNum>
+  <w:abstractNum w:abstractNumId="29" w15:restartNumberingAfterBreak="0">
     <w:nsid w:val="470E2B2A"/>
     <w:multiLevelType w:val="multilevel"/>
     <w:tmpl w:val="418612B4"/>
@@ -57971,7 +60382,7 @@
       </w:rPr>
     </w:lvl>
   </w:abstractNum>
-  <w:abstractNum w:abstractNumId="28" w15:restartNumberingAfterBreak="0">
+  <w:abstractNum w:abstractNumId="30" w15:restartNumberingAfterBreak="0">
     <w:nsid w:val="4A6F420D"/>
     <w:multiLevelType w:val="hybridMultilevel"/>
     <w:tmpl w:val="7BF61C8C"/>
@@ -58084,7 +60495,7 @@
       </w:rPr>
     </w:lvl>
   </w:abstractNum>
-  <w:abstractNum w:abstractNumId="29" w15:restartNumberingAfterBreak="0">
+  <w:abstractNum w:abstractNumId="31" w15:restartNumberingAfterBreak="0">
     <w:nsid w:val="4E4617D0"/>
     <w:multiLevelType w:val="multilevel"/>
     <w:tmpl w:val="65C4991C"/>
@@ -58233,7 +60644,7 @@
       </w:rPr>
     </w:lvl>
   </w:abstractNum>
-  <w:abstractNum w:abstractNumId="30" w15:restartNumberingAfterBreak="0">
+  <w:abstractNum w:abstractNumId="32" w15:restartNumberingAfterBreak="0">
     <w:nsid w:val="50982DAC"/>
     <w:multiLevelType w:val="hybridMultilevel"/>
     <w:tmpl w:val="A9A47F64"/>
@@ -58346,7 +60757,7 @@
       </w:rPr>
     </w:lvl>
   </w:abstractNum>
-  <w:abstractNum w:abstractNumId="31" w15:restartNumberingAfterBreak="0">
+  <w:abstractNum w:abstractNumId="33" w15:restartNumberingAfterBreak="0">
     <w:nsid w:val="51126F82"/>
     <w:multiLevelType w:val="hybridMultilevel"/>
     <w:tmpl w:val="1BB08E02"/>
@@ -58459,7 +60870,7 @@
       </w:rPr>
     </w:lvl>
   </w:abstractNum>
-  <w:abstractNum w:abstractNumId="32" w15:restartNumberingAfterBreak="0">
+  <w:abstractNum w:abstractNumId="34" w15:restartNumberingAfterBreak="0">
     <w:nsid w:val="52961365"/>
     <w:multiLevelType w:val="hybridMultilevel"/>
     <w:tmpl w:val="7538431E"/>
@@ -58572,7 +60983,7 @@
       </w:rPr>
     </w:lvl>
   </w:abstractNum>
-  <w:abstractNum w:abstractNumId="33" w15:restartNumberingAfterBreak="0">
+  <w:abstractNum w:abstractNumId="35" w15:restartNumberingAfterBreak="0">
     <w:nsid w:val="5619477B"/>
     <w:multiLevelType w:val="hybridMultilevel"/>
     <w:tmpl w:val="08F2A908"/>
@@ -58685,7 +61096,7 @@
       </w:rPr>
     </w:lvl>
   </w:abstractNum>
-  <w:abstractNum w:abstractNumId="34" w15:restartNumberingAfterBreak="0">
+  <w:abstractNum w:abstractNumId="36" w15:restartNumberingAfterBreak="0">
     <w:nsid w:val="58993128"/>
     <w:multiLevelType w:val="multilevel"/>
     <w:tmpl w:val="0E5062BE"/>
@@ -58834,7 +61245,7 @@
       </w:rPr>
     </w:lvl>
   </w:abstractNum>
-  <w:abstractNum w:abstractNumId="35" w15:restartNumberingAfterBreak="0">
+  <w:abstractNum w:abstractNumId="37" w15:restartNumberingAfterBreak="0">
     <w:nsid w:val="59427FFC"/>
     <w:multiLevelType w:val="multilevel"/>
     <w:tmpl w:val="79563AD4"/>
@@ -58983,7 +61394,7 @@
       </w:rPr>
     </w:lvl>
   </w:abstractNum>
-  <w:abstractNum w:abstractNumId="36" w15:restartNumberingAfterBreak="0">
+  <w:abstractNum w:abstractNumId="38" w15:restartNumberingAfterBreak="0">
     <w:nsid w:val="5B6C0F14"/>
     <w:multiLevelType w:val="hybridMultilevel"/>
     <w:tmpl w:val="3E744E3A"/>
@@ -59072,7 +61483,7 @@
       </w:pPr>
     </w:lvl>
   </w:abstractNum>
-  <w:abstractNum w:abstractNumId="37" w15:restartNumberingAfterBreak="0">
+  <w:abstractNum w:abstractNumId="39" w15:restartNumberingAfterBreak="0">
     <w:nsid w:val="624C3AA4"/>
     <w:multiLevelType w:val="hybridMultilevel"/>
     <w:tmpl w:val="7BF61C8C"/>
@@ -59185,7 +61596,7 @@
       </w:rPr>
     </w:lvl>
   </w:abstractNum>
-  <w:abstractNum w:abstractNumId="38" w15:restartNumberingAfterBreak="0">
+  <w:abstractNum w:abstractNumId="40" w15:restartNumberingAfterBreak="0">
     <w:nsid w:val="64AE3EFF"/>
     <w:multiLevelType w:val="hybridMultilevel"/>
     <w:tmpl w:val="EC9239A2"/>
@@ -59298,7 +61709,156 @@
       </w:rPr>
     </w:lvl>
   </w:abstractNum>
-  <w:abstractNum w:abstractNumId="39" w15:restartNumberingAfterBreak="0">
+  <w:abstractNum w:abstractNumId="41" w15:restartNumberingAfterBreak="0">
+    <w:nsid w:val="658B503E"/>
+    <w:multiLevelType w:val="multilevel"/>
+    <w:tmpl w:val="414C71F0"/>
+    <w:lvl w:ilvl="0">
+      <w:start w:val="1"/>
+      <w:numFmt w:val="bullet"/>
+      <w:lvlText w:val=""/>
+      <w:lvlJc w:val="left"/>
+      <w:pPr>
+        <w:tabs>
+          <w:tab w:val="num" w:pos="720"/>
+        </w:tabs>
+        <w:ind w:left="720" w:hanging="360"/>
+      </w:pPr>
+      <w:rPr>
+        <w:rFonts w:ascii="Symbol" w:hAnsi="Symbol" w:hint="default"/>
+        <w:sz w:val="20"/>
+      </w:rPr>
+    </w:lvl>
+    <w:lvl w:ilvl="1">
+      <w:start w:val="1"/>
+      <w:numFmt w:val="bullet"/>
+      <w:lvlText w:val="o"/>
+      <w:lvlJc w:val="left"/>
+      <w:pPr>
+        <w:tabs>
+          <w:tab w:val="num" w:pos="1440"/>
+        </w:tabs>
+        <w:ind w:left="1440" w:hanging="360"/>
+      </w:pPr>
+      <w:rPr>
+        <w:rFonts w:ascii="Courier New" w:hAnsi="Courier New" w:hint="default"/>
+        <w:sz w:val="20"/>
+      </w:rPr>
+    </w:lvl>
+    <w:lvl w:ilvl="2" w:tentative="1">
+      <w:start w:val="1"/>
+      <w:numFmt w:val="bullet"/>
+      <w:lvlText w:val=""/>
+      <w:lvlJc w:val="left"/>
+      <w:pPr>
+        <w:tabs>
+          <w:tab w:val="num" w:pos="2160"/>
+        </w:tabs>
+        <w:ind w:left="2160" w:hanging="360"/>
+      </w:pPr>
+      <w:rPr>
+        <w:rFonts w:ascii="Wingdings" w:hAnsi="Wingdings" w:hint="default"/>
+        <w:sz w:val="20"/>
+      </w:rPr>
+    </w:lvl>
+    <w:lvl w:ilvl="3" w:tentative="1">
+      <w:start w:val="1"/>
+      <w:numFmt w:val="bullet"/>
+      <w:lvlText w:val=""/>
+      <w:lvlJc w:val="left"/>
+      <w:pPr>
+        <w:tabs>
+          <w:tab w:val="num" w:pos="2880"/>
+        </w:tabs>
+        <w:ind w:left="2880" w:hanging="360"/>
+      </w:pPr>
+      <w:rPr>
+        <w:rFonts w:ascii="Wingdings" w:hAnsi="Wingdings" w:hint="default"/>
+        <w:sz w:val="20"/>
+      </w:rPr>
+    </w:lvl>
+    <w:lvl w:ilvl="4" w:tentative="1">
+      <w:start w:val="1"/>
+      <w:numFmt w:val="bullet"/>
+      <w:lvlText w:val=""/>
+      <w:lvlJc w:val="left"/>
+      <w:pPr>
+        <w:tabs>
+          <w:tab w:val="num" w:pos="3600"/>
+        </w:tabs>
+        <w:ind w:left="3600" w:hanging="360"/>
+      </w:pPr>
+      <w:rPr>
+        <w:rFonts w:ascii="Wingdings" w:hAnsi="Wingdings" w:hint="default"/>
+        <w:sz w:val="20"/>
+      </w:rPr>
+    </w:lvl>
+    <w:lvl w:ilvl="5" w:tentative="1">
+      <w:start w:val="1"/>
+      <w:numFmt w:val="bullet"/>
+      <w:lvlText w:val=""/>
+      <w:lvlJc w:val="left"/>
+      <w:pPr>
+        <w:tabs>
+          <w:tab w:val="num" w:pos="4320"/>
+        </w:tabs>
+        <w:ind w:left="4320" w:hanging="360"/>
+      </w:pPr>
+      <w:rPr>
+        <w:rFonts w:ascii="Wingdings" w:hAnsi="Wingdings" w:hint="default"/>
+        <w:sz w:val="20"/>
+      </w:rPr>
+    </w:lvl>
+    <w:lvl w:ilvl="6" w:tentative="1">
+      <w:start w:val="1"/>
+      <w:numFmt w:val="bullet"/>
+      <w:lvlText w:val=""/>
+      <w:lvlJc w:val="left"/>
+      <w:pPr>
+        <w:tabs>
+          <w:tab w:val="num" w:pos="5040"/>
+        </w:tabs>
+        <w:ind w:left="5040" w:hanging="360"/>
+      </w:pPr>
+      <w:rPr>
+        <w:rFonts w:ascii="Wingdings" w:hAnsi="Wingdings" w:hint="default"/>
+        <w:sz w:val="20"/>
+      </w:rPr>
+    </w:lvl>
+    <w:lvl w:ilvl="7" w:tentative="1">
+      <w:start w:val="1"/>
+      <w:numFmt w:val="bullet"/>
+      <w:lvlText w:val=""/>
+      <w:lvlJc w:val="left"/>
+      <w:pPr>
+        <w:tabs>
+          <w:tab w:val="num" w:pos="5760"/>
+        </w:tabs>
+        <w:ind w:left="5760" w:hanging="360"/>
+      </w:pPr>
+      <w:rPr>
+        <w:rFonts w:ascii="Wingdings" w:hAnsi="Wingdings" w:hint="default"/>
+        <w:sz w:val="20"/>
+      </w:rPr>
+    </w:lvl>
+    <w:lvl w:ilvl="8" w:tentative="1">
+      <w:start w:val="1"/>
+      <w:numFmt w:val="bullet"/>
+      <w:lvlText w:val=""/>
+      <w:lvlJc w:val="left"/>
+      <w:pPr>
+        <w:tabs>
+          <w:tab w:val="num" w:pos="6480"/>
+        </w:tabs>
+        <w:ind w:left="6480" w:hanging="360"/>
+      </w:pPr>
+      <w:rPr>
+        <w:rFonts w:ascii="Wingdings" w:hAnsi="Wingdings" w:hint="default"/>
+        <w:sz w:val="20"/>
+      </w:rPr>
+    </w:lvl>
+  </w:abstractNum>
+  <w:abstractNum w:abstractNumId="42" w15:restartNumberingAfterBreak="0">
     <w:nsid w:val="65AF2F2B"/>
     <w:multiLevelType w:val="multilevel"/>
     <w:tmpl w:val="6BD2EF5C"/>
@@ -59411,7 +61971,7 @@
       </w:pPr>
     </w:lvl>
   </w:abstractNum>
-  <w:abstractNum w:abstractNumId="40" w15:restartNumberingAfterBreak="0">
+  <w:abstractNum w:abstractNumId="43" w15:restartNumberingAfterBreak="0">
     <w:nsid w:val="6BB249D7"/>
     <w:multiLevelType w:val="hybridMultilevel"/>
     <w:tmpl w:val="264EDF50"/>
@@ -59524,7 +62084,7 @@
       </w:rPr>
     </w:lvl>
   </w:abstractNum>
-  <w:abstractNum w:abstractNumId="41" w15:restartNumberingAfterBreak="0">
+  <w:abstractNum w:abstractNumId="44" w15:restartNumberingAfterBreak="0">
     <w:nsid w:val="744D01C1"/>
     <w:multiLevelType w:val="hybridMultilevel"/>
     <w:tmpl w:val="DB4A49C8"/>
@@ -59637,7 +62197,7 @@
       </w:rPr>
     </w:lvl>
   </w:abstractNum>
-  <w:abstractNum w:abstractNumId="42" w15:restartNumberingAfterBreak="0">
+  <w:abstractNum w:abstractNumId="45" w15:restartNumberingAfterBreak="0">
     <w:nsid w:val="74D97A24"/>
     <w:multiLevelType w:val="hybridMultilevel"/>
     <w:tmpl w:val="2258FF84"/>
@@ -59750,7 +62310,7 @@
       </w:rPr>
     </w:lvl>
   </w:abstractNum>
-  <w:abstractNum w:abstractNumId="43" w15:restartNumberingAfterBreak="0">
+  <w:abstractNum w:abstractNumId="46" w15:restartNumberingAfterBreak="0">
     <w:nsid w:val="7531315D"/>
     <w:multiLevelType w:val="hybridMultilevel"/>
     <w:tmpl w:val="DCFA1CE6"/>
@@ -59863,7 +62423,7 @@
       </w:rPr>
     </w:lvl>
   </w:abstractNum>
-  <w:abstractNum w:abstractNumId="44" w15:restartNumberingAfterBreak="0">
+  <w:abstractNum w:abstractNumId="47" w15:restartNumberingAfterBreak="0">
     <w:nsid w:val="79FE542C"/>
     <w:multiLevelType w:val="multilevel"/>
     <w:tmpl w:val="CD421650"/>
@@ -59976,7 +62536,7 @@
       </w:pPr>
     </w:lvl>
   </w:abstractNum>
-  <w:abstractNum w:abstractNumId="45" w15:restartNumberingAfterBreak="0">
+  <w:abstractNum w:abstractNumId="48" w15:restartNumberingAfterBreak="0">
     <w:nsid w:val="7BD148BC"/>
     <w:multiLevelType w:val="hybridMultilevel"/>
     <w:tmpl w:val="4EC06F9E"/>
@@ -60089,7 +62649,7 @@
       </w:rPr>
     </w:lvl>
   </w:abstractNum>
-  <w:abstractNum w:abstractNumId="46" w15:restartNumberingAfterBreak="0">
+  <w:abstractNum w:abstractNumId="49" w15:restartNumberingAfterBreak="0">
     <w:nsid w:val="7DDB17D4"/>
     <w:multiLevelType w:val="multilevel"/>
     <w:tmpl w:val="98685BA8"/>
@@ -60207,19 +62767,19 @@
     </w:lvl>
   </w:abstractNum>
   <w:num w:numId="1">
-    <w:abstractNumId w:val="12"/>
+    <w:abstractNumId w:val="13"/>
   </w:num>
   <w:num w:numId="2">
-    <w:abstractNumId w:val="38"/>
+    <w:abstractNumId w:val="40"/>
   </w:num>
   <w:num w:numId="3">
-    <w:abstractNumId w:val="17"/>
+    <w:abstractNumId w:val="18"/>
   </w:num>
   <w:num w:numId="4">
     <w:abstractNumId w:val="4"/>
   </w:num>
   <w:num w:numId="5">
-    <w:abstractNumId w:val="26"/>
+    <w:abstractNumId w:val="27"/>
   </w:num>
   <w:num w:numId="6">
     <w:abstractNumId w:val="8"/>
@@ -60228,124 +62788,133 @@
     <w:abstractNumId w:val="0"/>
   </w:num>
   <w:num w:numId="8">
+    <w:abstractNumId w:val="22"/>
+  </w:num>
+  <w:num w:numId="9">
+    <w:abstractNumId w:val="38"/>
+  </w:num>
+  <w:num w:numId="10">
     <w:abstractNumId w:val="21"/>
   </w:num>
-  <w:num w:numId="9">
-    <w:abstractNumId w:val="36"/>
-  </w:num>
-  <w:num w:numId="10">
-    <w:abstractNumId w:val="20"/>
-  </w:num>
   <w:num w:numId="11">
-    <w:abstractNumId w:val="15"/>
+    <w:abstractNumId w:val="16"/>
   </w:num>
   <w:num w:numId="12">
-    <w:abstractNumId w:val="23"/>
+    <w:abstractNumId w:val="24"/>
   </w:num>
   <w:num w:numId="13">
-    <w:abstractNumId w:val="43"/>
+    <w:abstractNumId w:val="46"/>
   </w:num>
   <w:num w:numId="14">
-    <w:abstractNumId w:val="42"/>
+    <w:abstractNumId w:val="45"/>
   </w:num>
   <w:num w:numId="15">
-    <w:abstractNumId w:val="27"/>
+    <w:abstractNumId w:val="29"/>
   </w:num>
   <w:num w:numId="16">
-    <w:abstractNumId w:val="11"/>
+    <w:abstractNumId w:val="12"/>
   </w:num>
   <w:num w:numId="17">
-    <w:abstractNumId w:val="41"/>
+    <w:abstractNumId w:val="44"/>
   </w:num>
   <w:num w:numId="18">
-    <w:abstractNumId w:val="16"/>
+    <w:abstractNumId w:val="17"/>
   </w:num>
   <w:num w:numId="19">
-    <w:abstractNumId w:val="45"/>
+    <w:abstractNumId w:val="48"/>
   </w:num>
   <w:num w:numId="20">
     <w:abstractNumId w:val="7"/>
   </w:num>
   <w:num w:numId="21">
-    <w:abstractNumId w:val="33"/>
+    <w:abstractNumId w:val="35"/>
   </w:num>
   <w:num w:numId="22">
-    <w:abstractNumId w:val="24"/>
+    <w:abstractNumId w:val="25"/>
   </w:num>
   <w:num w:numId="23">
-    <w:abstractNumId w:val="22"/>
+    <w:abstractNumId w:val="23"/>
   </w:num>
   <w:num w:numId="24">
-    <w:abstractNumId w:val="34"/>
+    <w:abstractNumId w:val="36"/>
   </w:num>
   <w:num w:numId="25">
-    <w:abstractNumId w:val="29"/>
+    <w:abstractNumId w:val="31"/>
   </w:num>
   <w:num w:numId="26">
-    <w:abstractNumId w:val="9"/>
+    <w:abstractNumId w:val="10"/>
   </w:num>
   <w:num w:numId="27">
     <w:abstractNumId w:val="1"/>
   </w:num>
   <w:num w:numId="28">
-    <w:abstractNumId w:val="40"/>
+    <w:abstractNumId w:val="43"/>
   </w:num>
   <w:num w:numId="29">
-    <w:abstractNumId w:val="32"/>
+    <w:abstractNumId w:val="34"/>
   </w:num>
   <w:num w:numId="30">
-    <w:abstractNumId w:val="18"/>
+    <w:abstractNumId w:val="19"/>
   </w:num>
   <w:num w:numId="31">
     <w:abstractNumId w:val="2"/>
   </w:num>
   <w:num w:numId="32">
-    <w:abstractNumId w:val="14"/>
+    <w:abstractNumId w:val="15"/>
   </w:num>
   <w:num w:numId="33">
-    <w:abstractNumId w:val="44"/>
+    <w:abstractNumId w:val="47"/>
   </w:num>
   <w:num w:numId="34">
-    <w:abstractNumId w:val="46"/>
+    <w:abstractNumId w:val="49"/>
   </w:num>
   <w:num w:numId="35">
     <w:abstractNumId w:val="6"/>
   </w:num>
   <w:num w:numId="36">
-    <w:abstractNumId w:val="19"/>
+    <w:abstractNumId w:val="20"/>
   </w:num>
   <w:num w:numId="37">
-    <w:abstractNumId w:val="35"/>
+    <w:abstractNumId w:val="37"/>
   </w:num>
   <w:num w:numId="38">
+    <w:abstractNumId w:val="32"/>
+  </w:num>
+  <w:num w:numId="39">
+    <w:abstractNumId w:val="11"/>
+  </w:num>
+  <w:num w:numId="40">
+    <w:abstractNumId w:val="33"/>
+  </w:num>
+  <w:num w:numId="41">
+    <w:abstractNumId w:val="26"/>
+  </w:num>
+  <w:num w:numId="42">
     <w:abstractNumId w:val="30"/>
   </w:num>
-  <w:num w:numId="39">
-    <w:abstractNumId w:val="10"/>
-  </w:num>
-  <w:num w:numId="40">
-    <w:abstractNumId w:val="31"/>
-  </w:num>
-  <w:num w:numId="41">
-    <w:abstractNumId w:val="25"/>
-  </w:num>
-  <w:num w:numId="42">
-    <w:abstractNumId w:val="28"/>
-  </w:num>
   <w:num w:numId="43">
-    <w:abstractNumId w:val="39"/>
+    <w:abstractNumId w:val="42"/>
   </w:num>
   <w:num w:numId="44">
     <w:abstractNumId w:val="3"/>
   </w:num>
   <w:num w:numId="45">
-    <w:abstractNumId w:val="13"/>
+    <w:abstractNumId w:val="14"/>
   </w:num>
   <w:num w:numId="46">
-    <w:abstractNumId w:val="37"/>
+    <w:abstractNumId w:val="39"/>
   </w:num>
   <w:num w:numId="47">
     <w:abstractNumId w:val="5"/>
+  </w:num>
+  <w:num w:numId="48">
+    <w:abstractNumId w:val="9"/>
+  </w:num>
+  <w:num w:numId="49">
+    <w:abstractNumId w:val="28"/>
+  </w:num>
+  <w:num w:numId="50">
+    <w:abstractNumId w:val="41"/>
   </w:num>
   <w:numIdMacAtCleanup w:val="46"/>
 </w:numbering>
@@ -61524,7 +64093,7 @@
 </file>
 
 <file path=customXml/itemProps1.xml><?xml version="1.0" encoding="utf-8"?>
-<ds:datastoreItem xmlns:ds="http://schemas.openxmlformats.org/officeDocument/2006/customXml" ds:itemID="{5C469A66-C0D0-41A4-8957-54B53C2CEB26}">
+<ds:datastoreItem xmlns:ds="http://schemas.openxmlformats.org/officeDocument/2006/customXml" ds:itemID="{E2024C18-701C-4724-9E6B-4A7729390359}">
   <ds:schemaRefs>
     <ds:schemaRef ds:uri="http://schemas.openxmlformats.org/officeDocument/2006/bibliography"/>
   </ds:schemaRefs>

</xml_diff>